<commit_message>
Solicitud Gráfica tema 3
</commit_message>
<xml_diff>
--- a/fuentes/contenidos/grado11/guion03/MA_11_03_CO_REC100.docx
+++ b/fuentes/contenidos/grado11/guion03/MA_11_03_CO_REC100.docx
@@ -1,46 +1,46 @@
 
 <file path=word/document.xml><?xml version="1.0" encoding="utf-8"?>
-<w:document xmlns:wpc="http://schemas.microsoft.com/office/word/2010/wordprocessingCanvas" xmlns:mo="http://schemas.microsoft.com/office/mac/office/2008/main" xmlns:mc="http://schemas.openxmlformats.org/markup-compatibility/2006" xmlns:mv="urn:schemas-microsoft-com:mac:vml" xmlns:o="urn:schemas-microsoft-com:office:office" xmlns:r="http://schemas.openxmlformats.org/officeDocument/2006/relationships" xmlns:m="http://schemas.openxmlformats.org/officeDocument/2006/math" xmlns:v="urn:schemas-microsoft-com:vml" xmlns:wp14="http://schemas.microsoft.com/office/word/2010/wordprocessingDrawing" xmlns:wp="http://schemas.openxmlformats.org/drawingml/2006/wordprocessingDrawing" xmlns:w10="urn:schemas-microsoft-com:office:word" xmlns:w="http://schemas.openxmlformats.org/wordprocessingml/2006/main" xmlns:w14="http://schemas.microsoft.com/office/word/2010/wordml" xmlns:wpg="http://schemas.microsoft.com/office/word/2010/wordprocessingGroup" xmlns:wpi="http://schemas.microsoft.com/office/word/2010/wordprocessingInk" xmlns:wne="http://schemas.microsoft.com/office/word/2006/wordml" xmlns:wps="http://schemas.microsoft.com/office/word/2010/wordprocessingShape" mc:Ignorable="w14 wp14">
+<w:document xmlns:wpc="http://schemas.microsoft.com/office/word/2010/wordprocessingCanvas" xmlns:mc="http://schemas.openxmlformats.org/markup-compatibility/2006" xmlns:o="urn:schemas-microsoft-com:office:office" xmlns:r="http://schemas.openxmlformats.org/officeDocument/2006/relationships" xmlns:m="http://schemas.openxmlformats.org/officeDocument/2006/math" xmlns:v="urn:schemas-microsoft-com:vml" xmlns:wp14="http://schemas.microsoft.com/office/word/2010/wordprocessingDrawing" xmlns:wp="http://schemas.openxmlformats.org/drawingml/2006/wordprocessingDrawing" xmlns:w10="urn:schemas-microsoft-com:office:word" xmlns:w="http://schemas.openxmlformats.org/wordprocessingml/2006/main" xmlns:w14="http://schemas.microsoft.com/office/word/2010/wordml" xmlns:w15="http://schemas.microsoft.com/office/word/2012/wordml" xmlns:wpg="http://schemas.microsoft.com/office/word/2010/wordprocessingGroup" xmlns:wpi="http://schemas.microsoft.com/office/word/2010/wordprocessingInk" xmlns:wne="http://schemas.microsoft.com/office/word/2006/wordml" xmlns:wps="http://schemas.microsoft.com/office/word/2010/wordprocessingShape" mc:Ignorable="w14 w15 wp14">
   <w:body>
     <w:p>
       <w:pPr>
         <w:jc w:val="center"/>
         <w:rPr>
-          <w:rFonts w:ascii="Arial" w:hAnsi="Arial"/>
+          <w:rFonts w:ascii="Arial" w:hAnsi="Arial" w:cs="Arial"/>
           <w:b/>
         </w:rPr>
       </w:pPr>
       <w:r>
         <w:rPr>
-          <w:rFonts w:asciiTheme="majorHAnsi" w:hAnsiTheme="majorHAnsi"/>
+          <w:rFonts w:ascii="Arial" w:hAnsi="Arial" w:cs="Arial"/>
           <w:b/>
         </w:rPr>
         <w:t>Ejercicio Genérico M1</w:t>
       </w:r>
       <w:r>
         <w:rPr>
-          <w:rFonts w:asciiTheme="majorHAnsi" w:hAnsiTheme="majorHAnsi"/>
+          <w:rFonts w:ascii="Arial" w:hAnsi="Arial" w:cs="Arial"/>
           <w:b/>
         </w:rPr>
         <w:t>C</w:t>
       </w:r>
       <w:r>
         <w:rPr>
-          <w:rFonts w:asciiTheme="majorHAnsi" w:hAnsiTheme="majorHAnsi"/>
+          <w:rFonts w:ascii="Arial" w:hAnsi="Arial" w:cs="Arial"/>
           <w:b/>
         </w:rPr>
         <w:t>: Texto a texto (frase</w:t>
       </w:r>
       <w:r>
         <w:rPr>
-          <w:rFonts w:asciiTheme="majorHAnsi" w:hAnsiTheme="majorHAnsi"/>
+          <w:rFonts w:ascii="Arial" w:hAnsi="Arial" w:cs="Arial"/>
           <w:b/>
         </w:rPr>
         <w:t>s</w:t>
       </w:r>
       <w:r>
         <w:rPr>
-          <w:rFonts w:asciiTheme="majorHAnsi" w:hAnsiTheme="majorHAnsi"/>
+          <w:rFonts w:ascii="Arial" w:hAnsi="Arial" w:cs="Arial"/>
           <w:b/>
         </w:rPr>
         <w:t>)</w:t>
@@ -49,41 +49,33 @@
     <w:p>
       <w:pPr>
         <w:rPr>
-          <w:rFonts w:ascii="Arial" w:hAnsi="Arial"/>
-        </w:rPr>
-      </w:pPr>
-    </w:p>
-    <w:p>
-      <w:pPr>
-        <w:rPr>
-          <w:rFonts w:ascii="Arial" w:hAnsi="Arial"/>
-          <w:sz w:val="18"/>
-          <w:szCs w:val="18"/>
-        </w:rPr>
-      </w:pPr>
-      <w:r>
-        <w:rPr>
-          <w:rFonts w:ascii="Arial" w:hAnsi="Arial"/>
+          <w:rFonts w:ascii="Arial" w:hAnsi="Arial" w:cs="Arial"/>
+        </w:rPr>
+      </w:pPr>
+    </w:p>
+    <w:p>
+      <w:pPr>
+        <w:rPr>
+          <w:rFonts w:ascii="Arial" w:hAnsi="Arial" w:cs="Arial"/>
+        </w:rPr>
+      </w:pPr>
+      <w:r>
+        <w:rPr>
+          <w:rFonts w:ascii="Arial" w:hAnsi="Arial" w:cs="Arial"/>
           <w:b/>
           <w:color w:val="FF0000"/>
-          <w:sz w:val="18"/>
-          <w:szCs w:val="18"/>
         </w:rPr>
         <w:t>*</w:t>
       </w:r>
       <w:r>
         <w:rPr>
-          <w:rFonts w:ascii="Arial" w:hAnsi="Arial"/>
-          <w:sz w:val="18"/>
-          <w:szCs w:val="18"/>
+          <w:rFonts w:ascii="Arial" w:hAnsi="Arial" w:cs="Arial"/>
         </w:rPr>
         <w:t xml:space="preserve"> </w:t>
       </w:r>
       <w:r>
         <w:rPr>
-          <w:rFonts w:ascii="Arial" w:hAnsi="Arial"/>
-          <w:sz w:val="18"/>
-          <w:szCs w:val="18"/>
+          <w:rFonts w:ascii="Arial" w:hAnsi="Arial" w:cs="Arial"/>
           <w:highlight w:val="green"/>
         </w:rPr>
         <w:t>Nombre del guión a que corresponde el ejercicio</w:t>
@@ -92,25 +84,19 @@
     <w:p>
       <w:pPr>
         <w:rPr>
-          <w:rFonts w:ascii="Arial" w:hAnsi="Arial"/>
-          <w:sz w:val="18"/>
-          <w:szCs w:val="18"/>
-        </w:rPr>
-      </w:pPr>
-    </w:p>
-    <w:p>
-      <w:pPr>
-        <w:rPr>
-          <w:rFonts w:ascii="Arial" w:hAnsi="Arial"/>
-          <w:sz w:val="18"/>
-          <w:szCs w:val="18"/>
-        </w:rPr>
-      </w:pPr>
-      <w:r>
-        <w:rPr>
-          <w:rFonts w:ascii="Arial" w:hAnsi="Arial"/>
-          <w:sz w:val="18"/>
-          <w:szCs w:val="18"/>
+          <w:rFonts w:ascii="Arial" w:hAnsi="Arial" w:cs="Arial"/>
+        </w:rPr>
+      </w:pPr>
+    </w:p>
+    <w:p>
+      <w:pPr>
+        <w:rPr>
+          <w:rFonts w:ascii="Arial" w:hAnsi="Arial" w:cs="Arial"/>
+        </w:rPr>
+      </w:pPr>
+      <w:r>
+        <w:rPr>
+          <w:rFonts w:ascii="Arial" w:hAnsi="Arial" w:cs="Arial"/>
         </w:rPr>
         <w:t>MA_11_03_CO</w:t>
       </w:r>
@@ -118,27 +104,21 @@
     <w:p>
       <w:pPr>
         <w:rPr>
-          <w:rFonts w:ascii="Arial" w:hAnsi="Arial"/>
-          <w:sz w:val="18"/>
-          <w:szCs w:val="18"/>
-        </w:rPr>
-      </w:pPr>
-    </w:p>
-    <w:p>
-      <w:pPr>
-        <w:rPr>
-          <w:rFonts w:ascii="Arial" w:hAnsi="Arial"/>
+          <w:rFonts w:ascii="Arial" w:hAnsi="Arial" w:cs="Arial"/>
+        </w:rPr>
+      </w:pPr>
+    </w:p>
+    <w:p>
+      <w:pPr>
+        <w:rPr>
+          <w:rFonts w:ascii="Arial" w:hAnsi="Arial" w:cs="Arial"/>
           <w:b/>
-          <w:sz w:val="18"/>
-          <w:szCs w:val="18"/>
-        </w:rPr>
-      </w:pPr>
-      <w:r>
-        <w:rPr>
-          <w:rFonts w:ascii="Arial" w:hAnsi="Arial"/>
+        </w:rPr>
+      </w:pPr>
+      <w:r>
+        <w:rPr>
+          <w:rFonts w:ascii="Arial" w:hAnsi="Arial" w:cs="Arial"/>
           <w:b/>
-          <w:sz w:val="18"/>
-          <w:szCs w:val="18"/>
         </w:rPr>
         <w:t>DATOS DEL RECURSO</w:t>
       </w:r>
@@ -147,81 +127,49 @@
       <w:pPr>
         <w:rPr>
           <w:rFonts w:ascii="Arial" w:hAnsi="Arial" w:cs="Arial"/>
-          <w:sz w:val="18"/>
-          <w:szCs w:val="18"/>
-        </w:rPr>
-      </w:pPr>
-    </w:p>
-    <w:p>
-      <w:pPr>
-        <w:rPr>
-          <w:rFonts w:ascii="Arial" w:hAnsi="Arial"/>
-          <w:sz w:val="18"/>
-          <w:szCs w:val="18"/>
-        </w:rPr>
-      </w:pPr>
-      <w:r>
-        <w:rPr>
-          <w:rFonts w:ascii="Arial" w:hAnsi="Arial"/>
+        </w:rPr>
+      </w:pPr>
+    </w:p>
+    <w:p>
+      <w:pPr>
+        <w:rPr>
+          <w:rFonts w:ascii="Arial" w:hAnsi="Arial" w:cs="Arial"/>
+        </w:rPr>
+      </w:pPr>
+      <w:r>
+        <w:rPr>
+          <w:rFonts w:ascii="Arial" w:hAnsi="Arial" w:cs="Arial"/>
           <w:b/>
           <w:color w:val="FF0000"/>
-          <w:sz w:val="18"/>
-          <w:szCs w:val="18"/>
         </w:rPr>
         <w:t>*</w:t>
       </w:r>
       <w:r>
         <w:rPr>
-          <w:rFonts w:ascii="Arial" w:hAnsi="Arial"/>
-          <w:sz w:val="18"/>
-          <w:szCs w:val="18"/>
+          <w:rFonts w:ascii="Arial" w:hAnsi="Arial" w:cs="Arial"/>
         </w:rPr>
         <w:t xml:space="preserve"> </w:t>
       </w:r>
       <w:r>
         <w:rPr>
-          <w:rFonts w:ascii="Arial" w:hAnsi="Arial"/>
-          <w:sz w:val="18"/>
-          <w:szCs w:val="18"/>
+          <w:rFonts w:ascii="Arial" w:hAnsi="Arial" w:cs="Arial"/>
           <w:highlight w:val="green"/>
         </w:rPr>
-        <w:t>Título del recurso</w:t>
-      </w:r>
-      <w:r>
-        <w:rPr>
-          <w:rFonts w:ascii="Arial" w:hAnsi="Arial"/>
-          <w:sz w:val="18"/>
-          <w:szCs w:val="18"/>
+        <w:t>Título del recurso (</w:t>
+      </w:r>
+      <w:r>
+        <w:rPr>
+          <w:rFonts w:ascii="Arial" w:hAnsi="Arial" w:cs="Arial"/>
+          <w:b/>
           <w:highlight w:val="green"/>
         </w:rPr>
-        <w:t xml:space="preserve"> </w:t>
-      </w:r>
-      <w:r>
-        <w:rPr>
-          <w:rFonts w:ascii="Arial" w:hAnsi="Arial"/>
-          <w:sz w:val="18"/>
-          <w:szCs w:val="18"/>
+        <w:t>65</w:t>
+      </w:r>
+      <w:r>
+        <w:rPr>
+          <w:rFonts w:ascii="Arial" w:hAnsi="Arial" w:cs="Arial"/>
           <w:highlight w:val="green"/>
         </w:rPr>
-        <w:t>(</w:t>
-      </w:r>
-      <w:r>
-        <w:rPr>
-          <w:rFonts w:ascii="Arial" w:hAnsi="Arial"/>
-          <w:b/>
-          <w:sz w:val="18"/>
-          <w:szCs w:val="18"/>
-          <w:highlight w:val="green"/>
-        </w:rPr>
-        <w:t>65</w:t>
-      </w:r>
-      <w:r>
-        <w:rPr>
-          <w:rFonts w:ascii="Arial" w:hAnsi="Arial"/>
-          <w:sz w:val="18"/>
-          <w:szCs w:val="18"/>
-          <w:highlight w:val="green"/>
-        </w:rPr>
         <w:t xml:space="preserve"> caracteres máx.)</w:t>
       </w:r>
     </w:p>
@@ -229,81 +177,53 @@
       <w:pPr>
         <w:rPr>
           <w:rFonts w:ascii="Arial" w:hAnsi="Arial" w:cs="Arial"/>
-          <w:sz w:val="18"/>
-          <w:szCs w:val="18"/>
-        </w:rPr>
-      </w:pPr>
-    </w:p>
-    <w:p>
-      <w:pPr>
-        <w:rPr>
-          <w:rFonts w:ascii="Arial" w:hAnsi="Arial" w:cs="Arial"/>
-          <w:sz w:val="18"/>
-          <w:szCs w:val="18"/>
-        </w:rPr>
-      </w:pPr>
-      <w:r>
-        <w:rPr>
-          <w:rFonts w:ascii="Times New Roman" w:eastAsia="ＭＳ 明朝" w:hAnsi="Times New Roman" w:cs="Times New Roman"/>
+        </w:rPr>
+      </w:pPr>
+    </w:p>
+    <w:p>
+      <w:pPr>
+        <w:rPr>
+          <w:rFonts w:ascii="Arial" w:hAnsi="Arial" w:cs="Arial"/>
+        </w:rPr>
+      </w:pPr>
+      <w:r>
+        <w:rPr>
+          <w:rFonts w:ascii="Arial" w:eastAsia="MS Mincho" w:hAnsi="Arial" w:cs="Arial"/>
           <w:color w:val="000000"/>
         </w:rPr>
-        <w:t>Propiedades del limite de</w:t>
-      </w:r>
-      <w:r>
-        <w:rPr>
-          <w:rFonts w:ascii="Times New Roman" w:eastAsia="ＭＳ 明朝" w:hAnsi="Times New Roman" w:cs="Times New Roman"/>
-          <w:color w:val="000000"/>
-        </w:rPr>
-        <w:t xml:space="preserve">l </w:t>
-      </w:r>
-      <w:r>
-        <w:rPr>
-          <w:rFonts w:ascii="Times New Roman" w:eastAsia="ＭＳ 明朝" w:hAnsi="Times New Roman" w:cs="Times New Roman"/>
-          <w:color w:val="000000"/>
-        </w:rPr>
-        <w:t>cociente</w:t>
-      </w:r>
-    </w:p>
-    <w:p>
-      <w:pPr>
-        <w:rPr>
-          <w:rFonts w:ascii="Arial" w:hAnsi="Arial" w:cs="Arial"/>
-          <w:sz w:val="18"/>
-          <w:szCs w:val="18"/>
-        </w:rPr>
-      </w:pPr>
-    </w:p>
-    <w:p>
-      <w:pPr>
-        <w:rPr>
-          <w:rFonts w:ascii="Arial" w:hAnsi="Arial"/>
-          <w:sz w:val="18"/>
-          <w:szCs w:val="18"/>
-        </w:rPr>
-      </w:pPr>
-      <w:r>
-        <w:rPr>
-          <w:rFonts w:ascii="Arial" w:hAnsi="Arial"/>
+        <w:t>Propiedad del límite del cociente de funciones</w:t>
+      </w:r>
+    </w:p>
+    <w:p>
+      <w:pPr>
+        <w:rPr>
+          <w:rFonts w:ascii="Arial" w:hAnsi="Arial" w:cs="Arial"/>
+        </w:rPr>
+      </w:pPr>
+    </w:p>
+    <w:p>
+      <w:pPr>
+        <w:rPr>
+          <w:rFonts w:ascii="Arial" w:hAnsi="Arial" w:cs="Arial"/>
+        </w:rPr>
+      </w:pPr>
+      <w:r>
+        <w:rPr>
+          <w:rFonts w:ascii="Arial" w:hAnsi="Arial" w:cs="Arial"/>
           <w:b/>
           <w:color w:val="FF0000"/>
-          <w:sz w:val="18"/>
-          <w:szCs w:val="18"/>
         </w:rPr>
         <w:t>*</w:t>
       </w:r>
       <w:r>
         <w:rPr>
-          <w:rFonts w:ascii="Arial" w:hAnsi="Arial"/>
-          <w:sz w:val="18"/>
-          <w:szCs w:val="18"/>
+          <w:rFonts w:ascii="Arial" w:hAnsi="Arial" w:cs="Arial"/>
         </w:rPr>
         <w:t xml:space="preserve"> </w:t>
       </w:r>
       <w:r>
         <w:rPr>
-          <w:rFonts w:ascii="Arial" w:hAnsi="Arial"/>
-          <w:sz w:val="18"/>
-          <w:szCs w:val="18"/>
+          <w:rFonts w:ascii="Arial" w:hAnsi="Arial" w:cs="Arial"/>
           <w:highlight w:val="green"/>
         </w:rPr>
         <w:t>Descripción del recurso</w:t>
@@ -313,102 +233,61 @@
       <w:pPr>
         <w:rPr>
           <w:rFonts w:ascii="Arial" w:hAnsi="Arial" w:cs="Arial"/>
-          <w:sz w:val="18"/>
-          <w:szCs w:val="18"/>
-        </w:rPr>
-      </w:pPr>
-    </w:p>
-    <w:p>
-      <w:pPr>
-        <w:rPr>
-          <w:rFonts w:ascii="Arial" w:hAnsi="Arial" w:cs="Arial"/>
-          <w:sz w:val="18"/>
-          <w:szCs w:val="18"/>
-        </w:rPr>
-      </w:pPr>
-      <w:r>
-        <w:rPr>
-          <w:rFonts w:ascii="Times New Roman" w:eastAsia="ＭＳ 明朝" w:hAnsi="Times New Roman" w:cs="Times New Roman"/>
+        </w:rPr>
+      </w:pPr>
+    </w:p>
+    <w:p>
+      <w:pPr>
+        <w:rPr>
+          <w:rFonts w:ascii="Arial" w:eastAsia="MS Mincho" w:hAnsi="Arial" w:cs="Arial"/>
           <w:color w:val="000000"/>
         </w:rPr>
-        <w:t>Actividad en la que se prácti</w:t>
-      </w:r>
-      <w:r>
-        <w:rPr>
-          <w:rFonts w:ascii="Times New Roman" w:eastAsia="ＭＳ 明朝" w:hAnsi="Times New Roman" w:cs="Times New Roman"/>
+      </w:pPr>
+      <w:r>
+        <w:rPr>
+          <w:rFonts w:ascii="Arial" w:eastAsia="MS Mincho" w:hAnsi="Arial" w:cs="Arial"/>
           <w:color w:val="000000"/>
         </w:rPr>
-        <w:t>ca como calcular el limite de</w:t>
-      </w:r>
-      <w:r>
-        <w:rPr>
-          <w:rFonts w:ascii="Times New Roman" w:eastAsia="ＭＳ 明朝" w:hAnsi="Times New Roman" w:cs="Times New Roman"/>
+        <w:t xml:space="preserve">Actividad en la </w:t>
+      </w:r>
+      <w:r>
+        <w:rPr>
+          <w:rFonts w:ascii="Arial" w:eastAsia="MS Mincho" w:hAnsi="Arial" w:cs="Arial"/>
           <w:color w:val="000000"/>
         </w:rPr>
-        <w:t xml:space="preserve"> funciones usando las propiedades de limite de</w:t>
-      </w:r>
-      <w:r>
-        <w:rPr>
-          <w:rFonts w:ascii="Times New Roman" w:eastAsia="ＭＳ 明朝" w:hAnsi="Times New Roman" w:cs="Times New Roman"/>
-          <w:color w:val="000000"/>
-        </w:rPr>
-        <w:t xml:space="preserve">l </w:t>
-      </w:r>
-      <w:r>
-        <w:rPr>
-          <w:rFonts w:ascii="Times New Roman" w:eastAsia="ＭＳ 明朝" w:hAnsi="Times New Roman" w:cs="Times New Roman"/>
-          <w:color w:val="000000"/>
-        </w:rPr>
-        <w:t>cociente</w:t>
-      </w:r>
-      <w:r>
-        <w:rPr>
-          <w:rFonts w:ascii="Times New Roman" w:eastAsia="ＭＳ 明朝" w:hAnsi="Times New Roman" w:cs="Times New Roman"/>
-          <w:color w:val="000000"/>
-        </w:rPr>
-        <w:t>.</w:t>
-      </w:r>
-    </w:p>
-    <w:p>
-      <w:pPr>
-        <w:rPr>
-          <w:rFonts w:ascii="Arial" w:hAnsi="Arial" w:cs="Arial"/>
-          <w:sz w:val="18"/>
-          <w:szCs w:val="18"/>
-        </w:rPr>
-      </w:pPr>
-    </w:p>
-    <w:p>
-      <w:pPr>
-        <w:rPr>
-          <w:rFonts w:ascii="Arial" w:hAnsi="Arial"/>
-          <w:sz w:val="18"/>
-          <w:szCs w:val="18"/>
-        </w:rPr>
-      </w:pPr>
-      <w:r>
-        <w:rPr>
-          <w:rFonts w:ascii="Arial" w:hAnsi="Arial"/>
+        <w:t>que se aplica la propiedad del límite del cociente para determinar algunos límites de funciones</w:t>
+      </w:r>
+    </w:p>
+    <w:p>
+      <w:pPr>
+        <w:rPr>
+          <w:rFonts w:ascii="Arial" w:hAnsi="Arial" w:cs="Arial"/>
+        </w:rPr>
+      </w:pPr>
+    </w:p>
+    <w:p>
+      <w:pPr>
+        <w:rPr>
+          <w:rFonts w:ascii="Arial" w:hAnsi="Arial" w:cs="Arial"/>
+        </w:rPr>
+      </w:pPr>
+      <w:r>
+        <w:rPr>
+          <w:rFonts w:ascii="Arial" w:hAnsi="Arial" w:cs="Arial"/>
           <w:b/>
           <w:color w:val="FF0000"/>
-          <w:sz w:val="18"/>
-          <w:szCs w:val="18"/>
         </w:rPr>
         <w:t>*</w:t>
       </w:r>
       <w:r>
         <w:rPr>
-          <w:rFonts w:ascii="Arial" w:hAnsi="Arial"/>
-          <w:sz w:val="18"/>
-          <w:szCs w:val="18"/>
+          <w:rFonts w:ascii="Arial" w:hAnsi="Arial" w:cs="Arial"/>
         </w:rPr>
         <w:t xml:space="preserve"> </w:t>
       </w:r>
       <w:r>
         <w:rPr>
-          <w:rFonts w:ascii="Arial" w:hAnsi="Arial"/>
-          <w:sz w:val="18"/>
-          <w:szCs w:val="18"/>
+          <w:rFonts w:ascii="Arial" w:hAnsi="Arial" w:cs="Arial"/>
           <w:highlight w:val="green"/>
         </w:rPr>
         <w:t>Palabras clave del recurso (separadas por comas ",")</w:t>
@@ -418,60 +297,52 @@
       <w:pPr>
         <w:rPr>
           <w:rFonts w:ascii="Arial" w:hAnsi="Arial" w:cs="Arial"/>
-          <w:sz w:val="18"/>
-          <w:szCs w:val="18"/>
-        </w:rPr>
-      </w:pPr>
-      <w:r>
-        <w:rPr>
-          <w:rFonts w:ascii="Arial" w:hAnsi="Arial" w:cs="Arial"/>
-          <w:sz w:val="18"/>
-          <w:szCs w:val="18"/>
-        </w:rPr>
-        <w:t>“limite” , “propiedades”</w:t>
-      </w:r>
-    </w:p>
-    <w:p>
-      <w:pPr>
-        <w:rPr>
-          <w:rFonts w:ascii="Arial" w:hAnsi="Arial" w:cs="Arial"/>
-          <w:sz w:val="18"/>
-          <w:szCs w:val="18"/>
-        </w:rPr>
-      </w:pPr>
-    </w:p>
-    <w:p>
-      <w:pPr>
-        <w:rPr>
-          <w:rFonts w:ascii="Arial" w:hAnsi="Arial"/>
-          <w:sz w:val="18"/>
-          <w:szCs w:val="18"/>
-        </w:rPr>
-      </w:pPr>
-      <w:r>
-        <w:rPr>
-          <w:rFonts w:ascii="Arial" w:hAnsi="Arial"/>
+        </w:rPr>
+      </w:pPr>
+      <w:r>
+        <w:rPr>
+          <w:rFonts w:ascii="Arial" w:hAnsi="Arial" w:cs="Arial"/>
+        </w:rPr>
+        <w:t>Límite</w:t>
+      </w:r>
+      <w:r>
+        <w:rPr>
+          <w:rFonts w:ascii="Arial" w:hAnsi="Arial" w:cs="Arial"/>
+        </w:rPr>
+        <w:t>, propiedades del límite, cociente entre funciones</w:t>
+      </w:r>
+    </w:p>
+    <w:p>
+      <w:pPr>
+        <w:rPr>
+          <w:rFonts w:ascii="Arial" w:hAnsi="Arial" w:cs="Arial"/>
+        </w:rPr>
+      </w:pPr>
+    </w:p>
+    <w:p>
+      <w:pPr>
+        <w:rPr>
+          <w:rFonts w:ascii="Arial" w:hAnsi="Arial" w:cs="Arial"/>
+        </w:rPr>
+      </w:pPr>
+      <w:r>
+        <w:rPr>
+          <w:rFonts w:ascii="Arial" w:hAnsi="Arial" w:cs="Arial"/>
           <w:b/>
           <w:color w:val="FF0000"/>
-          <w:sz w:val="18"/>
-          <w:szCs w:val="18"/>
         </w:rPr>
         <w:t>*</w:t>
       </w:r>
       <w:r>
         <w:rPr>
-          <w:rFonts w:ascii="Arial" w:hAnsi="Arial"/>
+          <w:rFonts w:ascii="Arial" w:hAnsi="Arial" w:cs="Arial"/>
           <w:color w:val="FF0000"/>
-          <w:sz w:val="18"/>
-          <w:szCs w:val="18"/>
         </w:rPr>
         <w:t xml:space="preserve"> </w:t>
       </w:r>
       <w:r>
         <w:rPr>
-          <w:rFonts w:ascii="Arial" w:hAnsi="Arial"/>
-          <w:sz w:val="18"/>
-          <w:szCs w:val="18"/>
+          <w:rFonts w:ascii="Arial" w:hAnsi="Arial" w:cs="Arial"/>
           <w:highlight w:val="green"/>
         </w:rPr>
         <w:t>Tiempo estimado (minutos)</w:t>
@@ -481,15 +352,11 @@
       <w:pPr>
         <w:rPr>
           <w:rFonts w:ascii="Arial" w:hAnsi="Arial" w:cs="Arial"/>
-          <w:sz w:val="18"/>
-          <w:szCs w:val="18"/>
-        </w:rPr>
-      </w:pPr>
-      <w:r>
-        <w:rPr>
-          <w:rFonts w:ascii="Arial" w:hAnsi="Arial" w:cs="Arial"/>
-          <w:sz w:val="18"/>
-          <w:szCs w:val="18"/>
+        </w:rPr>
+      </w:pPr>
+      <w:r>
+        <w:rPr>
+          <w:rFonts w:ascii="Arial" w:hAnsi="Arial" w:cs="Arial"/>
         </w:rPr>
         <w:t>5 min</w:t>
       </w:r>
@@ -498,43 +365,33 @@
       <w:pPr>
         <w:rPr>
           <w:rFonts w:ascii="Arial" w:hAnsi="Arial" w:cs="Arial"/>
-          <w:sz w:val="18"/>
-          <w:szCs w:val="18"/>
-        </w:rPr>
-      </w:pPr>
-    </w:p>
-    <w:p>
-      <w:pPr>
-        <w:rPr>
-          <w:rFonts w:ascii="Arial" w:hAnsi="Arial"/>
-          <w:sz w:val="18"/>
-          <w:szCs w:val="18"/>
-        </w:rPr>
-      </w:pPr>
-      <w:r>
-        <w:rPr>
-          <w:rFonts w:ascii="Arial" w:hAnsi="Arial"/>
+        </w:rPr>
+      </w:pPr>
+    </w:p>
+    <w:p>
+      <w:pPr>
+        <w:rPr>
+          <w:rFonts w:ascii="Arial" w:hAnsi="Arial" w:cs="Arial"/>
+        </w:rPr>
+      </w:pPr>
+      <w:r>
+        <w:rPr>
+          <w:rFonts w:ascii="Arial" w:hAnsi="Arial" w:cs="Arial"/>
           <w:b/>
           <w:color w:val="FF0000"/>
-          <w:sz w:val="18"/>
-          <w:szCs w:val="18"/>
         </w:rPr>
         <w:t>*</w:t>
       </w:r>
       <w:r>
         <w:rPr>
-          <w:rFonts w:ascii="Arial" w:hAnsi="Arial"/>
+          <w:rFonts w:ascii="Arial" w:hAnsi="Arial" w:cs="Arial"/>
           <w:color w:val="FF0000"/>
-          <w:sz w:val="18"/>
-          <w:szCs w:val="18"/>
         </w:rPr>
         <w:t xml:space="preserve"> </w:t>
       </w:r>
       <w:r>
         <w:rPr>
-          <w:rFonts w:ascii="Arial" w:hAnsi="Arial"/>
-          <w:sz w:val="18"/>
-          <w:szCs w:val="18"/>
+          <w:rFonts w:ascii="Arial" w:hAnsi="Arial" w:cs="Arial"/>
           <w:highlight w:val="green"/>
         </w:rPr>
         <w:t>Acción didáctica (indicar sólo una)</w:t>
@@ -548,14 +405,14 @@
         <w:tblLook w:val="04A0" w:firstRow="1" w:lastRow="0" w:firstColumn="1" w:lastColumn="0" w:noHBand="0" w:noVBand="1"/>
       </w:tblPr>
       <w:tblGrid>
-        <w:gridCol w:w="1248"/>
-        <w:gridCol w:w="404"/>
-        <w:gridCol w:w="1289"/>
-        <w:gridCol w:w="367"/>
-        <w:gridCol w:w="2504"/>
-        <w:gridCol w:w="425"/>
-        <w:gridCol w:w="2268"/>
-        <w:gridCol w:w="425"/>
+        <w:gridCol w:w="1377"/>
+        <w:gridCol w:w="381"/>
+        <w:gridCol w:w="1457"/>
+        <w:gridCol w:w="377"/>
+        <w:gridCol w:w="2370"/>
+        <w:gridCol w:w="401"/>
+        <w:gridCol w:w="2166"/>
+        <w:gridCol w:w="401"/>
       </w:tblGrid>
       <w:tr>
         <w:tc>
@@ -565,16 +422,12 @@
           <w:p>
             <w:pPr>
               <w:rPr>
-                <w:rFonts w:ascii="Arial" w:hAnsi="Arial"/>
-                <w:sz w:val="16"/>
-                <w:szCs w:val="16"/>
+                <w:rFonts w:ascii="Arial" w:hAnsi="Arial" w:cs="Arial"/>
               </w:rPr>
             </w:pPr>
             <w:r>
               <w:rPr>
-                <w:rFonts w:ascii="Arial" w:hAnsi="Arial"/>
-                <w:sz w:val="16"/>
-                <w:szCs w:val="16"/>
+                <w:rFonts w:ascii="Arial" w:hAnsi="Arial" w:cs="Arial"/>
               </w:rPr>
               <w:t>Exposición</w:t>
             </w:r>
@@ -587,9 +440,7 @@
           <w:p>
             <w:pPr>
               <w:rPr>
-                <w:rFonts w:ascii="Arial" w:hAnsi="Arial"/>
-                <w:sz w:val="16"/>
-                <w:szCs w:val="16"/>
+                <w:rFonts w:ascii="Arial" w:hAnsi="Arial" w:cs="Arial"/>
               </w:rPr>
             </w:pPr>
           </w:p>
@@ -601,16 +452,12 @@
           <w:p>
             <w:pPr>
               <w:rPr>
-                <w:rFonts w:ascii="Arial" w:hAnsi="Arial"/>
-                <w:sz w:val="16"/>
-                <w:szCs w:val="16"/>
+                <w:rFonts w:ascii="Arial" w:hAnsi="Arial" w:cs="Arial"/>
               </w:rPr>
             </w:pPr>
             <w:r>
               <w:rPr>
-                <w:rFonts w:ascii="Arial" w:hAnsi="Arial"/>
-                <w:sz w:val="16"/>
-                <w:szCs w:val="16"/>
+                <w:rFonts w:ascii="Arial" w:hAnsi="Arial" w:cs="Arial"/>
               </w:rPr>
               <w:t>Ejercitación</w:t>
             </w:r>
@@ -623,16 +470,12 @@
           <w:p>
             <w:pPr>
               <w:rPr>
-                <w:rFonts w:ascii="Arial" w:hAnsi="Arial"/>
-                <w:sz w:val="16"/>
-                <w:szCs w:val="16"/>
+                <w:rFonts w:ascii="Arial" w:hAnsi="Arial" w:cs="Arial"/>
               </w:rPr>
             </w:pPr>
             <w:r>
               <w:rPr>
-                <w:rFonts w:ascii="Arial" w:hAnsi="Arial"/>
-                <w:sz w:val="16"/>
-                <w:szCs w:val="16"/>
+                <w:rFonts w:ascii="Arial" w:hAnsi="Arial" w:cs="Arial"/>
               </w:rPr>
               <w:t>X</w:t>
             </w:r>
@@ -645,16 +488,12 @@
           <w:p>
             <w:pPr>
               <w:rPr>
-                <w:rFonts w:ascii="Arial" w:hAnsi="Arial"/>
-                <w:sz w:val="16"/>
-                <w:szCs w:val="16"/>
+                <w:rFonts w:ascii="Arial" w:hAnsi="Arial" w:cs="Arial"/>
               </w:rPr>
             </w:pPr>
             <w:r>
               <w:rPr>
-                <w:rFonts w:ascii="Arial" w:hAnsi="Arial"/>
-                <w:sz w:val="16"/>
-                <w:szCs w:val="16"/>
+                <w:rFonts w:ascii="Arial" w:hAnsi="Arial" w:cs="Arial"/>
               </w:rPr>
               <w:t>Preguntas con respuesta libre</w:t>
             </w:r>
@@ -667,9 +506,7 @@
           <w:p>
             <w:pPr>
               <w:rPr>
-                <w:rFonts w:ascii="Arial" w:hAnsi="Arial"/>
-                <w:sz w:val="16"/>
-                <w:szCs w:val="16"/>
+                <w:rFonts w:ascii="Arial" w:hAnsi="Arial" w:cs="Arial"/>
               </w:rPr>
             </w:pPr>
           </w:p>
@@ -681,16 +518,12 @@
           <w:p>
             <w:pPr>
               <w:rPr>
-                <w:rFonts w:ascii="Arial" w:hAnsi="Arial"/>
-                <w:sz w:val="16"/>
-                <w:szCs w:val="16"/>
+                <w:rFonts w:ascii="Arial" w:hAnsi="Arial" w:cs="Arial"/>
               </w:rPr>
             </w:pPr>
             <w:r>
               <w:rPr>
-                <w:rFonts w:ascii="Arial" w:hAnsi="Arial"/>
-                <w:sz w:val="16"/>
-                <w:szCs w:val="16"/>
+                <w:rFonts w:ascii="Arial" w:hAnsi="Arial" w:cs="Arial"/>
               </w:rPr>
               <w:t>Juegos</w:t>
             </w:r>
@@ -703,9 +536,7 @@
           <w:p>
             <w:pPr>
               <w:rPr>
-                <w:rFonts w:ascii="Arial" w:hAnsi="Arial"/>
-                <w:sz w:val="16"/>
-                <w:szCs w:val="16"/>
+                <w:rFonts w:ascii="Arial" w:hAnsi="Arial" w:cs="Arial"/>
               </w:rPr>
             </w:pPr>
           </w:p>
@@ -719,16 +550,12 @@
           <w:p>
             <w:pPr>
               <w:rPr>
-                <w:rFonts w:ascii="Arial" w:hAnsi="Arial"/>
-                <w:sz w:val="16"/>
-                <w:szCs w:val="16"/>
+                <w:rFonts w:ascii="Arial" w:hAnsi="Arial" w:cs="Arial"/>
               </w:rPr>
             </w:pPr>
             <w:r>
               <w:rPr>
-                <w:rFonts w:ascii="Arial" w:hAnsi="Arial"/>
-                <w:sz w:val="16"/>
-                <w:szCs w:val="16"/>
+                <w:rFonts w:ascii="Arial" w:hAnsi="Arial" w:cs="Arial"/>
               </w:rPr>
               <w:t>Estudio</w:t>
             </w:r>
@@ -741,9 +568,7 @@
           <w:p>
             <w:pPr>
               <w:rPr>
-                <w:rFonts w:ascii="Arial" w:hAnsi="Arial"/>
-                <w:sz w:val="16"/>
-                <w:szCs w:val="16"/>
+                <w:rFonts w:ascii="Arial" w:hAnsi="Arial" w:cs="Arial"/>
               </w:rPr>
             </w:pPr>
           </w:p>
@@ -755,16 +580,12 @@
           <w:p>
             <w:pPr>
               <w:rPr>
-                <w:rFonts w:ascii="Arial" w:hAnsi="Arial"/>
-                <w:sz w:val="16"/>
-                <w:szCs w:val="16"/>
+                <w:rFonts w:ascii="Arial" w:hAnsi="Arial" w:cs="Arial"/>
               </w:rPr>
             </w:pPr>
             <w:r>
               <w:rPr>
-                <w:rFonts w:ascii="Arial" w:hAnsi="Arial"/>
-                <w:sz w:val="16"/>
-                <w:szCs w:val="16"/>
+                <w:rFonts w:ascii="Arial" w:hAnsi="Arial" w:cs="Arial"/>
               </w:rPr>
               <w:t>Proyecto</w:t>
             </w:r>
@@ -777,9 +598,7 @@
           <w:p>
             <w:pPr>
               <w:rPr>
-                <w:rFonts w:ascii="Arial" w:hAnsi="Arial"/>
-                <w:sz w:val="16"/>
-                <w:szCs w:val="16"/>
+                <w:rFonts w:ascii="Arial" w:hAnsi="Arial" w:cs="Arial"/>
               </w:rPr>
             </w:pPr>
           </w:p>
@@ -791,16 +610,12 @@
           <w:p>
             <w:pPr>
               <w:rPr>
-                <w:rFonts w:ascii="Arial" w:hAnsi="Arial"/>
-                <w:sz w:val="16"/>
-                <w:szCs w:val="16"/>
+                <w:rFonts w:ascii="Arial" w:hAnsi="Arial" w:cs="Arial"/>
               </w:rPr>
             </w:pPr>
             <w:r>
               <w:rPr>
-                <w:rFonts w:ascii="Arial" w:hAnsi="Arial"/>
-                <w:sz w:val="16"/>
-                <w:szCs w:val="16"/>
+                <w:rFonts w:ascii="Arial" w:hAnsi="Arial" w:cs="Arial"/>
               </w:rPr>
               <w:t>Evaluación</w:t>
             </w:r>
@@ -813,9 +628,7 @@
           <w:p>
             <w:pPr>
               <w:rPr>
-                <w:rFonts w:ascii="Arial" w:hAnsi="Arial"/>
-                <w:sz w:val="16"/>
-                <w:szCs w:val="16"/>
+                <w:rFonts w:ascii="Arial" w:hAnsi="Arial" w:cs="Arial"/>
               </w:rPr>
             </w:pPr>
           </w:p>
@@ -827,16 +640,12 @@
           <w:p>
             <w:pPr>
               <w:rPr>
-                <w:rFonts w:ascii="Arial" w:hAnsi="Arial"/>
-                <w:sz w:val="16"/>
-                <w:szCs w:val="16"/>
+                <w:rFonts w:ascii="Arial" w:hAnsi="Arial" w:cs="Arial"/>
               </w:rPr>
             </w:pPr>
             <w:r>
               <w:rPr>
-                <w:rFonts w:ascii="Arial" w:hAnsi="Arial"/>
-                <w:sz w:val="16"/>
-                <w:szCs w:val="16"/>
+                <w:rFonts w:ascii="Arial" w:hAnsi="Arial" w:cs="Arial"/>
               </w:rPr>
               <w:t>Generador de actividades</w:t>
             </w:r>
@@ -849,9 +658,7 @@
           <w:p>
             <w:pPr>
               <w:rPr>
-                <w:rFonts w:ascii="Arial" w:hAnsi="Arial"/>
-                <w:sz w:val="16"/>
-                <w:szCs w:val="16"/>
+                <w:rFonts w:ascii="Arial" w:hAnsi="Arial" w:cs="Arial"/>
               </w:rPr>
             </w:pPr>
           </w:p>
@@ -862,43 +669,33 @@
       <w:pPr>
         <w:rPr>
           <w:rFonts w:ascii="Arial" w:hAnsi="Arial" w:cs="Arial"/>
-          <w:sz w:val="18"/>
-          <w:szCs w:val="18"/>
-        </w:rPr>
-      </w:pPr>
-    </w:p>
-    <w:p>
-      <w:pPr>
-        <w:rPr>
-          <w:rFonts w:ascii="Arial" w:hAnsi="Arial"/>
-          <w:sz w:val="18"/>
-          <w:szCs w:val="18"/>
-        </w:rPr>
-      </w:pPr>
-      <w:r>
-        <w:rPr>
-          <w:rFonts w:ascii="Arial" w:hAnsi="Arial"/>
+        </w:rPr>
+      </w:pPr>
+    </w:p>
+    <w:p>
+      <w:pPr>
+        <w:rPr>
+          <w:rFonts w:ascii="Arial" w:hAnsi="Arial" w:cs="Arial"/>
+        </w:rPr>
+      </w:pPr>
+      <w:r>
+        <w:rPr>
+          <w:rFonts w:ascii="Arial" w:hAnsi="Arial" w:cs="Arial"/>
           <w:b/>
           <w:color w:val="FF0000"/>
-          <w:sz w:val="18"/>
-          <w:szCs w:val="18"/>
         </w:rPr>
         <w:t>*</w:t>
       </w:r>
       <w:r>
         <w:rPr>
-          <w:rFonts w:ascii="Arial" w:hAnsi="Arial"/>
+          <w:rFonts w:ascii="Arial" w:hAnsi="Arial" w:cs="Arial"/>
           <w:color w:val="FF0000"/>
-          <w:sz w:val="18"/>
-          <w:szCs w:val="18"/>
         </w:rPr>
         <w:t xml:space="preserve"> </w:t>
       </w:r>
       <w:r>
         <w:rPr>
-          <w:rFonts w:ascii="Arial" w:hAnsi="Arial"/>
-          <w:sz w:val="18"/>
-          <w:szCs w:val="18"/>
+          <w:rFonts w:ascii="Arial" w:hAnsi="Arial" w:cs="Arial"/>
           <w:highlight w:val="green"/>
         </w:rPr>
         <w:t>Competencia (indicar sólo una)</w:t>
@@ -925,26 +722,44 @@
           <w:p>
             <w:pPr>
               <w:rPr>
-                <w:rFonts w:ascii="Arial" w:hAnsi="Arial"/>
-                <w:sz w:val="16"/>
-                <w:szCs w:val="16"/>
+                <w:rFonts w:ascii="Arial" w:hAnsi="Arial" w:cs="Arial"/>
               </w:rPr>
             </w:pPr>
             <w:r>
               <w:rPr>
-                <w:rFonts w:ascii="Arial" w:hAnsi="Arial"/>
-                <w:sz w:val="16"/>
-                <w:szCs w:val="16"/>
-              </w:rPr>
-              <w:t>…</w:t>
+                <w:rFonts w:ascii="Arial" w:hAnsi="Arial" w:cs="Arial"/>
+              </w:rPr>
+              <w:t>… en comunicación lingüística</w:t>
             </w:r>
+          </w:p>
+        </w:tc>
+        <w:tc>
+          <w:tcPr>
+            <w:tcW w:w="425" w:type="dxa"/>
+          </w:tcPr>
+          <w:p>
+            <w:pPr>
+              <w:rPr>
+                <w:rFonts w:ascii="Arial" w:hAnsi="Arial" w:cs="Arial"/>
+              </w:rPr>
+            </w:pPr>
+          </w:p>
+        </w:tc>
+        <w:tc>
+          <w:tcPr>
+            <w:tcW w:w="4111" w:type="dxa"/>
+          </w:tcPr>
+          <w:p>
+            <w:pPr>
+              <w:rPr>
+                <w:rFonts w:ascii="Arial" w:hAnsi="Arial" w:cs="Arial"/>
+              </w:rPr>
+            </w:pPr>
             <w:r>
               <w:rPr>
-                <w:rFonts w:ascii="Arial" w:hAnsi="Arial"/>
-                <w:sz w:val="16"/>
-                <w:szCs w:val="16"/>
-              </w:rPr>
-              <w:t xml:space="preserve"> en comunicación lingüística</w:t>
+                <w:rFonts w:ascii="Arial" w:hAnsi="Arial" w:cs="Arial"/>
+              </w:rPr>
+              <w:t>… matemática</w:t>
             </w:r>
           </w:p>
         </w:tc>
@@ -955,60 +770,12 @@
           <w:p>
             <w:pPr>
               <w:rPr>
-                <w:rFonts w:ascii="Arial" w:hAnsi="Arial"/>
-                <w:sz w:val="16"/>
-                <w:szCs w:val="16"/>
-              </w:rPr>
-            </w:pPr>
-          </w:p>
-        </w:tc>
-        <w:tc>
-          <w:tcPr>
-            <w:tcW w:w="4111" w:type="dxa"/>
-          </w:tcPr>
-          <w:p>
-            <w:pPr>
-              <w:rPr>
-                <w:rFonts w:ascii="Arial" w:hAnsi="Arial"/>
-                <w:sz w:val="16"/>
-                <w:szCs w:val="16"/>
+                <w:rFonts w:ascii="Arial" w:hAnsi="Arial" w:cs="Arial"/>
               </w:rPr>
             </w:pPr>
             <w:r>
               <w:rPr>
-                <w:rFonts w:ascii="Arial" w:hAnsi="Arial"/>
-                <w:sz w:val="16"/>
-                <w:szCs w:val="16"/>
-              </w:rPr>
-              <w:t>…</w:t>
-            </w:r>
-            <w:r>
-              <w:rPr>
-                <w:rFonts w:ascii="Arial" w:hAnsi="Arial"/>
-                <w:sz w:val="16"/>
-                <w:szCs w:val="16"/>
-              </w:rPr>
-              <w:t xml:space="preserve"> matemática</w:t>
-            </w:r>
-          </w:p>
-        </w:tc>
-        <w:tc>
-          <w:tcPr>
-            <w:tcW w:w="425" w:type="dxa"/>
-          </w:tcPr>
-          <w:p>
-            <w:pPr>
-              <w:rPr>
-                <w:rFonts w:ascii="Arial" w:hAnsi="Arial"/>
-                <w:sz w:val="16"/>
-                <w:szCs w:val="16"/>
-              </w:rPr>
-            </w:pPr>
-            <w:r>
-              <w:rPr>
-                <w:rFonts w:ascii="Arial" w:hAnsi="Arial"/>
-                <w:sz w:val="16"/>
-                <w:szCs w:val="16"/>
+                <w:rFonts w:ascii="Arial" w:hAnsi="Arial" w:cs="Arial"/>
               </w:rPr>
               <w:t>X</w:t>
             </w:r>
@@ -1023,60 +790,42 @@
           <w:p>
             <w:pPr>
               <w:rPr>
-                <w:rFonts w:ascii="Arial" w:hAnsi="Arial"/>
-                <w:sz w:val="16"/>
-                <w:szCs w:val="16"/>
+                <w:rFonts w:ascii="Arial" w:hAnsi="Arial" w:cs="Arial"/>
               </w:rPr>
             </w:pPr>
             <w:r>
               <w:rPr>
-                <w:rFonts w:ascii="Arial" w:hAnsi="Arial"/>
-                <w:sz w:val="16"/>
-                <w:szCs w:val="16"/>
-              </w:rPr>
-              <w:t>…</w:t>
+                <w:rFonts w:ascii="Arial" w:hAnsi="Arial" w:cs="Arial"/>
+              </w:rPr>
+              <w:t>… en el conocimiento y la interacción con el mundo físico</w:t>
             </w:r>
+          </w:p>
+        </w:tc>
+        <w:tc>
+          <w:tcPr>
+            <w:tcW w:w="425" w:type="dxa"/>
+          </w:tcPr>
+          <w:p>
+            <w:pPr>
+              <w:rPr>
+                <w:rFonts w:ascii="Arial" w:hAnsi="Arial" w:cs="Arial"/>
+              </w:rPr>
+            </w:pPr>
+          </w:p>
+        </w:tc>
+        <w:tc>
+          <w:tcPr>
+            <w:tcW w:w="4111" w:type="dxa"/>
+          </w:tcPr>
+          <w:p>
+            <w:pPr>
+              <w:rPr>
+                <w:rFonts w:ascii="Arial" w:hAnsi="Arial" w:cs="Arial"/>
+              </w:rPr>
+            </w:pPr>
             <w:r>
               <w:rPr>
-                <w:rFonts w:ascii="Arial" w:hAnsi="Arial"/>
-                <w:sz w:val="16"/>
-                <w:szCs w:val="16"/>
-              </w:rPr>
-              <w:t xml:space="preserve"> en el conocimiento y la interacción con el mundo físico</w:t>
-            </w:r>
-          </w:p>
-        </w:tc>
-        <w:tc>
-          <w:tcPr>
-            <w:tcW w:w="425" w:type="dxa"/>
-          </w:tcPr>
-          <w:p>
-            <w:pPr>
-              <w:rPr>
-                <w:rFonts w:ascii="Arial" w:hAnsi="Arial"/>
-                <w:sz w:val="16"/>
-                <w:szCs w:val="16"/>
-              </w:rPr>
-            </w:pPr>
-          </w:p>
-        </w:tc>
-        <w:tc>
-          <w:tcPr>
-            <w:tcW w:w="4111" w:type="dxa"/>
-          </w:tcPr>
-          <w:p>
-            <w:pPr>
-              <w:rPr>
-                <w:rFonts w:ascii="Arial" w:hAnsi="Arial"/>
-                <w:sz w:val="16"/>
-                <w:szCs w:val="16"/>
-              </w:rPr>
-            </w:pPr>
-            <w:r>
-              <w:rPr>
-                <w:rFonts w:ascii="Arial" w:hAnsi="Arial"/>
-                <w:sz w:val="16"/>
-                <w:szCs w:val="16"/>
+                <w:rFonts w:ascii="Arial" w:hAnsi="Arial" w:cs="Arial"/>
               </w:rPr>
               <w:t>Tratamiento de la información y competencia digital</w:t>
             </w:r>
@@ -1089,9 +838,7 @@
           <w:p>
             <w:pPr>
               <w:rPr>
-                <w:rFonts w:ascii="Arial" w:hAnsi="Arial"/>
-                <w:sz w:val="16"/>
-                <w:szCs w:val="16"/>
+                <w:rFonts w:ascii="Arial" w:hAnsi="Arial" w:cs="Arial"/>
               </w:rPr>
             </w:pPr>
           </w:p>
@@ -1105,26 +852,44 @@
           <w:p>
             <w:pPr>
               <w:rPr>
-                <w:rFonts w:ascii="Arial" w:hAnsi="Arial"/>
-                <w:sz w:val="16"/>
-                <w:szCs w:val="16"/>
+                <w:rFonts w:ascii="Arial" w:hAnsi="Arial" w:cs="Arial"/>
               </w:rPr>
             </w:pPr>
             <w:r>
               <w:rPr>
-                <w:rFonts w:ascii="Arial" w:hAnsi="Arial"/>
-                <w:sz w:val="16"/>
-                <w:szCs w:val="16"/>
-              </w:rPr>
-              <w:t>…</w:t>
+                <w:rFonts w:ascii="Arial" w:hAnsi="Arial" w:cs="Arial"/>
+              </w:rPr>
+              <w:t>… social y ciudadana</w:t>
             </w:r>
+          </w:p>
+        </w:tc>
+        <w:tc>
+          <w:tcPr>
+            <w:tcW w:w="425" w:type="dxa"/>
+          </w:tcPr>
+          <w:p>
+            <w:pPr>
+              <w:rPr>
+                <w:rFonts w:ascii="Arial" w:hAnsi="Arial" w:cs="Arial"/>
+              </w:rPr>
+            </w:pPr>
+          </w:p>
+        </w:tc>
+        <w:tc>
+          <w:tcPr>
+            <w:tcW w:w="4111" w:type="dxa"/>
+          </w:tcPr>
+          <w:p>
+            <w:pPr>
+              <w:rPr>
+                <w:rFonts w:ascii="Arial" w:hAnsi="Arial" w:cs="Arial"/>
+              </w:rPr>
+            </w:pPr>
             <w:r>
               <w:rPr>
-                <w:rFonts w:ascii="Arial" w:hAnsi="Arial"/>
-                <w:sz w:val="16"/>
-                <w:szCs w:val="16"/>
-              </w:rPr>
-              <w:t xml:space="preserve"> social y ciudadana</w:t>
+                <w:rFonts w:ascii="Arial" w:hAnsi="Arial" w:cs="Arial"/>
+              </w:rPr>
+              <w:t>… cultural y artística</w:t>
             </w:r>
           </w:p>
         </w:tc>
@@ -1135,53 +900,7 @@
           <w:p>
             <w:pPr>
               <w:rPr>
-                <w:rFonts w:ascii="Arial" w:hAnsi="Arial"/>
-                <w:sz w:val="16"/>
-                <w:szCs w:val="16"/>
-              </w:rPr>
-            </w:pPr>
-          </w:p>
-        </w:tc>
-        <w:tc>
-          <w:tcPr>
-            <w:tcW w:w="4111" w:type="dxa"/>
-          </w:tcPr>
-          <w:p>
-            <w:pPr>
-              <w:rPr>
-                <w:rFonts w:ascii="Arial" w:hAnsi="Arial"/>
-                <w:sz w:val="16"/>
-                <w:szCs w:val="16"/>
-              </w:rPr>
-            </w:pPr>
-            <w:r>
-              <w:rPr>
-                <w:rFonts w:ascii="Arial" w:hAnsi="Arial"/>
-                <w:sz w:val="16"/>
-                <w:szCs w:val="16"/>
-              </w:rPr>
-              <w:t>…</w:t>
-            </w:r>
-            <w:r>
-              <w:rPr>
-                <w:rFonts w:ascii="Arial" w:hAnsi="Arial"/>
-                <w:sz w:val="16"/>
-                <w:szCs w:val="16"/>
-              </w:rPr>
-              <w:t xml:space="preserve"> cultural y artística</w:t>
-            </w:r>
-          </w:p>
-        </w:tc>
-        <w:tc>
-          <w:tcPr>
-            <w:tcW w:w="425" w:type="dxa"/>
-          </w:tcPr>
-          <w:p>
-            <w:pPr>
-              <w:rPr>
-                <w:rFonts w:ascii="Arial" w:hAnsi="Arial"/>
-                <w:sz w:val="16"/>
-                <w:szCs w:val="16"/>
+                <w:rFonts w:ascii="Arial" w:hAnsi="Arial" w:cs="Arial"/>
               </w:rPr>
             </w:pPr>
           </w:p>
@@ -1195,60 +914,42 @@
           <w:p>
             <w:pPr>
               <w:rPr>
-                <w:rFonts w:ascii="Arial" w:hAnsi="Arial"/>
-                <w:sz w:val="16"/>
-                <w:szCs w:val="16"/>
+                <w:rFonts w:ascii="Arial" w:hAnsi="Arial" w:cs="Arial"/>
               </w:rPr>
             </w:pPr>
             <w:r>
               <w:rPr>
-                <w:rFonts w:ascii="Arial" w:hAnsi="Arial"/>
-                <w:sz w:val="16"/>
-                <w:szCs w:val="16"/>
-              </w:rPr>
-              <w:t>…</w:t>
+                <w:rFonts w:ascii="Arial" w:hAnsi="Arial" w:cs="Arial"/>
+              </w:rPr>
+              <w:t>… para aprender a aprender</w:t>
             </w:r>
+          </w:p>
+        </w:tc>
+        <w:tc>
+          <w:tcPr>
+            <w:tcW w:w="425" w:type="dxa"/>
+          </w:tcPr>
+          <w:p>
+            <w:pPr>
+              <w:rPr>
+                <w:rFonts w:ascii="Arial" w:hAnsi="Arial" w:cs="Arial"/>
+              </w:rPr>
+            </w:pPr>
+          </w:p>
+        </w:tc>
+        <w:tc>
+          <w:tcPr>
+            <w:tcW w:w="4111" w:type="dxa"/>
+          </w:tcPr>
+          <w:p>
+            <w:pPr>
+              <w:rPr>
+                <w:rFonts w:ascii="Arial" w:hAnsi="Arial" w:cs="Arial"/>
+              </w:rPr>
+            </w:pPr>
             <w:r>
               <w:rPr>
-                <w:rFonts w:ascii="Arial" w:hAnsi="Arial"/>
-                <w:sz w:val="16"/>
-                <w:szCs w:val="16"/>
-              </w:rPr>
-              <w:t xml:space="preserve"> para aprender a aprender</w:t>
-            </w:r>
-          </w:p>
-        </w:tc>
-        <w:tc>
-          <w:tcPr>
-            <w:tcW w:w="425" w:type="dxa"/>
-          </w:tcPr>
-          <w:p>
-            <w:pPr>
-              <w:rPr>
-                <w:rFonts w:ascii="Arial" w:hAnsi="Arial"/>
-                <w:sz w:val="16"/>
-                <w:szCs w:val="16"/>
-              </w:rPr>
-            </w:pPr>
-          </w:p>
-        </w:tc>
-        <w:tc>
-          <w:tcPr>
-            <w:tcW w:w="4111" w:type="dxa"/>
-          </w:tcPr>
-          <w:p>
-            <w:pPr>
-              <w:rPr>
-                <w:rFonts w:ascii="Arial" w:hAnsi="Arial"/>
-                <w:sz w:val="16"/>
-                <w:szCs w:val="16"/>
-              </w:rPr>
-            </w:pPr>
-            <w:r>
-              <w:rPr>
-                <w:rFonts w:ascii="Arial" w:hAnsi="Arial"/>
-                <w:sz w:val="16"/>
-                <w:szCs w:val="16"/>
+                <w:rFonts w:ascii="Arial" w:hAnsi="Arial" w:cs="Arial"/>
               </w:rPr>
               <w:t>Autonomía e iniciativa personal</w:t>
             </w:r>
@@ -1261,9 +962,7 @@
           <w:p>
             <w:pPr>
               <w:rPr>
-                <w:rFonts w:ascii="Arial" w:hAnsi="Arial"/>
-                <w:sz w:val="16"/>
-                <w:szCs w:val="16"/>
+                <w:rFonts w:ascii="Arial" w:hAnsi="Arial" w:cs="Arial"/>
               </w:rPr>
             </w:pPr>
           </w:p>
@@ -1274,55 +973,36 @@
       <w:pPr>
         <w:rPr>
           <w:rFonts w:ascii="Arial" w:hAnsi="Arial" w:cs="Arial"/>
-          <w:sz w:val="18"/>
-          <w:szCs w:val="18"/>
-        </w:rPr>
-      </w:pPr>
-    </w:p>
-    <w:p>
-      <w:pPr>
-        <w:rPr>
-          <w:rFonts w:ascii="Arial" w:hAnsi="Arial"/>
-          <w:sz w:val="18"/>
-          <w:szCs w:val="18"/>
-        </w:rPr>
-      </w:pPr>
-      <w:r>
-        <w:rPr>
-          <w:rFonts w:ascii="Arial" w:hAnsi="Arial"/>
+        </w:rPr>
+      </w:pPr>
+    </w:p>
+    <w:p>
+      <w:pPr>
+        <w:rPr>
+          <w:rFonts w:ascii="Arial" w:hAnsi="Arial" w:cs="Arial"/>
+        </w:rPr>
+      </w:pPr>
+      <w:r>
+        <w:rPr>
+          <w:rFonts w:ascii="Arial" w:hAnsi="Arial" w:cs="Arial"/>
           <w:b/>
           <w:color w:val="FF0000"/>
-          <w:sz w:val="18"/>
-          <w:szCs w:val="18"/>
         </w:rPr>
         <w:t>*</w:t>
       </w:r>
       <w:r>
         <w:rPr>
-          <w:rFonts w:ascii="Arial" w:hAnsi="Arial"/>
+          <w:rFonts w:ascii="Arial" w:hAnsi="Arial" w:cs="Arial"/>
           <w:color w:val="FF0000"/>
-          <w:sz w:val="18"/>
-          <w:szCs w:val="18"/>
         </w:rPr>
         <w:t xml:space="preserve"> </w:t>
       </w:r>
       <w:r>
         <w:rPr>
-          <w:rFonts w:ascii="Arial" w:hAnsi="Arial"/>
-          <w:sz w:val="18"/>
-          <w:szCs w:val="18"/>
+          <w:rFonts w:ascii="Arial" w:hAnsi="Arial" w:cs="Arial"/>
           <w:highlight w:val="green"/>
         </w:rPr>
-        <w:t>Tipo de Media</w:t>
-      </w:r>
-      <w:r>
-        <w:rPr>
-          <w:rFonts w:ascii="Arial" w:hAnsi="Arial"/>
-          <w:sz w:val="18"/>
-          <w:szCs w:val="18"/>
-          <w:highlight w:val="green"/>
-        </w:rPr>
-        <w:t xml:space="preserve"> (indicar sólo una)</w:t>
+        <w:t>Tipo de Media (indicar sólo una)</w:t>
       </w:r>
     </w:p>
     <w:tbl>
@@ -1350,16 +1030,12 @@
           <w:p>
             <w:pPr>
               <w:rPr>
-                <w:rFonts w:ascii="Arial" w:hAnsi="Arial"/>
-                <w:sz w:val="16"/>
-                <w:szCs w:val="16"/>
+                <w:rFonts w:ascii="Arial" w:hAnsi="Arial" w:cs="Arial"/>
               </w:rPr>
             </w:pPr>
             <w:r>
               <w:rPr>
-                <w:rFonts w:ascii="Arial" w:hAnsi="Arial"/>
-                <w:sz w:val="16"/>
-                <w:szCs w:val="16"/>
+                <w:rFonts w:ascii="Arial" w:hAnsi="Arial" w:cs="Arial"/>
               </w:rPr>
               <w:t>Secuencia de imágenes</w:t>
             </w:r>
@@ -1372,9 +1048,7 @@
           <w:p>
             <w:pPr>
               <w:rPr>
-                <w:rFonts w:ascii="Arial" w:hAnsi="Arial"/>
-                <w:sz w:val="16"/>
-                <w:szCs w:val="16"/>
+                <w:rFonts w:ascii="Arial" w:hAnsi="Arial" w:cs="Arial"/>
               </w:rPr>
             </w:pPr>
           </w:p>
@@ -1386,16 +1060,12 @@
           <w:p>
             <w:pPr>
               <w:rPr>
-                <w:rFonts w:ascii="Arial" w:hAnsi="Arial"/>
-                <w:sz w:val="16"/>
-                <w:szCs w:val="16"/>
+                <w:rFonts w:ascii="Arial" w:hAnsi="Arial" w:cs="Arial"/>
               </w:rPr>
             </w:pPr>
             <w:r>
               <w:rPr>
-                <w:rFonts w:ascii="Arial" w:hAnsi="Arial"/>
-                <w:sz w:val="16"/>
-                <w:szCs w:val="16"/>
+                <w:rFonts w:ascii="Arial" w:hAnsi="Arial" w:cs="Arial"/>
               </w:rPr>
               <w:t>Video</w:t>
             </w:r>
@@ -1408,9 +1078,7 @@
           <w:p>
             <w:pPr>
               <w:rPr>
-                <w:rFonts w:ascii="Arial" w:hAnsi="Arial"/>
-                <w:sz w:val="16"/>
-                <w:szCs w:val="16"/>
+                <w:rFonts w:ascii="Arial" w:hAnsi="Arial" w:cs="Arial"/>
               </w:rPr>
             </w:pPr>
           </w:p>
@@ -1422,16 +1090,12 @@
           <w:p>
             <w:pPr>
               <w:rPr>
-                <w:rFonts w:ascii="Arial" w:hAnsi="Arial"/>
-                <w:sz w:val="16"/>
-                <w:szCs w:val="16"/>
+                <w:rFonts w:ascii="Arial" w:hAnsi="Arial" w:cs="Arial"/>
               </w:rPr>
             </w:pPr>
             <w:r>
               <w:rPr>
-                <w:rFonts w:ascii="Arial" w:hAnsi="Arial"/>
-                <w:sz w:val="16"/>
-                <w:szCs w:val="16"/>
+                <w:rFonts w:ascii="Arial" w:hAnsi="Arial" w:cs="Arial"/>
               </w:rPr>
               <w:t>Animación</w:t>
             </w:r>
@@ -1444,9 +1108,7 @@
           <w:p>
             <w:pPr>
               <w:rPr>
-                <w:rFonts w:ascii="Arial" w:hAnsi="Arial"/>
-                <w:sz w:val="16"/>
-                <w:szCs w:val="16"/>
+                <w:rFonts w:ascii="Arial" w:hAnsi="Arial" w:cs="Arial"/>
               </w:rPr>
             </w:pPr>
           </w:p>
@@ -1458,16 +1120,12 @@
           <w:p>
             <w:pPr>
               <w:rPr>
-                <w:rFonts w:ascii="Arial" w:hAnsi="Arial"/>
-                <w:sz w:val="16"/>
-                <w:szCs w:val="16"/>
+                <w:rFonts w:ascii="Arial" w:hAnsi="Arial" w:cs="Arial"/>
               </w:rPr>
             </w:pPr>
             <w:r>
               <w:rPr>
-                <w:rFonts w:ascii="Arial" w:hAnsi="Arial"/>
-                <w:sz w:val="16"/>
-                <w:szCs w:val="16"/>
+                <w:rFonts w:ascii="Arial" w:hAnsi="Arial" w:cs="Arial"/>
               </w:rPr>
               <w:t>Interactivo</w:t>
             </w:r>
@@ -1480,9 +1138,7 @@
           <w:p>
             <w:pPr>
               <w:rPr>
-                <w:rFonts w:ascii="Arial" w:hAnsi="Arial"/>
-                <w:sz w:val="16"/>
-                <w:szCs w:val="16"/>
+                <w:rFonts w:ascii="Arial" w:hAnsi="Arial" w:cs="Arial"/>
               </w:rPr>
             </w:pPr>
           </w:p>
@@ -1496,16 +1152,12 @@
           <w:p>
             <w:pPr>
               <w:rPr>
-                <w:rFonts w:ascii="Arial" w:hAnsi="Arial"/>
-                <w:sz w:val="16"/>
-                <w:szCs w:val="16"/>
+                <w:rFonts w:ascii="Arial" w:hAnsi="Arial" w:cs="Arial"/>
               </w:rPr>
             </w:pPr>
             <w:r>
               <w:rPr>
-                <w:rFonts w:ascii="Arial" w:hAnsi="Arial"/>
-                <w:sz w:val="16"/>
-                <w:szCs w:val="16"/>
+                <w:rFonts w:ascii="Arial" w:hAnsi="Arial" w:cs="Arial"/>
               </w:rPr>
               <w:t>Actividad</w:t>
             </w:r>
@@ -1518,16 +1170,12 @@
           <w:p>
             <w:pPr>
               <w:rPr>
-                <w:rFonts w:ascii="Arial" w:hAnsi="Arial"/>
-                <w:sz w:val="16"/>
-                <w:szCs w:val="16"/>
+                <w:rFonts w:ascii="Arial" w:hAnsi="Arial" w:cs="Arial"/>
               </w:rPr>
             </w:pPr>
             <w:r>
               <w:rPr>
-                <w:rFonts w:ascii="Arial" w:hAnsi="Arial"/>
-                <w:sz w:val="16"/>
-                <w:szCs w:val="16"/>
+                <w:rFonts w:ascii="Arial" w:hAnsi="Arial" w:cs="Arial"/>
               </w:rPr>
               <w:t>X</w:t>
             </w:r>
@@ -1540,16 +1188,12 @@
           <w:p>
             <w:pPr>
               <w:rPr>
-                <w:rFonts w:ascii="Arial" w:hAnsi="Arial"/>
-                <w:sz w:val="16"/>
-                <w:szCs w:val="16"/>
+                <w:rFonts w:ascii="Arial" w:hAnsi="Arial" w:cs="Arial"/>
               </w:rPr>
             </w:pPr>
             <w:r>
               <w:rPr>
-                <w:rFonts w:ascii="Arial" w:hAnsi="Arial"/>
-                <w:sz w:val="16"/>
-                <w:szCs w:val="16"/>
+                <w:rFonts w:ascii="Arial" w:hAnsi="Arial" w:cs="Arial"/>
               </w:rPr>
               <w:t>Web</w:t>
             </w:r>
@@ -1562,9 +1206,7 @@
           <w:p>
             <w:pPr>
               <w:rPr>
-                <w:rFonts w:ascii="Arial" w:hAnsi="Arial"/>
-                <w:sz w:val="16"/>
-                <w:szCs w:val="16"/>
+                <w:rFonts w:ascii="Arial" w:hAnsi="Arial" w:cs="Arial"/>
               </w:rPr>
             </w:pPr>
           </w:p>
@@ -1576,16 +1218,12 @@
           <w:p>
             <w:pPr>
               <w:rPr>
-                <w:rFonts w:ascii="Arial" w:hAnsi="Arial"/>
-                <w:sz w:val="16"/>
-                <w:szCs w:val="16"/>
+                <w:rFonts w:ascii="Arial" w:hAnsi="Arial" w:cs="Arial"/>
               </w:rPr>
             </w:pPr>
             <w:r>
               <w:rPr>
-                <w:rFonts w:ascii="Arial" w:hAnsi="Arial"/>
-                <w:sz w:val="16"/>
-                <w:szCs w:val="16"/>
+                <w:rFonts w:ascii="Arial" w:hAnsi="Arial" w:cs="Arial"/>
               </w:rPr>
               <w:t>Mapa conceptual</w:t>
             </w:r>
@@ -1598,9 +1236,7 @@
           <w:p>
             <w:pPr>
               <w:rPr>
-                <w:rFonts w:ascii="Arial" w:hAnsi="Arial"/>
-                <w:sz w:val="16"/>
-                <w:szCs w:val="16"/>
+                <w:rFonts w:ascii="Arial" w:hAnsi="Arial" w:cs="Arial"/>
               </w:rPr>
             </w:pPr>
           </w:p>
@@ -1615,16 +1251,12 @@
           <w:p>
             <w:pPr>
               <w:rPr>
-                <w:rFonts w:ascii="Arial" w:hAnsi="Arial"/>
-                <w:sz w:val="16"/>
-                <w:szCs w:val="16"/>
+                <w:rFonts w:ascii="Arial" w:hAnsi="Arial" w:cs="Arial"/>
               </w:rPr>
             </w:pPr>
             <w:r>
               <w:rPr>
-                <w:rFonts w:ascii="Arial" w:hAnsi="Arial"/>
-                <w:sz w:val="16"/>
-                <w:szCs w:val="16"/>
+                <w:rFonts w:ascii="Arial" w:hAnsi="Arial" w:cs="Arial"/>
               </w:rPr>
               <w:t>Audio</w:t>
             </w:r>
@@ -1640,9 +1272,7 @@
           <w:p>
             <w:pPr>
               <w:rPr>
-                <w:rFonts w:ascii="Arial" w:hAnsi="Arial"/>
-                <w:sz w:val="16"/>
-                <w:szCs w:val="16"/>
+                <w:rFonts w:ascii="Arial" w:hAnsi="Arial" w:cs="Arial"/>
               </w:rPr>
             </w:pPr>
           </w:p>
@@ -1656,16 +1286,12 @@
           <w:p>
             <w:pPr>
               <w:rPr>
-                <w:rFonts w:ascii="Arial" w:hAnsi="Arial"/>
-                <w:sz w:val="16"/>
-                <w:szCs w:val="16"/>
+                <w:rFonts w:ascii="Arial" w:hAnsi="Arial" w:cs="Arial"/>
               </w:rPr>
             </w:pPr>
             <w:r>
               <w:rPr>
-                <w:rFonts w:ascii="Arial" w:hAnsi="Arial"/>
-                <w:sz w:val="16"/>
-                <w:szCs w:val="16"/>
+                <w:rFonts w:ascii="Arial" w:hAnsi="Arial" w:cs="Arial"/>
               </w:rPr>
               <w:t>Texto</w:t>
             </w:r>
@@ -1678,9 +1304,7 @@
           <w:p>
             <w:pPr>
               <w:rPr>
-                <w:rFonts w:ascii="Arial" w:hAnsi="Arial"/>
-                <w:sz w:val="16"/>
-                <w:szCs w:val="16"/>
+                <w:rFonts w:ascii="Arial" w:hAnsi="Arial" w:cs="Arial"/>
               </w:rPr>
             </w:pPr>
           </w:p>
@@ -1692,16 +1316,12 @@
           <w:p>
             <w:pPr>
               <w:rPr>
-                <w:rFonts w:ascii="Arial" w:hAnsi="Arial"/>
-                <w:sz w:val="16"/>
-                <w:szCs w:val="16"/>
+                <w:rFonts w:ascii="Arial" w:hAnsi="Arial" w:cs="Arial"/>
               </w:rPr>
             </w:pPr>
             <w:r>
               <w:rPr>
-                <w:rFonts w:ascii="Arial" w:hAnsi="Arial"/>
-                <w:sz w:val="16"/>
-                <w:szCs w:val="16"/>
+                <w:rFonts w:ascii="Arial" w:hAnsi="Arial" w:cs="Arial"/>
               </w:rPr>
               <w:t>Imagen</w:t>
             </w:r>
@@ -1714,9 +1334,7 @@
           <w:p>
             <w:pPr>
               <w:rPr>
-                <w:rFonts w:ascii="Arial" w:hAnsi="Arial"/>
-                <w:sz w:val="16"/>
-                <w:szCs w:val="16"/>
+                <w:rFonts w:ascii="Arial" w:hAnsi="Arial" w:cs="Arial"/>
               </w:rPr>
             </w:pPr>
           </w:p>
@@ -1728,16 +1346,12 @@
           <w:p>
             <w:pPr>
               <w:rPr>
-                <w:rFonts w:ascii="Arial" w:hAnsi="Arial"/>
-                <w:sz w:val="16"/>
-                <w:szCs w:val="16"/>
+                <w:rFonts w:ascii="Arial" w:hAnsi="Arial" w:cs="Arial"/>
               </w:rPr>
             </w:pPr>
             <w:r>
               <w:rPr>
-                <w:rFonts w:ascii="Arial" w:hAnsi="Arial"/>
-                <w:sz w:val="16"/>
-                <w:szCs w:val="16"/>
+                <w:rFonts w:ascii="Arial" w:hAnsi="Arial" w:cs="Arial"/>
               </w:rPr>
               <w:t>Documento</w:t>
             </w:r>
@@ -1750,9 +1364,7 @@
           <w:p>
             <w:pPr>
               <w:rPr>
-                <w:rFonts w:ascii="Arial" w:hAnsi="Arial"/>
-                <w:sz w:val="16"/>
-                <w:szCs w:val="16"/>
+                <w:rFonts w:ascii="Arial" w:hAnsi="Arial" w:cs="Arial"/>
               </w:rPr>
             </w:pPr>
           </w:p>
@@ -1768,9 +1380,7 @@
           <w:p>
             <w:pPr>
               <w:rPr>
-                <w:rFonts w:ascii="Arial" w:hAnsi="Arial"/>
-                <w:sz w:val="16"/>
-                <w:szCs w:val="16"/>
+                <w:rFonts w:ascii="Arial" w:hAnsi="Arial" w:cs="Arial"/>
               </w:rPr>
             </w:pPr>
           </w:p>
@@ -1787,9 +1397,7 @@
           <w:p>
             <w:pPr>
               <w:rPr>
-                <w:rFonts w:ascii="Arial" w:hAnsi="Arial"/>
-                <w:sz w:val="16"/>
-                <w:szCs w:val="16"/>
+                <w:rFonts w:ascii="Arial" w:hAnsi="Arial" w:cs="Arial"/>
               </w:rPr>
             </w:pPr>
           </w:p>
@@ -1800,43 +1408,33 @@
       <w:pPr>
         <w:rPr>
           <w:rFonts w:ascii="Arial" w:hAnsi="Arial" w:cs="Arial"/>
-          <w:sz w:val="18"/>
-          <w:szCs w:val="18"/>
-        </w:rPr>
-      </w:pPr>
-    </w:p>
-    <w:p>
-      <w:pPr>
-        <w:rPr>
-          <w:rFonts w:ascii="Arial" w:hAnsi="Arial"/>
-          <w:sz w:val="18"/>
-          <w:szCs w:val="18"/>
-        </w:rPr>
-      </w:pPr>
-      <w:r>
-        <w:rPr>
-          <w:rFonts w:ascii="Arial" w:hAnsi="Arial"/>
+        </w:rPr>
+      </w:pPr>
+    </w:p>
+    <w:p>
+      <w:pPr>
+        <w:rPr>
+          <w:rFonts w:ascii="Arial" w:hAnsi="Arial" w:cs="Arial"/>
+        </w:rPr>
+      </w:pPr>
+      <w:r>
+        <w:rPr>
+          <w:rFonts w:ascii="Arial" w:hAnsi="Arial" w:cs="Arial"/>
           <w:b/>
           <w:color w:val="FF0000"/>
-          <w:sz w:val="18"/>
-          <w:szCs w:val="18"/>
         </w:rPr>
         <w:t>*</w:t>
       </w:r>
       <w:r>
         <w:rPr>
-          <w:rFonts w:ascii="Arial" w:hAnsi="Arial"/>
+          <w:rFonts w:ascii="Arial" w:hAnsi="Arial" w:cs="Arial"/>
           <w:color w:val="FF0000"/>
-          <w:sz w:val="18"/>
-          <w:szCs w:val="18"/>
         </w:rPr>
         <w:t xml:space="preserve"> </w:t>
       </w:r>
       <w:r>
         <w:rPr>
-          <w:rFonts w:ascii="Arial" w:hAnsi="Arial"/>
-          <w:sz w:val="18"/>
-          <w:szCs w:val="18"/>
+          <w:rFonts w:ascii="Arial" w:hAnsi="Arial" w:cs="Arial"/>
           <w:highlight w:val="green"/>
         </w:rPr>
         <w:t>Nivel del ejercicio, 1-Fácil, 2-Medio ó 3-Difícil</w:t>
@@ -1846,35 +1444,27 @@
       <w:pPr>
         <w:rPr>
           <w:rFonts w:ascii="Arial" w:hAnsi="Arial" w:cs="Arial"/>
-          <w:sz w:val="18"/>
-          <w:szCs w:val="18"/>
-        </w:rPr>
-      </w:pPr>
-    </w:p>
-    <w:p>
-      <w:pPr>
-        <w:rPr>
-          <w:rFonts w:ascii="Arial" w:hAnsi="Arial" w:cs="Arial"/>
-          <w:sz w:val="18"/>
-          <w:szCs w:val="18"/>
-        </w:rPr>
-      </w:pPr>
-    </w:p>
-    <w:p>
-      <w:pPr>
-        <w:rPr>
-          <w:rFonts w:ascii="Arial" w:hAnsi="Arial"/>
+        </w:rPr>
+      </w:pPr>
+    </w:p>
+    <w:p>
+      <w:pPr>
+        <w:rPr>
+          <w:rFonts w:ascii="Arial" w:hAnsi="Arial" w:cs="Arial"/>
+        </w:rPr>
+      </w:pPr>
+    </w:p>
+    <w:p>
+      <w:pPr>
+        <w:rPr>
+          <w:rFonts w:ascii="Arial" w:hAnsi="Arial" w:cs="Arial"/>
           <w:b/>
-          <w:sz w:val="18"/>
-          <w:szCs w:val="18"/>
-        </w:rPr>
-      </w:pPr>
-      <w:r>
-        <w:rPr>
-          <w:rFonts w:ascii="Arial" w:hAnsi="Arial"/>
+        </w:rPr>
+      </w:pPr>
+      <w:r>
+        <w:rPr>
+          <w:rFonts w:ascii="Arial" w:hAnsi="Arial" w:cs="Arial"/>
           <w:b/>
-          <w:sz w:val="18"/>
-          <w:szCs w:val="18"/>
         </w:rPr>
         <w:t>DATOS DEL EJERCICIO</w:t>
       </w:r>
@@ -1882,9 +1472,7 @@
     <w:p>
       <w:pPr>
         <w:rPr>
-          <w:rFonts w:ascii="Arial" w:hAnsi="Arial"/>
-          <w:sz w:val="18"/>
-          <w:szCs w:val="18"/>
+          <w:rFonts w:ascii="Arial" w:hAnsi="Arial" w:cs="Arial"/>
         </w:rPr>
       </w:pPr>
     </w:p>
@@ -1892,18 +1480,14 @@
       <w:pPr>
         <w:jc w:val="both"/>
         <w:rPr>
-          <w:rFonts w:ascii="Arial" w:hAnsi="Arial"/>
+          <w:rFonts w:ascii="Arial" w:hAnsi="Arial" w:cs="Arial"/>
           <w:color w:val="0000FF"/>
-          <w:sz w:val="16"/>
-          <w:szCs w:val="16"/>
-        </w:rPr>
-      </w:pPr>
-      <w:r>
-        <w:rPr>
-          <w:rFonts w:ascii="Arial" w:hAnsi="Arial"/>
+        </w:rPr>
+      </w:pPr>
+      <w:r>
+        <w:rPr>
+          <w:rFonts w:ascii="Arial" w:hAnsi="Arial" w:cs="Arial"/>
           <w:color w:val="0000FF"/>
-          <w:sz w:val="16"/>
-          <w:szCs w:val="16"/>
         </w:rPr>
         <w:t xml:space="preserve">COPIA EL TÍTULO DEL RECURSO PARA EL TÍTULO DEL EJERCICIO AL MENOS QUE SEA DIFERENTE. RECUERDA EL TÍTULO NO DEBE REBASAR LOS 86 CARACTERES. </w:t>
       </w:r>
@@ -1911,54 +1495,42 @@
     <w:p>
       <w:pPr>
         <w:rPr>
-          <w:rFonts w:ascii="Arial" w:hAnsi="Arial"/>
-          <w:sz w:val="18"/>
-          <w:szCs w:val="18"/>
-        </w:rPr>
-      </w:pPr>
-      <w:r>
-        <w:rPr>
-          <w:rFonts w:ascii="Arial" w:hAnsi="Arial"/>
+          <w:rFonts w:ascii="Arial" w:hAnsi="Arial" w:cs="Arial"/>
+        </w:rPr>
+      </w:pPr>
+      <w:r>
+        <w:rPr>
+          <w:rFonts w:ascii="Arial" w:hAnsi="Arial" w:cs="Arial"/>
           <w:b/>
           <w:color w:val="FF0000"/>
-          <w:sz w:val="18"/>
-          <w:szCs w:val="18"/>
         </w:rPr>
         <w:t>*</w:t>
       </w:r>
       <w:r>
         <w:rPr>
-          <w:rFonts w:ascii="Arial" w:hAnsi="Arial"/>
+          <w:rFonts w:ascii="Arial" w:hAnsi="Arial" w:cs="Arial"/>
           <w:color w:val="FF0000"/>
-          <w:sz w:val="18"/>
-          <w:szCs w:val="18"/>
         </w:rPr>
         <w:t xml:space="preserve"> </w:t>
       </w:r>
       <w:r>
         <w:rPr>
-          <w:rFonts w:ascii="Arial" w:hAnsi="Arial"/>
-          <w:sz w:val="18"/>
-          <w:szCs w:val="18"/>
+          <w:rFonts w:ascii="Arial" w:hAnsi="Arial" w:cs="Arial"/>
           <w:highlight w:val="green"/>
         </w:rPr>
         <w:t>Título del ejercicio (</w:t>
       </w:r>
       <w:r>
         <w:rPr>
-          <w:rFonts w:ascii="Arial" w:hAnsi="Arial"/>
+          <w:rFonts w:ascii="Arial" w:hAnsi="Arial" w:cs="Arial"/>
           <w:b/>
-          <w:sz w:val="18"/>
-          <w:szCs w:val="18"/>
           <w:highlight w:val="green"/>
         </w:rPr>
         <w:t>86</w:t>
       </w:r>
       <w:r>
         <w:rPr>
-          <w:rFonts w:ascii="Arial" w:hAnsi="Arial"/>
-          <w:sz w:val="18"/>
-          <w:szCs w:val="18"/>
+          <w:rFonts w:ascii="Arial" w:hAnsi="Arial" w:cs="Arial"/>
           <w:highlight w:val="green"/>
         </w:rPr>
         <w:t xml:space="preserve"> caracteres máx.)</w:t>
@@ -1968,74 +1540,41 @@
       <w:pPr>
         <w:rPr>
           <w:rFonts w:ascii="Arial" w:hAnsi="Arial" w:cs="Arial"/>
-          <w:sz w:val="18"/>
-          <w:szCs w:val="18"/>
-        </w:rPr>
-      </w:pPr>
-    </w:p>
-    <w:p>
-      <w:pPr>
-        <w:rPr>
-          <w:rFonts w:ascii="Times New Roman" w:eastAsia="ＭＳ 明朝" w:hAnsi="Times New Roman" w:cs="Times New Roman"/>
+        </w:rPr>
+      </w:pPr>
+      <w:r>
+        <w:rPr>
+          <w:rFonts w:ascii="Arial" w:eastAsia="MS Mincho" w:hAnsi="Arial" w:cs="Arial"/>
           <w:color w:val="000000"/>
         </w:rPr>
-      </w:pPr>
-      <w:r>
-        <w:rPr>
-          <w:rFonts w:ascii="Times New Roman" w:eastAsia="ＭＳ 明朝" w:hAnsi="Times New Roman" w:cs="Times New Roman"/>
-          <w:color w:val="000000"/>
-        </w:rPr>
-        <w:t>Propiedades del limite de</w:t>
-      </w:r>
-      <w:r>
-        <w:rPr>
-          <w:rFonts w:ascii="Times New Roman" w:eastAsia="ＭＳ 明朝" w:hAnsi="Times New Roman" w:cs="Times New Roman"/>
-          <w:color w:val="000000"/>
-        </w:rPr>
-        <w:t>l cociente</w:t>
-      </w:r>
-    </w:p>
-    <w:p>
-      <w:pPr>
-        <w:rPr>
-          <w:rFonts w:ascii="Arial" w:hAnsi="Arial" w:cs="Arial"/>
-          <w:sz w:val="18"/>
-          <w:szCs w:val="18"/>
-        </w:rPr>
-      </w:pPr>
-    </w:p>
-    <w:p>
-      <w:pPr>
-        <w:rPr>
-          <w:rFonts w:ascii="Arial" w:hAnsi="Arial"/>
-          <w:sz w:val="18"/>
-          <w:szCs w:val="18"/>
-        </w:rPr>
-      </w:pPr>
-      <w:r>
-        <w:rPr>
-          <w:rFonts w:ascii="Arial" w:hAnsi="Arial"/>
+        <w:lastRenderedPageBreak/>
+        <w:t>Propiedad del límite del cociente de funciones</w:t>
+      </w:r>
+    </w:p>
+    <w:p>
+      <w:pPr>
+        <w:rPr>
+          <w:rFonts w:ascii="Arial" w:hAnsi="Arial" w:cs="Arial"/>
+        </w:rPr>
+      </w:pPr>
+      <w:r>
+        <w:rPr>
+          <w:rFonts w:ascii="Arial" w:hAnsi="Arial" w:cs="Arial"/>
           <w:b/>
           <w:color w:val="FF0000"/>
-          <w:sz w:val="18"/>
-          <w:szCs w:val="18"/>
         </w:rPr>
         <w:t>*</w:t>
       </w:r>
       <w:r>
         <w:rPr>
-          <w:rFonts w:ascii="Arial" w:hAnsi="Arial"/>
+          <w:rFonts w:ascii="Arial" w:hAnsi="Arial" w:cs="Arial"/>
           <w:color w:val="FF0000"/>
-          <w:sz w:val="18"/>
-          <w:szCs w:val="18"/>
         </w:rPr>
         <w:t xml:space="preserve"> </w:t>
       </w:r>
       <w:r>
         <w:rPr>
-          <w:rFonts w:ascii="Arial" w:hAnsi="Arial"/>
-          <w:sz w:val="18"/>
-          <w:szCs w:val="18"/>
+          <w:rFonts w:ascii="Arial" w:hAnsi="Arial" w:cs="Arial"/>
           <w:highlight w:val="green"/>
         </w:rPr>
         <w:t>Grado del ejercicio (Primaria o Secundaria); “P” o “S”</w:t>
@@ -2045,24 +1584,18 @@
       <w:pPr>
         <w:rPr>
           <w:rFonts w:ascii="Arial" w:hAnsi="Arial" w:cs="Arial"/>
-          <w:sz w:val="18"/>
-          <w:szCs w:val="18"/>
-        </w:rPr>
-      </w:pPr>
-    </w:p>
-    <w:p>
-      <w:pPr>
-        <w:rPr>
-          <w:rFonts w:ascii="Arial" w:hAnsi="Arial" w:cs="Arial"/>
-          <w:sz w:val="18"/>
-          <w:szCs w:val="18"/>
-        </w:rPr>
-      </w:pPr>
-      <w:r>
-        <w:rPr>
-          <w:rFonts w:ascii="Arial" w:hAnsi="Arial" w:cs="Arial"/>
-          <w:sz w:val="18"/>
-          <w:szCs w:val="18"/>
+        </w:rPr>
+      </w:pPr>
+    </w:p>
+    <w:p>
+      <w:pPr>
+        <w:rPr>
+          <w:rFonts w:ascii="Arial" w:hAnsi="Arial" w:cs="Arial"/>
+        </w:rPr>
+      </w:pPr>
+      <w:r>
+        <w:rPr>
+          <w:rFonts w:ascii="Arial" w:hAnsi="Arial" w:cs="Arial"/>
         </w:rPr>
         <w:t>S</w:t>
       </w:r>
@@ -2071,81 +1604,49 @@
       <w:pPr>
         <w:rPr>
           <w:rFonts w:ascii="Arial" w:hAnsi="Arial" w:cs="Arial"/>
-          <w:sz w:val="18"/>
-          <w:szCs w:val="18"/>
-        </w:rPr>
-      </w:pPr>
-    </w:p>
-    <w:p>
-      <w:pPr>
-        <w:rPr>
-          <w:rFonts w:ascii="Arial" w:hAnsi="Arial"/>
-          <w:sz w:val="18"/>
-          <w:szCs w:val="18"/>
-        </w:rPr>
-      </w:pPr>
-      <w:r>
-        <w:rPr>
-          <w:rFonts w:ascii="Arial" w:hAnsi="Arial"/>
+        </w:rPr>
+      </w:pPr>
+    </w:p>
+    <w:p>
+      <w:pPr>
+        <w:rPr>
+          <w:rFonts w:ascii="Arial" w:hAnsi="Arial" w:cs="Arial"/>
+        </w:rPr>
+      </w:pPr>
+      <w:r>
+        <w:rPr>
+          <w:rFonts w:ascii="Arial" w:hAnsi="Arial" w:cs="Arial"/>
           <w:b/>
           <w:color w:val="FF0000"/>
-          <w:sz w:val="18"/>
-          <w:szCs w:val="18"/>
         </w:rPr>
         <w:t>*</w:t>
       </w:r>
       <w:r>
         <w:rPr>
-          <w:rFonts w:ascii="Arial" w:hAnsi="Arial"/>
-          <w:sz w:val="18"/>
-          <w:szCs w:val="18"/>
+          <w:rFonts w:ascii="Arial" w:hAnsi="Arial" w:cs="Arial"/>
         </w:rPr>
         <w:t xml:space="preserve"> </w:t>
       </w:r>
       <w:r>
         <w:rPr>
-          <w:rFonts w:ascii="Arial" w:hAnsi="Arial"/>
-          <w:sz w:val="18"/>
-          <w:szCs w:val="18"/>
+          <w:rFonts w:ascii="Arial" w:hAnsi="Arial" w:cs="Arial"/>
           <w:highlight w:val="green"/>
         </w:rPr>
-        <w:t>Enunciado</w:t>
-      </w:r>
-      <w:r>
-        <w:rPr>
-          <w:rFonts w:ascii="Arial" w:hAnsi="Arial"/>
-          <w:sz w:val="18"/>
-          <w:szCs w:val="18"/>
+        <w:t xml:space="preserve">Enunciado (Instrucción </w:t>
+      </w:r>
+      <w:r>
+        <w:rPr>
+          <w:rFonts w:ascii="Arial" w:hAnsi="Arial" w:cs="Arial"/>
+          <w:b/>
           <w:highlight w:val="green"/>
         </w:rPr>
-        <w:t xml:space="preserve"> (Instrucción</w:t>
-      </w:r>
-      <w:r>
-        <w:rPr>
-          <w:rFonts w:ascii="Arial" w:hAnsi="Arial"/>
-          <w:sz w:val="18"/>
-          <w:szCs w:val="18"/>
+        <w:t>193</w:t>
+      </w:r>
+      <w:r>
+        <w:rPr>
+          <w:rFonts w:ascii="Arial" w:hAnsi="Arial" w:cs="Arial"/>
           <w:highlight w:val="green"/>
         </w:rPr>
-        <w:t xml:space="preserve"> </w:t>
-      </w:r>
-      <w:r>
-        <w:rPr>
-          <w:rFonts w:ascii="Arial" w:hAnsi="Arial"/>
-          <w:b/>
-          <w:sz w:val="18"/>
-          <w:szCs w:val="18"/>
-          <w:highlight w:val="green"/>
-        </w:rPr>
-        <w:t>193</w:t>
-      </w:r>
-      <w:r>
-        <w:rPr>
-          <w:rFonts w:ascii="Arial" w:hAnsi="Arial"/>
-          <w:sz w:val="18"/>
-          <w:szCs w:val="18"/>
-          <w:highlight w:val="green"/>
-        </w:rPr>
         <w:t xml:space="preserve"> caracteres máximo)</w:t>
       </w:r>
     </w:p>
@@ -2153,50 +1654,64 @@
       <w:pPr>
         <w:rPr>
           <w:rFonts w:ascii="Arial" w:hAnsi="Arial" w:cs="Arial"/>
-          <w:sz w:val="18"/>
-          <w:szCs w:val="18"/>
-        </w:rPr>
-      </w:pPr>
-    </w:p>
-    <w:p>
-      <w:pPr>
-        <w:rPr>
-          <w:rFonts w:ascii="Arial" w:hAnsi="Arial" w:cs="Arial"/>
-          <w:sz w:val="18"/>
-          <w:szCs w:val="18"/>
-        </w:rPr>
-      </w:pPr>
-      <w:r>
-        <w:rPr>
-          <w:rFonts w:ascii="Arial" w:hAnsi="Arial" w:cs="Arial"/>
-          <w:sz w:val="18"/>
-          <w:szCs w:val="18"/>
-        </w:rPr>
-        <w:t>Relaciona cada valor con el limite correspondiente</w:t>
-      </w:r>
-    </w:p>
-    <w:p>
-      <w:pPr>
-        <w:rPr>
-          <w:rFonts w:ascii="Arial" w:hAnsi="Arial" w:cs="Arial"/>
-          <w:sz w:val="18"/>
-          <w:szCs w:val="18"/>
-        </w:rPr>
-      </w:pPr>
-    </w:p>
-    <w:p>
-      <w:pPr>
-        <w:rPr>
-          <w:rFonts w:ascii="Arial" w:hAnsi="Arial"/>
-          <w:sz w:val="18"/>
-          <w:szCs w:val="18"/>
-        </w:rPr>
-      </w:pPr>
-      <w:r>
-        <w:rPr>
-          <w:rFonts w:ascii="Arial" w:hAnsi="Arial"/>
-          <w:sz w:val="18"/>
-          <w:szCs w:val="18"/>
+        </w:rPr>
+      </w:pPr>
+    </w:p>
+    <w:p>
+      <w:pPr>
+        <w:rPr>
+          <w:rFonts w:ascii="Arial" w:hAnsi="Arial" w:cs="Arial"/>
+        </w:rPr>
+      </w:pPr>
+      <w:r>
+        <w:rPr>
+          <w:rFonts w:ascii="Arial" w:hAnsi="Arial" w:cs="Arial"/>
+        </w:rPr>
+        <w:t xml:space="preserve">Relaciona cada </w:t>
+      </w:r>
+      <w:r>
+        <w:rPr>
+          <w:rFonts w:ascii="Arial" w:hAnsi="Arial" w:cs="Arial"/>
+        </w:rPr>
+        <w:t xml:space="preserve">expresión </w:t>
+      </w:r>
+      <w:bookmarkStart w:id="0" w:name="_GoBack"/>
+      <w:bookmarkEnd w:id="0"/>
+      <w:r>
+        <w:rPr>
+          <w:rFonts w:ascii="Arial" w:hAnsi="Arial" w:cs="Arial"/>
+        </w:rPr>
+        <w:t xml:space="preserve">con el </w:t>
+      </w:r>
+      <w:r>
+        <w:rPr>
+          <w:rFonts w:ascii="Arial" w:hAnsi="Arial" w:cs="Arial"/>
+        </w:rPr>
+        <w:t>límite</w:t>
+      </w:r>
+      <w:r>
+        <w:rPr>
+          <w:rFonts w:ascii="Arial" w:hAnsi="Arial" w:cs="Arial"/>
+        </w:rPr>
+        <w:t xml:space="preserve"> correspondiente</w:t>
+      </w:r>
+    </w:p>
+    <w:p>
+      <w:pPr>
+        <w:rPr>
+          <w:rFonts w:ascii="Arial" w:hAnsi="Arial" w:cs="Arial"/>
+        </w:rPr>
+      </w:pPr>
+    </w:p>
+    <w:p>
+      <w:pPr>
+        <w:rPr>
+          <w:rFonts w:ascii="Arial" w:hAnsi="Arial" w:cs="Arial"/>
+        </w:rPr>
+      </w:pPr>
+      <w:r>
+        <w:rPr>
+          <w:rFonts w:ascii="Arial" w:hAnsi="Arial" w:cs="Arial"/>
           <w:highlight w:val="green"/>
           <w:u w:val="single"/>
         </w:rPr>
@@ -2204,9 +1719,7 @@
       </w:r>
       <w:r>
         <w:rPr>
-          <w:rFonts w:ascii="Arial" w:hAnsi="Arial"/>
-          <w:sz w:val="18"/>
-          <w:szCs w:val="18"/>
+          <w:rFonts w:ascii="Arial" w:hAnsi="Arial" w:cs="Arial"/>
           <w:highlight w:val="green"/>
         </w:rPr>
         <w:t xml:space="preserve"> (ventana flotante)</w:t>
@@ -2216,42 +1729,32 @@
       <w:pPr>
         <w:rPr>
           <w:rFonts w:ascii="Arial" w:hAnsi="Arial" w:cs="Arial"/>
-          <w:sz w:val="18"/>
-          <w:szCs w:val="18"/>
-        </w:rPr>
-      </w:pPr>
-    </w:p>
-    <w:p>
-      <w:pPr>
-        <w:rPr>
-          <w:rFonts w:ascii="Arial" w:hAnsi="Arial" w:cs="Arial"/>
-          <w:sz w:val="18"/>
-          <w:szCs w:val="18"/>
-        </w:rPr>
-      </w:pPr>
-    </w:p>
-    <w:p>
-      <w:pPr>
-        <w:rPr>
-          <w:rFonts w:ascii="Arial" w:hAnsi="Arial"/>
-          <w:sz w:val="18"/>
-          <w:szCs w:val="18"/>
-        </w:rPr>
-      </w:pPr>
-      <w:r>
-        <w:rPr>
-          <w:rFonts w:ascii="Arial" w:hAnsi="Arial"/>
-          <w:sz w:val="18"/>
-          <w:szCs w:val="18"/>
+        </w:rPr>
+      </w:pPr>
+    </w:p>
+    <w:p>
+      <w:pPr>
+        <w:rPr>
+          <w:rFonts w:ascii="Arial" w:hAnsi="Arial" w:cs="Arial"/>
+        </w:rPr>
+      </w:pPr>
+    </w:p>
+    <w:p>
+      <w:pPr>
+        <w:rPr>
+          <w:rFonts w:ascii="Arial" w:hAnsi="Arial" w:cs="Arial"/>
+        </w:rPr>
+      </w:pPr>
+      <w:r>
+        <w:rPr>
+          <w:rFonts w:ascii="Arial" w:hAnsi="Arial" w:cs="Arial"/>
           <w:highlight w:val="green"/>
         </w:rPr>
         <w:t xml:space="preserve">Mostrar al inicio del ejercicio ventana </w:t>
       </w:r>
       <w:r>
         <w:rPr>
-          <w:rFonts w:ascii="Arial" w:hAnsi="Arial"/>
-          <w:sz w:val="18"/>
-          <w:szCs w:val="18"/>
+          <w:rFonts w:ascii="Arial" w:hAnsi="Arial" w:cs="Arial"/>
           <w:highlight w:val="green"/>
           <w:u w:val="single"/>
         </w:rPr>
@@ -2259,9 +1762,7 @@
       </w:r>
       <w:r>
         <w:rPr>
-          <w:rFonts w:ascii="Arial" w:hAnsi="Arial"/>
-          <w:sz w:val="18"/>
-          <w:szCs w:val="18"/>
+          <w:rFonts w:ascii="Arial" w:hAnsi="Arial" w:cs="Arial"/>
           <w:highlight w:val="green"/>
         </w:rPr>
         <w:t xml:space="preserve"> (S/N)</w:t>
@@ -2271,69 +1772,69 @@
       <w:pPr>
         <w:rPr>
           <w:rFonts w:ascii="Arial" w:hAnsi="Arial" w:cs="Arial"/>
-          <w:sz w:val="18"/>
-          <w:szCs w:val="18"/>
-        </w:rPr>
-      </w:pPr>
-    </w:p>
-    <w:p>
-      <w:pPr>
-        <w:rPr>
-          <w:rFonts w:ascii="Arial" w:hAnsi="Arial" w:cs="Arial"/>
-          <w:sz w:val="18"/>
-          <w:szCs w:val="18"/>
-        </w:rPr>
-      </w:pPr>
-    </w:p>
-    <w:p>
-      <w:pPr>
-        <w:rPr>
-          <w:rFonts w:ascii="Arial" w:hAnsi="Arial"/>
-          <w:sz w:val="18"/>
-          <w:szCs w:val="18"/>
-        </w:rPr>
-      </w:pPr>
-      <w:r>
-        <w:rPr>
-          <w:rFonts w:ascii="Arial" w:hAnsi="Arial"/>
+        </w:rPr>
+      </w:pPr>
+    </w:p>
+    <w:p>
+      <w:pPr>
+        <w:rPr>
+          <w:rFonts w:ascii="Arial" w:hAnsi="Arial" w:cs="Arial"/>
+        </w:rPr>
+      </w:pPr>
+    </w:p>
+    <w:p>
+      <w:pPr>
+        <w:rPr>
+          <w:rFonts w:ascii="Arial" w:hAnsi="Arial" w:cs="Arial"/>
+        </w:rPr>
+      </w:pPr>
+      <w:r>
+        <w:rPr>
+          <w:rFonts w:ascii="Arial" w:hAnsi="Arial" w:cs="Arial"/>
           <w:b/>
           <w:color w:val="FF0000"/>
-          <w:sz w:val="18"/>
-          <w:szCs w:val="18"/>
         </w:rPr>
         <w:t>*</w:t>
       </w:r>
       <w:r>
         <w:rPr>
-          <w:rFonts w:ascii="Arial" w:hAnsi="Arial"/>
-          <w:sz w:val="18"/>
-          <w:szCs w:val="18"/>
+          <w:rFonts w:ascii="Arial" w:hAnsi="Arial" w:cs="Arial"/>
         </w:rPr>
         <w:t xml:space="preserve"> </w:t>
       </w:r>
       <w:r>
         <w:rPr>
-          <w:rFonts w:ascii="Arial" w:hAnsi="Arial"/>
-          <w:sz w:val="18"/>
-          <w:szCs w:val="18"/>
+          <w:rFonts w:ascii="Arial" w:hAnsi="Arial" w:cs="Arial"/>
           <w:highlight w:val="green"/>
         </w:rPr>
-        <w:t>Sin ordenación aleatoria (S/N):)</w:t>
-      </w:r>
-    </w:p>
-    <w:p>
-      <w:pPr>
-        <w:rPr>
-          <w:rFonts w:ascii="Arial" w:hAnsi="Arial" w:cs="Arial"/>
-          <w:sz w:val="18"/>
-          <w:szCs w:val="18"/>
-        </w:rPr>
-      </w:pPr>
-      <w:r>
-        <w:rPr>
-          <w:rFonts w:ascii="Arial" w:hAnsi="Arial" w:cs="Arial"/>
-          <w:sz w:val="18"/>
-          <w:szCs w:val="18"/>
+        <w:t>Sin ordenación aleatoria (S/N</w:t>
+      </w:r>
+      <w:proofErr w:type="gramStart"/>
+      <w:r>
+        <w:rPr>
+          <w:rFonts w:ascii="Arial" w:hAnsi="Arial" w:cs="Arial"/>
+          <w:highlight w:val="green"/>
+        </w:rPr>
+        <w:t>):</w:t>
+      </w:r>
+      <w:proofErr w:type="gramEnd"/>
+      <w:r>
+        <w:rPr>
+          <w:rFonts w:ascii="Arial" w:hAnsi="Arial" w:cs="Arial"/>
+          <w:highlight w:val="green"/>
+        </w:rPr>
+        <w:t>)</w:t>
+      </w:r>
+    </w:p>
+    <w:p>
+      <w:pPr>
+        <w:rPr>
+          <w:rFonts w:ascii="Arial" w:hAnsi="Arial" w:cs="Arial"/>
+        </w:rPr>
+      </w:pPr>
+      <w:r>
+        <w:rPr>
+          <w:rFonts w:ascii="Arial" w:hAnsi="Arial" w:cs="Arial"/>
         </w:rPr>
         <w:t>N</w:t>
       </w:r>
@@ -2342,24 +1843,18 @@
       <w:pPr>
         <w:rPr>
           <w:rFonts w:ascii="Arial" w:hAnsi="Arial" w:cs="Arial"/>
-          <w:sz w:val="18"/>
-          <w:szCs w:val="18"/>
-        </w:rPr>
-      </w:pPr>
-    </w:p>
-    <w:p>
-      <w:pPr>
-        <w:rPr>
-          <w:rFonts w:ascii="Arial" w:hAnsi="Arial"/>
-          <w:sz w:val="18"/>
-          <w:szCs w:val="18"/>
-        </w:rPr>
-      </w:pPr>
-      <w:r>
-        <w:rPr>
-          <w:rFonts w:ascii="Arial" w:hAnsi="Arial"/>
-          <w:sz w:val="18"/>
-          <w:szCs w:val="18"/>
+        </w:rPr>
+      </w:pPr>
+    </w:p>
+    <w:p>
+      <w:pPr>
+        <w:rPr>
+          <w:rFonts w:ascii="Arial" w:hAnsi="Arial" w:cs="Arial"/>
+        </w:rPr>
+      </w:pPr>
+      <w:r>
+        <w:rPr>
+          <w:rFonts w:ascii="Arial" w:hAnsi="Arial" w:cs="Arial"/>
           <w:highlight w:val="green"/>
         </w:rPr>
         <w:t>Mostrar calculadora (S/N)</w:t>
@@ -2368,101 +1863,76 @@
     <w:p>
       <w:pPr>
         <w:rPr>
-          <w:rFonts w:ascii="Arial" w:hAnsi="Arial"/>
-          <w:sz w:val="18"/>
-          <w:szCs w:val="18"/>
-        </w:rPr>
-      </w:pPr>
-    </w:p>
-    <w:p>
-      <w:pPr>
-        <w:rPr>
-          <w:rFonts w:ascii="Arial" w:hAnsi="Arial"/>
-          <w:sz w:val="18"/>
-          <w:szCs w:val="18"/>
-        </w:rPr>
-      </w:pPr>
-      <w:r>
-        <w:rPr>
-          <w:rFonts w:ascii="Arial" w:hAnsi="Arial"/>
-          <w:sz w:val="18"/>
-          <w:szCs w:val="18"/>
-        </w:rPr>
-        <w:lastRenderedPageBreak/>
+          <w:rFonts w:ascii="Arial" w:hAnsi="Arial" w:cs="Arial"/>
+        </w:rPr>
+      </w:pPr>
+    </w:p>
+    <w:p>
+      <w:pPr>
+        <w:rPr>
+          <w:rFonts w:ascii="Arial" w:hAnsi="Arial" w:cs="Arial"/>
+        </w:rPr>
+      </w:pPr>
+      <w:r>
+        <w:rPr>
+          <w:rFonts w:ascii="Arial" w:hAnsi="Arial" w:cs="Arial"/>
+        </w:rPr>
         <w:t>S</w:t>
       </w:r>
-      <w:bookmarkStart w:id="0" w:name="_GoBack"/>
-      <w:bookmarkEnd w:id="0"/>
-    </w:p>
-    <w:p>
-      <w:pPr>
-        <w:rPr>
-          <w:rFonts w:ascii="Arial" w:hAnsi="Arial"/>
-          <w:sz w:val="16"/>
-          <w:szCs w:val="16"/>
-        </w:rPr>
-      </w:pPr>
-    </w:p>
-    <w:p>
-      <w:pPr>
-        <w:rPr>
-          <w:rFonts w:ascii="Arial" w:hAnsi="Arial"/>
+    </w:p>
+    <w:p>
+      <w:pPr>
+        <w:rPr>
+          <w:rFonts w:ascii="Arial" w:hAnsi="Arial" w:cs="Arial"/>
+        </w:rPr>
+      </w:pPr>
+    </w:p>
+    <w:p>
+      <w:pPr>
+        <w:rPr>
+          <w:rFonts w:ascii="Arial" w:hAnsi="Arial" w:cs="Arial"/>
           <w:color w:val="0000FF"/>
-          <w:sz w:val="16"/>
-          <w:szCs w:val="16"/>
-        </w:rPr>
-      </w:pPr>
-      <w:r>
-        <w:rPr>
-          <w:rFonts w:ascii="Arial" w:hAnsi="Arial"/>
+        </w:rPr>
+      </w:pPr>
+      <w:r>
+        <w:rPr>
+          <w:rFonts w:ascii="Arial" w:hAnsi="Arial" w:cs="Arial"/>
           <w:color w:val="0000FF"/>
-          <w:sz w:val="16"/>
-          <w:szCs w:val="16"/>
         </w:rPr>
         <w:t xml:space="preserve">MÍN. 2  MÁX. </w:t>
       </w:r>
       <w:r>
         <w:rPr>
-          <w:rFonts w:ascii="Arial" w:hAnsi="Arial"/>
+          <w:rFonts w:ascii="Arial" w:hAnsi="Arial" w:cs="Arial"/>
           <w:color w:val="0000FF"/>
-          <w:sz w:val="16"/>
-          <w:szCs w:val="16"/>
         </w:rPr>
         <w:t>6</w:t>
       </w:r>
       <w:r>
         <w:rPr>
-          <w:rFonts w:ascii="Arial" w:hAnsi="Arial"/>
+          <w:rFonts w:ascii="Arial" w:hAnsi="Arial" w:cs="Arial"/>
           <w:color w:val="0000FF"/>
-          <w:sz w:val="16"/>
-          <w:szCs w:val="16"/>
         </w:rPr>
         <w:t xml:space="preserve">. MATCH: </w:t>
       </w:r>
       <w:r>
         <w:rPr>
-          <w:rFonts w:ascii="Arial" w:hAnsi="Arial"/>
+          <w:rFonts w:ascii="Arial" w:hAnsi="Arial" w:cs="Arial"/>
           <w:color w:val="0000FF"/>
-          <w:sz w:val="16"/>
-          <w:szCs w:val="16"/>
         </w:rPr>
         <w:t>FRASE</w:t>
       </w:r>
       <w:r>
         <w:rPr>
-          <w:rFonts w:ascii="Arial" w:hAnsi="Arial"/>
+          <w:rFonts w:ascii="Arial" w:hAnsi="Arial" w:cs="Arial"/>
           <w:color w:val="0000FF"/>
-          <w:sz w:val="16"/>
-          <w:szCs w:val="16"/>
         </w:rPr>
         <w:t xml:space="preserve"> A </w:t>
       </w:r>
       <w:r>
         <w:rPr>
-          <w:rFonts w:ascii="Arial" w:hAnsi="Arial"/>
+          <w:rFonts w:ascii="Arial" w:hAnsi="Arial" w:cs="Arial"/>
           <w:color w:val="0000FF"/>
-          <w:sz w:val="16"/>
-          <w:szCs w:val="16"/>
         </w:rPr>
         <w:t>FRASE</w:t>
       </w:r>
@@ -2474,138 +1944,108 @@
           <w:tab w:val="left" w:pos="5103"/>
         </w:tabs>
         <w:rPr>
-          <w:rFonts w:ascii="Arial" w:hAnsi="Arial"/>
+          <w:rFonts w:ascii="Arial" w:hAnsi="Arial" w:cs="Arial"/>
           <w:color w:val="FF0000"/>
-          <w:sz w:val="18"/>
-          <w:szCs w:val="18"/>
-        </w:rPr>
-      </w:pPr>
-      <w:r>
-        <w:rPr>
-          <w:rFonts w:ascii="Arial" w:hAnsi="Arial"/>
+        </w:rPr>
+      </w:pPr>
+      <w:r>
+        <w:rPr>
+          <w:rFonts w:ascii="Arial" w:hAnsi="Arial" w:cs="Arial"/>
           <w:color w:val="FF0000"/>
-          <w:sz w:val="18"/>
-          <w:szCs w:val="18"/>
         </w:rPr>
         <w:tab/>
       </w:r>
       <w:r>
         <w:rPr>
-          <w:rFonts w:ascii="Arial" w:hAnsi="Arial"/>
+          <w:rFonts w:ascii="Arial" w:hAnsi="Arial" w:cs="Arial"/>
           <w:color w:val="FF0000"/>
-          <w:sz w:val="18"/>
-          <w:szCs w:val="18"/>
         </w:rPr>
         <w:t>Frase</w:t>
       </w:r>
       <w:r>
         <w:rPr>
-          <w:rFonts w:ascii="Arial" w:hAnsi="Arial"/>
+          <w:rFonts w:ascii="Arial" w:hAnsi="Arial" w:cs="Arial"/>
           <w:color w:val="FF0000"/>
-          <w:sz w:val="18"/>
-          <w:szCs w:val="18"/>
         </w:rPr>
         <w:t xml:space="preserve"> – bloque 1 (</w:t>
       </w:r>
       <w:r>
         <w:rPr>
-          <w:rFonts w:ascii="Arial" w:hAnsi="Arial"/>
+          <w:rFonts w:ascii="Arial" w:hAnsi="Arial" w:cs="Arial"/>
           <w:b/>
           <w:color w:val="FF0000"/>
-          <w:sz w:val="18"/>
-          <w:szCs w:val="18"/>
         </w:rPr>
         <w:t>107</w:t>
       </w:r>
       <w:r>
         <w:rPr>
-          <w:rFonts w:ascii="Arial" w:hAnsi="Arial"/>
+          <w:rFonts w:ascii="Arial" w:hAnsi="Arial" w:cs="Arial"/>
           <w:color w:val="FF0000"/>
-          <w:sz w:val="18"/>
-          <w:szCs w:val="18"/>
         </w:rPr>
         <w:t xml:space="preserve"> caracteres</w:t>
       </w:r>
       <w:r>
         <w:rPr>
-          <w:rFonts w:ascii="Arial" w:hAnsi="Arial"/>
+          <w:rFonts w:ascii="Arial" w:hAnsi="Arial" w:cs="Arial"/>
           <w:color w:val="FF0000"/>
-          <w:sz w:val="18"/>
-          <w:szCs w:val="18"/>
         </w:rPr>
         <w:t xml:space="preserve"> máx.)</w:t>
       </w:r>
       <w:r>
         <w:rPr>
-          <w:rFonts w:ascii="Arial" w:hAnsi="Arial"/>
+          <w:rFonts w:ascii="Arial" w:hAnsi="Arial" w:cs="Arial"/>
           <w:color w:val="FF0000"/>
-          <w:sz w:val="18"/>
-          <w:szCs w:val="18"/>
         </w:rPr>
         <w:tab/>
       </w:r>
       <w:r>
         <w:rPr>
-          <w:rFonts w:ascii="Arial" w:hAnsi="Arial"/>
+          <w:rFonts w:ascii="Arial" w:hAnsi="Arial" w:cs="Arial"/>
           <w:color w:val="FF0000"/>
-          <w:sz w:val="18"/>
-          <w:szCs w:val="18"/>
         </w:rPr>
         <w:t>Frase</w:t>
       </w:r>
       <w:r>
         <w:rPr>
-          <w:rFonts w:ascii="Arial" w:hAnsi="Arial"/>
+          <w:rFonts w:ascii="Arial" w:hAnsi="Arial" w:cs="Arial"/>
           <w:color w:val="FF0000"/>
-          <w:sz w:val="18"/>
-          <w:szCs w:val="18"/>
         </w:rPr>
         <w:t xml:space="preserve"> – bloque 2 (</w:t>
       </w:r>
       <w:r>
         <w:rPr>
-          <w:rFonts w:ascii="Arial" w:hAnsi="Arial"/>
+          <w:rFonts w:ascii="Arial" w:hAnsi="Arial" w:cs="Arial"/>
           <w:b/>
           <w:color w:val="FF0000"/>
-          <w:sz w:val="18"/>
-          <w:szCs w:val="18"/>
         </w:rPr>
         <w:t>1</w:t>
       </w:r>
       <w:r>
         <w:rPr>
-          <w:rFonts w:ascii="Arial" w:hAnsi="Arial"/>
+          <w:rFonts w:ascii="Arial" w:hAnsi="Arial" w:cs="Arial"/>
           <w:b/>
           <w:color w:val="FF0000"/>
-          <w:sz w:val="18"/>
-          <w:szCs w:val="18"/>
         </w:rPr>
         <w:t>05</w:t>
       </w:r>
       <w:r>
         <w:rPr>
-          <w:rFonts w:ascii="Arial" w:hAnsi="Arial"/>
+          <w:rFonts w:ascii="Arial" w:hAnsi="Arial" w:cs="Arial"/>
           <w:color w:val="FF0000"/>
-          <w:sz w:val="18"/>
-          <w:szCs w:val="18"/>
         </w:rPr>
         <w:t xml:space="preserve"> caracteres</w:t>
       </w:r>
       <w:r>
         <w:rPr>
-          <w:rFonts w:ascii="Arial" w:hAnsi="Arial"/>
+          <w:rFonts w:ascii="Arial" w:hAnsi="Arial" w:cs="Arial"/>
           <w:color w:val="FF0000"/>
-          <w:sz w:val="18"/>
-          <w:szCs w:val="18"/>
         </w:rPr>
         <w:t xml:space="preserve"> máx.</w:t>
       </w:r>
       <w:r>
         <w:rPr>
-          <w:rFonts w:ascii="Arial" w:hAnsi="Arial"/>
+          <w:rFonts w:ascii="Arial" w:hAnsi="Arial" w:cs="Arial"/>
           <w:color w:val="FF0000"/>
-          <w:sz w:val="18"/>
-          <w:szCs w:val="18"/>
         </w:rPr>
         <w:t>)</w:t>
       </w:r>
@@ -2635,23 +2075,19 @@
             <w:pPr>
               <w:jc w:val="center"/>
               <w:rPr>
-                <w:rFonts w:ascii="Arial" w:hAnsi="Arial"/>
-                <w:sz w:val="18"/>
-                <w:szCs w:val="18"/>
+                <w:rFonts w:ascii="Arial" w:hAnsi="Arial" w:cs="Arial"/>
               </w:rPr>
             </w:pPr>
             <w:r>
               <w:rPr>
-                <w:rFonts w:ascii="Arial" w:hAnsi="Arial"/>
+                <w:rFonts w:ascii="Arial" w:hAnsi="Arial" w:cs="Arial"/>
                 <w:color w:val="FF0000"/>
               </w:rPr>
               <w:t xml:space="preserve">* </w:t>
             </w:r>
             <w:r>
               <w:rPr>
-                <w:rFonts w:ascii="Arial" w:hAnsi="Arial"/>
-                <w:sz w:val="18"/>
-                <w:szCs w:val="18"/>
+                <w:rFonts w:ascii="Arial" w:hAnsi="Arial" w:cs="Arial"/>
               </w:rPr>
               <w:t>1</w:t>
             </w:r>
@@ -2665,9 +2101,7 @@
           <w:p>
             <w:pPr>
               <w:rPr>
-                <w:rFonts w:ascii="Arial" w:hAnsi="Arial"/>
-                <w:sz w:val="22"/>
-                <w:szCs w:val="22"/>
+                <w:rFonts w:ascii="Arial" w:hAnsi="Arial" w:cs="Arial"/>
               </w:rPr>
             </w:pPr>
             <m:oMathPara>
@@ -2676,7 +2110,7 @@
                   <m:funcPr>
                     <m:ctrlPr>
                       <w:rPr>
-                        <w:rFonts w:ascii="Cambria Math" w:hAnsi="Cambria Math"/>
+                        <w:rFonts w:ascii="Cambria Math" w:hAnsi="Cambria Math" w:cs="Arial"/>
                         <w:i/>
                       </w:rPr>
                     </m:ctrlPr>
@@ -2686,7 +2120,7 @@
                       <m:limLowPr>
                         <m:ctrlPr>
                           <w:rPr>
-                            <w:rFonts w:ascii="Cambria Math" w:hAnsi="Cambria Math"/>
+                            <w:rFonts w:ascii="Cambria Math" w:hAnsi="Cambria Math" w:cs="Arial"/>
                             <w:i/>
                           </w:rPr>
                         </m:ctrlPr>
@@ -2697,34 +2131,28 @@
                             <m:sty m:val="p"/>
                           </m:rPr>
                           <w:rPr>
-                            <w:rFonts w:ascii="Cambria Math" w:hAnsi="Cambria Math"/>
+                            <w:rFonts w:ascii="Cambria Math" w:hAnsi="Cambria Math" w:cs="Arial"/>
                           </w:rPr>
                           <m:t>lim</m:t>
                         </m:r>
                         <m:ctrlPr>
                           <w:rPr>
-                            <w:rFonts w:ascii="Cambria Math" w:hAnsi="Cambria Math"/>
+                            <w:rFonts w:ascii="Cambria Math" w:hAnsi="Cambria Math" w:cs="Arial"/>
                           </w:rPr>
                         </m:ctrlPr>
                       </m:e>
                       <m:lim>
                         <m:r>
                           <w:rPr>
-                            <w:rFonts w:ascii="Cambria Math" w:hAnsi="Cambria Math"/>
-                          </w:rPr>
-                          <m:t>x</m:t>
-                        </m:r>
-                        <m:r>
-                          <w:rPr>
-                            <w:rFonts w:ascii="Cambria Math" w:hAnsi="Cambria Math" w:hint="eastAsia"/>
-                          </w:rPr>
-                          <m:t>→</m:t>
+                            <w:rFonts w:ascii="Cambria Math" w:hAnsi="Cambria Math" w:cs="Arial"/>
+                          </w:rPr>
+                          <m:t>x→</m:t>
                         </m:r>
                         <m:sSup>
                           <m:sSupPr>
                             <m:ctrlPr>
                               <w:rPr>
-                                <w:rFonts w:ascii="Cambria Math" w:hAnsi="Cambria Math"/>
+                                <w:rFonts w:ascii="Cambria Math" w:hAnsi="Cambria Math" w:cs="Arial"/>
                                 <w:i/>
                               </w:rPr>
                             </m:ctrlPr>
@@ -2732,7 +2160,7 @@
                           <m:e>
                             <m:r>
                               <w:rPr>
-                                <w:rFonts w:ascii="Cambria Math" w:hAnsi="Cambria Math"/>
+                                <w:rFonts w:ascii="Cambria Math" w:hAnsi="Cambria Math" w:cs="Arial"/>
                               </w:rPr>
                               <m:t>1</m:t>
                             </m:r>
@@ -2740,7 +2168,7 @@
                           <m:sup>
                             <m:r>
                               <w:rPr>
-                                <w:rFonts w:ascii="Cambria Math" w:hAnsi="Cambria Math"/>
+                                <w:rFonts w:ascii="Cambria Math" w:hAnsi="Cambria Math" w:cs="Arial"/>
                               </w:rPr>
                               <m:t>+</m:t>
                             </m:r>
@@ -2748,7 +2176,7 @@
                         </m:sSup>
                         <m:ctrlPr>
                           <w:rPr>
-                            <w:rFonts w:ascii="Cambria Math" w:hAnsi="Cambria Math"/>
+                            <w:rFonts w:ascii="Cambria Math" w:hAnsi="Cambria Math" w:cs="Arial"/>
                           </w:rPr>
                         </m:ctrlPr>
                       </m:lim>
@@ -2759,7 +2187,7 @@
                       <m:fPr>
                         <m:ctrlPr>
                           <w:rPr>
-                            <w:rFonts w:ascii="Cambria Math" w:hAnsi="Cambria Math"/>
+                            <w:rFonts w:ascii="Cambria Math" w:hAnsi="Cambria Math" w:cs="Arial"/>
                             <w:i/>
                           </w:rPr>
                         </m:ctrlPr>
@@ -2767,7 +2195,7 @@
                       <m:num>
                         <m:r>
                           <w:rPr>
-                            <w:rFonts w:ascii="Cambria Math" w:hAnsi="Cambria Math"/>
+                            <w:rFonts w:ascii="Cambria Math" w:hAnsi="Cambria Math" w:cs="Arial"/>
                           </w:rPr>
                           <m:t>-</m:t>
                         </m:r>
@@ -2775,7 +2203,7 @@
                           <m:sSupPr>
                             <m:ctrlPr>
                               <w:rPr>
-                                <w:rFonts w:ascii="Cambria Math" w:hAnsi="Cambria Math"/>
+                                <w:rFonts w:ascii="Cambria Math" w:hAnsi="Cambria Math" w:cs="Arial"/>
                                 <w:i/>
                               </w:rPr>
                             </m:ctrlPr>
@@ -2783,7 +2211,7 @@
                           <m:e>
                             <m:r>
                               <w:rPr>
-                                <w:rFonts w:ascii="Cambria Math" w:hAnsi="Cambria Math"/>
+                                <w:rFonts w:ascii="Cambria Math" w:hAnsi="Cambria Math" w:cs="Arial"/>
                               </w:rPr>
                               <m:t>x</m:t>
                             </m:r>
@@ -2791,7 +2219,7 @@
                           <m:sup>
                             <m:r>
                               <w:rPr>
-                                <w:rFonts w:ascii="Cambria Math" w:hAnsi="Cambria Math"/>
+                                <w:rFonts w:ascii="Cambria Math" w:hAnsi="Cambria Math" w:cs="Arial"/>
                               </w:rPr>
                               <m:t>2</m:t>
                             </m:r>
@@ -2799,7 +2227,7 @@
                         </m:sSup>
                         <m:r>
                           <w:rPr>
-                            <w:rFonts w:ascii="Cambria Math" w:hAnsi="Cambria Math"/>
+                            <w:rFonts w:ascii="Cambria Math" w:hAnsi="Cambria Math" w:cs="Arial"/>
                           </w:rPr>
                           <m:t>-5x+5</m:t>
                         </m:r>
@@ -2809,7 +2237,7 @@
                           <m:sSupPr>
                             <m:ctrlPr>
                               <w:rPr>
-                                <w:rFonts w:ascii="Cambria Math" w:hAnsi="Cambria Math"/>
+                                <w:rFonts w:ascii="Cambria Math" w:hAnsi="Cambria Math" w:cs="Arial"/>
                                 <w:i/>
                               </w:rPr>
                             </m:ctrlPr>
@@ -2817,7 +2245,7 @@
                           <m:e>
                             <m:r>
                               <w:rPr>
-                                <w:rFonts w:ascii="Cambria Math" w:hAnsi="Cambria Math"/>
+                                <w:rFonts w:ascii="Cambria Math" w:hAnsi="Cambria Math" w:cs="Arial"/>
                               </w:rPr>
                               <m:t>x</m:t>
                             </m:r>
@@ -2825,7 +2253,7 @@
                           <m:sup>
                             <m:r>
                               <w:rPr>
-                                <w:rFonts w:ascii="Cambria Math" w:hAnsi="Cambria Math"/>
+                                <w:rFonts w:ascii="Cambria Math" w:hAnsi="Cambria Math" w:cs="Arial"/>
                               </w:rPr>
                               <m:t>3</m:t>
                             </m:r>
@@ -2833,7 +2261,7 @@
                         </m:sSup>
                         <m:r>
                           <w:rPr>
-                            <w:rFonts w:ascii="Cambria Math" w:hAnsi="Cambria Math"/>
+                            <w:rFonts w:ascii="Cambria Math" w:hAnsi="Cambria Math" w:cs="Arial"/>
                           </w:rPr>
                           <m:t>-1</m:t>
                         </m:r>
@@ -2851,19 +2279,18 @@
             <w:vAlign w:val="center"/>
           </w:tcPr>
           <w:p>
+            <w:pPr>
+              <w:rPr>
+                <w:rFonts w:ascii="Arial" w:hAnsi="Arial" w:cs="Arial"/>
+              </w:rPr>
+            </w:pPr>
             <m:oMathPara>
               <m:oMath>
                 <m:r>
                   <w:rPr>
-                    <w:rFonts w:ascii="Cambria Math" w:hAnsi="Cambria Math"/>
+                    <w:rFonts w:ascii="Cambria Math" w:hAnsi="Cambria Math" w:cs="Arial"/>
                   </w:rPr>
-                  <m:t>-</m:t>
-                </m:r>
-                <m:r>
-                  <w:rPr>
-                    <w:rFonts w:ascii="Cambria Math" w:hAnsi="Cambria Math" w:hint="eastAsia"/>
-                  </w:rPr>
-                  <m:t>∞</m:t>
+                  <m:t>-∞</m:t>
                 </m:r>
               </m:oMath>
             </m:oMathPara>
@@ -2871,9 +2298,7 @@
           <w:p>
             <w:pPr>
               <w:rPr>
-                <w:rFonts w:ascii="Arial" w:hAnsi="Arial"/>
-                <w:sz w:val="22"/>
-                <w:szCs w:val="22"/>
+                <w:rFonts w:ascii="Arial" w:hAnsi="Arial" w:cs="Arial"/>
               </w:rPr>
             </w:pPr>
           </w:p>
@@ -2893,23 +2318,19 @@
             <w:pPr>
               <w:jc w:val="center"/>
               <w:rPr>
-                <w:rFonts w:ascii="Arial" w:hAnsi="Arial"/>
-                <w:sz w:val="18"/>
-                <w:szCs w:val="18"/>
+                <w:rFonts w:ascii="Arial" w:hAnsi="Arial" w:cs="Arial"/>
               </w:rPr>
             </w:pPr>
             <w:r>
               <w:rPr>
-                <w:rFonts w:ascii="Arial" w:hAnsi="Arial"/>
+                <w:rFonts w:ascii="Arial" w:hAnsi="Arial" w:cs="Arial"/>
                 <w:color w:val="FF0000"/>
               </w:rPr>
               <w:t xml:space="preserve">* </w:t>
             </w:r>
             <w:r>
               <w:rPr>
-                <w:rFonts w:ascii="Arial" w:hAnsi="Arial"/>
-                <w:sz w:val="18"/>
-                <w:szCs w:val="18"/>
+                <w:rFonts w:ascii="Arial" w:hAnsi="Arial" w:cs="Arial"/>
               </w:rPr>
               <w:t>2</w:t>
             </w:r>
@@ -2923,9 +2344,7 @@
           <w:p>
             <w:pPr>
               <w:rPr>
-                <w:rFonts w:ascii="Arial" w:hAnsi="Arial"/>
-                <w:sz w:val="22"/>
-                <w:szCs w:val="22"/>
+                <w:rFonts w:ascii="Arial" w:hAnsi="Arial" w:cs="Arial"/>
               </w:rPr>
             </w:pPr>
             <m:oMathPara>
@@ -2934,7 +2353,7 @@
                   <m:funcPr>
                     <m:ctrlPr>
                       <w:rPr>
-                        <w:rFonts w:ascii="Cambria Math" w:hAnsi="Cambria Math"/>
+                        <w:rFonts w:ascii="Cambria Math" w:hAnsi="Cambria Math" w:cs="Arial"/>
                         <w:i/>
                       </w:rPr>
                     </m:ctrlPr>
@@ -2944,7 +2363,7 @@
                       <m:limLowPr>
                         <m:ctrlPr>
                           <w:rPr>
-                            <w:rFonts w:ascii="Cambria Math" w:hAnsi="Cambria Math"/>
+                            <w:rFonts w:ascii="Cambria Math" w:hAnsi="Cambria Math" w:cs="Arial"/>
                             <w:i/>
                           </w:rPr>
                         </m:ctrlPr>
@@ -2955,34 +2374,28 @@
                             <m:sty m:val="p"/>
                           </m:rPr>
                           <w:rPr>
-                            <w:rFonts w:ascii="Cambria Math" w:hAnsi="Cambria Math"/>
+                            <w:rFonts w:ascii="Cambria Math" w:hAnsi="Cambria Math" w:cs="Arial"/>
                           </w:rPr>
                           <m:t>lim</m:t>
                         </m:r>
                         <m:ctrlPr>
                           <w:rPr>
-                            <w:rFonts w:ascii="Cambria Math" w:hAnsi="Cambria Math"/>
+                            <w:rFonts w:ascii="Cambria Math" w:hAnsi="Cambria Math" w:cs="Arial"/>
                           </w:rPr>
                         </m:ctrlPr>
                       </m:e>
                       <m:lim>
                         <m:r>
                           <w:rPr>
-                            <w:rFonts w:ascii="Cambria Math" w:hAnsi="Cambria Math"/>
-                          </w:rPr>
-                          <m:t>x</m:t>
-                        </m:r>
-                        <m:r>
-                          <w:rPr>
-                            <w:rFonts w:ascii="Cambria Math" w:hAnsi="Cambria Math" w:hint="eastAsia"/>
-                          </w:rPr>
-                          <m:t>→</m:t>
+                            <w:rFonts w:ascii="Cambria Math" w:hAnsi="Cambria Math" w:cs="Arial"/>
+                          </w:rPr>
+                          <m:t>x→</m:t>
                         </m:r>
                         <m:sSup>
                           <m:sSupPr>
                             <m:ctrlPr>
                               <w:rPr>
-                                <w:rFonts w:ascii="Cambria Math" w:hAnsi="Cambria Math"/>
+                                <w:rFonts w:ascii="Cambria Math" w:hAnsi="Cambria Math" w:cs="Arial"/>
                                 <w:i/>
                               </w:rPr>
                             </m:ctrlPr>
@@ -2990,7 +2403,7 @@
                           <m:e>
                             <m:r>
                               <w:rPr>
-                                <w:rFonts w:ascii="Cambria Math" w:hAnsi="Cambria Math"/>
+                                <w:rFonts w:ascii="Cambria Math" w:hAnsi="Cambria Math" w:cs="Arial"/>
                               </w:rPr>
                               <m:t>0</m:t>
                             </m:r>
@@ -2998,7 +2411,7 @@
                           <m:sup>
                             <m:r>
                               <w:rPr>
-                                <w:rFonts w:ascii="Cambria Math" w:hAnsi="Cambria Math"/>
+                                <w:rFonts w:ascii="Cambria Math" w:hAnsi="Cambria Math" w:cs="Arial"/>
                               </w:rPr>
                               <m:t>-</m:t>
                             </m:r>
@@ -3006,7 +2419,7 @@
                         </m:sSup>
                         <m:ctrlPr>
                           <w:rPr>
-                            <w:rFonts w:ascii="Cambria Math" w:hAnsi="Cambria Math"/>
+                            <w:rFonts w:ascii="Cambria Math" w:hAnsi="Cambria Math" w:cs="Arial"/>
                           </w:rPr>
                         </m:ctrlPr>
                       </m:lim>
@@ -3017,7 +2430,7 @@
                       <m:fPr>
                         <m:ctrlPr>
                           <w:rPr>
-                            <w:rFonts w:ascii="Cambria Math" w:hAnsi="Cambria Math"/>
+                            <w:rFonts w:ascii="Cambria Math" w:hAnsi="Cambria Math" w:cs="Arial"/>
                             <w:i/>
                           </w:rPr>
                         </m:ctrlPr>
@@ -3025,15 +2438,15 @@
                       <m:num>
                         <m:r>
                           <w:rPr>
-                            <w:rFonts w:ascii="Cambria Math" w:hAnsi="Cambria Math"/>
-                          </w:rPr>
-                          <m:t xml:space="preserve">(3-2x) </m:t>
+                            <w:rFonts w:ascii="Cambria Math" w:hAnsi="Cambria Math" w:cs="Arial"/>
+                          </w:rPr>
+                          <m:t xml:space="preserve">3-2x </m:t>
                         </m:r>
                       </m:num>
                       <m:den>
                         <m:r>
                           <w:rPr>
-                            <w:rFonts w:ascii="Cambria Math" w:hAnsi="Cambria Math"/>
+                            <w:rFonts w:ascii="Cambria Math" w:hAnsi="Cambria Math" w:cs="Arial"/>
                           </w:rPr>
                           <m:t>x-3</m:t>
                         </m:r>
@@ -3051,11 +2464,16 @@
             <w:vAlign w:val="center"/>
           </w:tcPr>
           <w:p>
+            <w:pPr>
+              <w:rPr>
+                <w:rFonts w:ascii="Arial" w:hAnsi="Arial" w:cs="Arial"/>
+              </w:rPr>
+            </w:pPr>
             <m:oMathPara>
               <m:oMath>
                 <m:r>
                   <w:rPr>
-                    <w:rFonts w:ascii="Cambria Math" w:hAnsi="Cambria Math"/>
+                    <w:rFonts w:ascii="Cambria Math" w:hAnsi="Cambria Math" w:cs="Arial"/>
                   </w:rPr>
                   <m:t>-1</m:t>
                 </m:r>
@@ -3065,9 +2483,7 @@
           <w:p>
             <w:pPr>
               <w:rPr>
-                <w:rFonts w:ascii="Arial" w:hAnsi="Arial"/>
-                <w:sz w:val="22"/>
-                <w:szCs w:val="22"/>
+                <w:rFonts w:ascii="Arial" w:hAnsi="Arial" w:cs="Arial"/>
               </w:rPr>
             </w:pPr>
           </w:p>
@@ -3087,16 +2503,12 @@
             <w:pPr>
               <w:jc w:val="center"/>
               <w:rPr>
-                <w:rFonts w:ascii="Arial" w:hAnsi="Arial"/>
-                <w:sz w:val="18"/>
-                <w:szCs w:val="18"/>
+                <w:rFonts w:ascii="Arial" w:hAnsi="Arial" w:cs="Arial"/>
               </w:rPr>
             </w:pPr>
             <w:r>
               <w:rPr>
-                <w:rFonts w:ascii="Arial" w:hAnsi="Arial"/>
-                <w:sz w:val="18"/>
-                <w:szCs w:val="18"/>
+                <w:rFonts w:ascii="Arial" w:hAnsi="Arial" w:cs="Arial"/>
               </w:rPr>
               <w:t>3</w:t>
             </w:r>
@@ -3110,9 +2522,7 @@
           <w:p>
             <w:pPr>
               <w:rPr>
-                <w:rFonts w:ascii="Arial" w:hAnsi="Arial"/>
-                <w:sz w:val="22"/>
-                <w:szCs w:val="22"/>
+                <w:rFonts w:ascii="Arial" w:hAnsi="Arial" w:cs="Arial"/>
               </w:rPr>
             </w:pPr>
             <m:oMathPara>
@@ -3121,7 +2531,7 @@
                   <m:funcPr>
                     <m:ctrlPr>
                       <w:rPr>
-                        <w:rFonts w:ascii="Cambria Math" w:hAnsi="Cambria Math"/>
+                        <w:rFonts w:ascii="Cambria Math" w:hAnsi="Cambria Math" w:cs="Arial"/>
                         <w:i/>
                       </w:rPr>
                     </m:ctrlPr>
@@ -3131,7 +2541,7 @@
                       <m:limLowPr>
                         <m:ctrlPr>
                           <w:rPr>
-                            <w:rFonts w:ascii="Cambria Math" w:hAnsi="Cambria Math"/>
+                            <w:rFonts w:ascii="Cambria Math" w:hAnsi="Cambria Math" w:cs="Arial"/>
                             <w:i/>
                           </w:rPr>
                         </m:ctrlPr>
@@ -3142,32 +2552,26 @@
                             <m:sty m:val="p"/>
                           </m:rPr>
                           <w:rPr>
-                            <w:rFonts w:ascii="Cambria Math" w:hAnsi="Cambria Math"/>
+                            <w:rFonts w:ascii="Cambria Math" w:hAnsi="Cambria Math" w:cs="Arial"/>
                           </w:rPr>
                           <m:t>lim</m:t>
                         </m:r>
                         <m:ctrlPr>
                           <w:rPr>
-                            <w:rFonts w:ascii="Cambria Math" w:hAnsi="Cambria Math"/>
+                            <w:rFonts w:ascii="Cambria Math" w:hAnsi="Cambria Math" w:cs="Arial"/>
                           </w:rPr>
                         </m:ctrlPr>
                       </m:e>
                       <m:lim>
                         <m:r>
                           <w:rPr>
-                            <w:rFonts w:ascii="Cambria Math" w:hAnsi="Cambria Math"/>
-                          </w:rPr>
-                          <m:t>x</m:t>
-                        </m:r>
-                        <m:r>
-                          <w:rPr>
-                            <w:rFonts w:ascii="Cambria Math" w:hAnsi="Cambria Math" w:hint="eastAsia"/>
-                          </w:rPr>
-                          <m:t>→∞</m:t>
+                            <w:rFonts w:ascii="Cambria Math" w:hAnsi="Cambria Math" w:cs="Arial"/>
+                          </w:rPr>
+                          <m:t>x→∞</m:t>
                         </m:r>
                         <m:ctrlPr>
                           <w:rPr>
-                            <w:rFonts w:ascii="Cambria Math" w:hAnsi="Cambria Math"/>
+                            <w:rFonts w:ascii="Cambria Math" w:hAnsi="Cambria Math" w:cs="Arial"/>
                           </w:rPr>
                         </m:ctrlPr>
                       </m:lim>
@@ -3178,7 +2582,7 @@
                       <m:fPr>
                         <m:ctrlPr>
                           <w:rPr>
-                            <w:rFonts w:ascii="Cambria Math" w:hAnsi="Cambria Math"/>
+                            <w:rFonts w:ascii="Cambria Math" w:hAnsi="Cambria Math" w:cs="Arial"/>
                             <w:i/>
                           </w:rPr>
                         </m:ctrlPr>
@@ -3186,7 +2590,7 @@
                       <m:num>
                         <m:r>
                           <w:rPr>
-                            <w:rFonts w:ascii="Cambria Math" w:hAnsi="Cambria Math"/>
+                            <w:rFonts w:ascii="Cambria Math" w:hAnsi="Cambria Math" w:cs="Arial"/>
                           </w:rPr>
                           <m:t>1</m:t>
                         </m:r>
@@ -3196,7 +2600,7 @@
                           <m:sSupPr>
                             <m:ctrlPr>
                               <w:rPr>
-                                <w:rFonts w:ascii="Cambria Math" w:hAnsi="Cambria Math"/>
+                                <w:rFonts w:ascii="Cambria Math" w:hAnsi="Cambria Math" w:cs="Arial"/>
                                 <w:i/>
                               </w:rPr>
                             </m:ctrlPr>
@@ -3204,7 +2608,7 @@
                           <m:e>
                             <m:r>
                               <w:rPr>
-                                <w:rFonts w:ascii="Cambria Math" w:hAnsi="Cambria Math"/>
+                                <w:rFonts w:ascii="Cambria Math" w:hAnsi="Cambria Math" w:cs="Arial"/>
                               </w:rPr>
                               <m:t>x</m:t>
                             </m:r>
@@ -3212,7 +2616,7 @@
                           <m:sup>
                             <m:r>
                               <w:rPr>
-                                <w:rFonts w:ascii="Cambria Math" w:hAnsi="Cambria Math"/>
+                                <w:rFonts w:ascii="Cambria Math" w:hAnsi="Cambria Math" w:cs="Arial"/>
                               </w:rPr>
                               <m:t>3</m:t>
                             </m:r>
@@ -3220,7 +2624,7 @@
                         </m:sSup>
                         <m:r>
                           <w:rPr>
-                            <w:rFonts w:ascii="Cambria Math" w:hAnsi="Cambria Math"/>
+                            <w:rFonts w:ascii="Cambria Math" w:hAnsi="Cambria Math" w:cs="Arial"/>
                           </w:rPr>
                           <m:t>+2x-5</m:t>
                         </m:r>
@@ -3238,11 +2642,16 @@
             <w:vAlign w:val="center"/>
           </w:tcPr>
           <w:p>
+            <w:pPr>
+              <w:rPr>
+                <w:rFonts w:ascii="Arial" w:hAnsi="Arial" w:cs="Arial"/>
+              </w:rPr>
+            </w:pPr>
             <m:oMathPara>
               <m:oMath>
                 <m:r>
                   <w:rPr>
-                    <w:rFonts w:ascii="Cambria Math" w:hAnsi="Cambria Math"/>
+                    <w:rFonts w:ascii="Cambria Math" w:hAnsi="Cambria Math" w:cs="Arial"/>
                   </w:rPr>
                   <m:t>0</m:t>
                 </m:r>
@@ -3252,9 +2661,7 @@
           <w:p>
             <w:pPr>
               <w:rPr>
-                <w:rFonts w:ascii="Arial" w:hAnsi="Arial"/>
-                <w:sz w:val="22"/>
-                <w:szCs w:val="22"/>
+                <w:rFonts w:ascii="Arial" w:hAnsi="Arial" w:cs="Arial"/>
               </w:rPr>
             </w:pPr>
           </w:p>
@@ -3274,16 +2681,12 @@
             <w:pPr>
               <w:jc w:val="center"/>
               <w:rPr>
-                <w:rFonts w:ascii="Arial" w:hAnsi="Arial"/>
-                <w:sz w:val="18"/>
-                <w:szCs w:val="18"/>
+                <w:rFonts w:ascii="Arial" w:hAnsi="Arial" w:cs="Arial"/>
               </w:rPr>
             </w:pPr>
             <w:r>
               <w:rPr>
-                <w:rFonts w:ascii="Arial" w:hAnsi="Arial"/>
-                <w:sz w:val="18"/>
-                <w:szCs w:val="18"/>
+                <w:rFonts w:ascii="Arial" w:hAnsi="Arial" w:cs="Arial"/>
               </w:rPr>
               <w:t>4</w:t>
             </w:r>
@@ -3297,9 +2700,7 @@
           <w:p>
             <w:pPr>
               <w:rPr>
-                <w:rFonts w:ascii="Arial" w:hAnsi="Arial"/>
-                <w:sz w:val="22"/>
-                <w:szCs w:val="22"/>
+                <w:rFonts w:ascii="Arial" w:hAnsi="Arial" w:cs="Arial"/>
               </w:rPr>
             </w:pPr>
             <m:oMathPara>
@@ -3308,7 +2709,7 @@
                   <m:funcPr>
                     <m:ctrlPr>
                       <w:rPr>
-                        <w:rFonts w:ascii="Cambria Math" w:hAnsi="Cambria Math"/>
+                        <w:rFonts w:ascii="Cambria Math" w:hAnsi="Cambria Math" w:cs="Arial"/>
                         <w:i/>
                       </w:rPr>
                     </m:ctrlPr>
@@ -3318,7 +2719,7 @@
                       <m:limLowPr>
                         <m:ctrlPr>
                           <w:rPr>
-                            <w:rFonts w:ascii="Cambria Math" w:hAnsi="Cambria Math"/>
+                            <w:rFonts w:ascii="Cambria Math" w:hAnsi="Cambria Math" w:cs="Arial"/>
                             <w:i/>
                           </w:rPr>
                         </m:ctrlPr>
@@ -3329,44 +2730,26 @@
                             <m:sty m:val="p"/>
                           </m:rPr>
                           <w:rPr>
-                            <w:rFonts w:ascii="Cambria Math" w:hAnsi="Cambria Math"/>
+                            <w:rFonts w:ascii="Cambria Math" w:hAnsi="Cambria Math" w:cs="Arial"/>
                           </w:rPr>
                           <m:t>lim</m:t>
                         </m:r>
                         <m:ctrlPr>
                           <w:rPr>
-                            <w:rFonts w:ascii="Cambria Math" w:hAnsi="Cambria Math"/>
+                            <w:rFonts w:ascii="Cambria Math" w:hAnsi="Cambria Math" w:cs="Arial"/>
                           </w:rPr>
                         </m:ctrlPr>
                       </m:e>
                       <m:lim>
                         <m:r>
                           <w:rPr>
-                            <w:rFonts w:ascii="Cambria Math" w:hAnsi="Cambria Math"/>
-                          </w:rPr>
-                          <m:t>x</m:t>
-                        </m:r>
-                        <m:r>
-                          <w:rPr>
-                            <w:rFonts w:ascii="Cambria Math" w:hAnsi="Cambria Math" w:hint="eastAsia"/>
-                          </w:rPr>
-                          <m:t>→</m:t>
-                        </m:r>
-                        <m:r>
-                          <w:rPr>
-                            <w:rFonts w:ascii="Cambria Math" w:hAnsi="Cambria Math"/>
-                          </w:rPr>
-                          <m:t>-</m:t>
-                        </m:r>
-                        <m:r>
-                          <w:rPr>
-                            <w:rFonts w:ascii="Cambria Math" w:hAnsi="Cambria Math" w:hint="eastAsia"/>
-                          </w:rPr>
-                          <m:t>∞</m:t>
+                            <w:rFonts w:ascii="Cambria Math" w:hAnsi="Cambria Math" w:cs="Arial"/>
+                          </w:rPr>
+                          <m:t>x→-∞</m:t>
                         </m:r>
                         <m:ctrlPr>
                           <w:rPr>
-                            <w:rFonts w:ascii="Cambria Math" w:hAnsi="Cambria Math"/>
+                            <w:rFonts w:ascii="Cambria Math" w:hAnsi="Cambria Math" w:cs="Arial"/>
                           </w:rPr>
                         </m:ctrlPr>
                       </m:lim>
@@ -3377,7 +2760,7 @@
                       <m:fPr>
                         <m:ctrlPr>
                           <w:rPr>
-                            <w:rFonts w:ascii="Cambria Math" w:hAnsi="Cambria Math"/>
+                            <w:rFonts w:ascii="Cambria Math" w:hAnsi="Cambria Math" w:cs="Arial"/>
                             <w:i/>
                           </w:rPr>
                         </m:ctrlPr>
@@ -3387,7 +2770,7 @@
                           <m:sSupPr>
                             <m:ctrlPr>
                               <w:rPr>
-                                <w:rFonts w:ascii="Cambria Math" w:hAnsi="Cambria Math"/>
+                                <w:rFonts w:ascii="Cambria Math" w:hAnsi="Cambria Math" w:cs="Arial"/>
                                 <w:i/>
                               </w:rPr>
                             </m:ctrlPr>
@@ -3395,7 +2778,7 @@
                           <m:e>
                             <m:r>
                               <w:rPr>
-                                <w:rFonts w:ascii="Cambria Math" w:hAnsi="Cambria Math"/>
+                                <w:rFonts w:ascii="Cambria Math" w:hAnsi="Cambria Math" w:cs="Arial"/>
                               </w:rPr>
                               <m:t>x</m:t>
                             </m:r>
@@ -3403,7 +2786,7 @@
                           <m:sup>
                             <m:r>
                               <w:rPr>
-                                <w:rFonts w:ascii="Cambria Math" w:hAnsi="Cambria Math"/>
+                                <w:rFonts w:ascii="Cambria Math" w:hAnsi="Cambria Math" w:cs="Arial"/>
                               </w:rPr>
                               <m:t>2</m:t>
                             </m:r>
@@ -3415,7 +2798,7 @@
                           <m:sSupPr>
                             <m:ctrlPr>
                               <w:rPr>
-                                <w:rFonts w:ascii="Cambria Math" w:hAnsi="Cambria Math"/>
+                                <w:rFonts w:ascii="Cambria Math" w:hAnsi="Cambria Math" w:cs="Arial"/>
                                 <w:i/>
                               </w:rPr>
                             </m:ctrlPr>
@@ -3423,7 +2806,7 @@
                           <m:e>
                             <m:r>
                               <w:rPr>
-                                <w:rFonts w:ascii="Cambria Math" w:hAnsi="Cambria Math"/>
+                                <w:rFonts w:ascii="Cambria Math" w:hAnsi="Cambria Math" w:cs="Arial"/>
                               </w:rPr>
                               <m:t>2</m:t>
                             </m:r>
@@ -3431,7 +2814,7 @@
                           <m:sup>
                             <m:r>
                               <w:rPr>
-                                <w:rFonts w:ascii="Cambria Math" w:hAnsi="Cambria Math"/>
+                                <w:rFonts w:ascii="Cambria Math" w:hAnsi="Cambria Math" w:cs="Arial"/>
                               </w:rPr>
                               <m:t>x</m:t>
                             </m:r>
@@ -3453,16 +2836,14 @@
           <w:p>
             <w:pPr>
               <w:rPr>
-                <w:rFonts w:ascii="Arial" w:hAnsi="Arial"/>
-                <w:sz w:val="22"/>
-                <w:szCs w:val="22"/>
+                <w:rFonts w:ascii="Arial" w:hAnsi="Arial" w:cs="Arial"/>
               </w:rPr>
             </w:pPr>
             <m:oMathPara>
               <m:oMath>
                 <m:r>
                   <w:rPr>
-                    <w:rFonts w:ascii="Cambria Math" w:hAnsi="Cambria Math" w:hint="eastAsia"/>
+                    <w:rFonts w:ascii="Cambria Math" w:hAnsi="Cambria Math" w:cs="Arial"/>
                   </w:rPr>
                   <m:t>∞</m:t>
                 </m:r>
@@ -3485,16 +2866,12 @@
             <w:pPr>
               <w:jc w:val="center"/>
               <w:rPr>
-                <w:rFonts w:ascii="Arial" w:hAnsi="Arial"/>
-                <w:sz w:val="18"/>
-                <w:szCs w:val="18"/>
+                <w:rFonts w:ascii="Arial" w:hAnsi="Arial" w:cs="Arial"/>
               </w:rPr>
             </w:pPr>
             <w:r>
               <w:rPr>
-                <w:rFonts w:ascii="Arial" w:hAnsi="Arial"/>
-                <w:sz w:val="18"/>
-                <w:szCs w:val="18"/>
+                <w:rFonts w:ascii="Arial" w:hAnsi="Arial" w:cs="Arial"/>
               </w:rPr>
               <w:t>5</w:t>
             </w:r>
@@ -3508,9 +2885,7 @@
           <w:p>
             <w:pPr>
               <w:rPr>
-                <w:rFonts w:ascii="Arial" w:hAnsi="Arial"/>
-                <w:sz w:val="22"/>
-                <w:szCs w:val="22"/>
+                <w:rFonts w:ascii="Arial" w:hAnsi="Arial" w:cs="Arial"/>
               </w:rPr>
             </w:pPr>
             <m:oMathPara>
@@ -3519,7 +2894,7 @@
                   <m:funcPr>
                     <m:ctrlPr>
                       <w:rPr>
-                        <w:rFonts w:ascii="Cambria Math" w:hAnsi="Cambria Math"/>
+                        <w:rFonts w:ascii="Cambria Math" w:hAnsi="Cambria Math" w:cs="Arial"/>
                         <w:i/>
                       </w:rPr>
                     </m:ctrlPr>
@@ -3529,7 +2904,7 @@
                       <m:limLowPr>
                         <m:ctrlPr>
                           <w:rPr>
-                            <w:rFonts w:ascii="Cambria Math" w:hAnsi="Cambria Math"/>
+                            <w:rFonts w:ascii="Cambria Math" w:hAnsi="Cambria Math" w:cs="Arial"/>
                             <w:i/>
                           </w:rPr>
                         </m:ctrlPr>
@@ -3540,32 +2915,26 @@
                             <m:sty m:val="p"/>
                           </m:rPr>
                           <w:rPr>
-                            <w:rFonts w:ascii="Cambria Math" w:hAnsi="Cambria Math"/>
+                            <w:rFonts w:ascii="Cambria Math" w:hAnsi="Cambria Math" w:cs="Arial"/>
                           </w:rPr>
                           <m:t>lim</m:t>
                         </m:r>
                         <m:ctrlPr>
                           <w:rPr>
-                            <w:rFonts w:ascii="Cambria Math" w:hAnsi="Cambria Math"/>
+                            <w:rFonts w:ascii="Cambria Math" w:hAnsi="Cambria Math" w:cs="Arial"/>
                           </w:rPr>
                         </m:ctrlPr>
                       </m:e>
                       <m:lim>
                         <m:r>
                           <w:rPr>
-                            <w:rFonts w:ascii="Cambria Math" w:hAnsi="Cambria Math"/>
-                          </w:rPr>
-                          <m:t>x</m:t>
-                        </m:r>
-                        <m:r>
-                          <w:rPr>
-                            <w:rFonts w:ascii="Cambria Math" w:hAnsi="Cambria Math" w:hint="eastAsia"/>
-                          </w:rPr>
-                          <m:t>→∞</m:t>
+                            <w:rFonts w:ascii="Cambria Math" w:hAnsi="Cambria Math" w:cs="Arial"/>
+                          </w:rPr>
+                          <m:t>x→∞</m:t>
                         </m:r>
                         <m:ctrlPr>
                           <w:rPr>
-                            <w:rFonts w:ascii="Cambria Math" w:hAnsi="Cambria Math"/>
+                            <w:rFonts w:ascii="Cambria Math" w:hAnsi="Cambria Math" w:cs="Arial"/>
                           </w:rPr>
                         </m:ctrlPr>
                       </m:lim>
@@ -3576,7 +2945,7 @@
                       <m:sSupPr>
                         <m:ctrlPr>
                           <w:rPr>
-                            <w:rFonts w:ascii="Cambria Math" w:hAnsi="Cambria Math"/>
+                            <w:rFonts w:ascii="Cambria Math" w:hAnsi="Cambria Math" w:cs="Arial"/>
                             <w:i/>
                           </w:rPr>
                         </m:ctrlPr>
@@ -3586,7 +2955,7 @@
                           <m:dPr>
                             <m:ctrlPr>
                               <w:rPr>
-                                <w:rFonts w:ascii="Cambria Math" w:hAnsi="Cambria Math"/>
+                                <w:rFonts w:ascii="Cambria Math" w:hAnsi="Cambria Math" w:cs="Arial"/>
                                 <w:i/>
                               </w:rPr>
                             </m:ctrlPr>
@@ -3596,7 +2965,7 @@
                               <m:fPr>
                                 <m:ctrlPr>
                                   <w:rPr>
-                                    <w:rFonts w:ascii="Cambria Math" w:hAnsi="Cambria Math"/>
+                                    <w:rFonts w:ascii="Cambria Math" w:hAnsi="Cambria Math" w:cs="Arial"/>
                                     <w:i/>
                                   </w:rPr>
                                 </m:ctrlPr>
@@ -3604,7 +2973,7 @@
                               <m:num>
                                 <m:r>
                                   <w:rPr>
-                                    <w:rFonts w:ascii="Cambria Math" w:hAnsi="Cambria Math"/>
+                                    <w:rFonts w:ascii="Cambria Math" w:hAnsi="Cambria Math" w:cs="Arial"/>
                                   </w:rPr>
                                   <m:t>1</m:t>
                                 </m:r>
@@ -3612,7 +2981,7 @@
                               <m:den>
                                 <m:r>
                                   <w:rPr>
-                                    <w:rFonts w:ascii="Cambria Math" w:hAnsi="Cambria Math"/>
+                                    <w:rFonts w:ascii="Cambria Math" w:hAnsi="Cambria Math" w:cs="Arial"/>
                                   </w:rPr>
                                   <m:t>3</m:t>
                                 </m:r>
@@ -3624,7 +2993,7 @@
                       <m:sup>
                         <m:r>
                           <w:rPr>
-                            <w:rFonts w:ascii="Cambria Math" w:hAnsi="Cambria Math"/>
+                            <w:rFonts w:ascii="Cambria Math" w:hAnsi="Cambria Math" w:cs="Arial"/>
                           </w:rPr>
                           <m:t>x</m:t>
                         </m:r>
@@ -3632,7 +3001,7 @@
                     </m:sSup>
                     <m:r>
                       <w:rPr>
-                        <w:rFonts w:ascii="Cambria Math" w:hAnsi="Cambria Math"/>
+                        <w:rFonts w:ascii="Cambria Math" w:hAnsi="Cambria Math" w:cs="Arial"/>
                       </w:rPr>
                       <m:t>+1</m:t>
                     </m:r>
@@ -3648,11 +3017,16 @@
             <w:vAlign w:val="center"/>
           </w:tcPr>
           <w:p>
+            <w:pPr>
+              <w:rPr>
+                <w:rFonts w:ascii="Arial" w:hAnsi="Arial" w:cs="Arial"/>
+              </w:rPr>
+            </w:pPr>
             <m:oMathPara>
               <m:oMath>
                 <m:r>
                   <w:rPr>
-                    <w:rFonts w:ascii="Cambria Math" w:hAnsi="Cambria Math"/>
+                    <w:rFonts w:ascii="Cambria Math" w:hAnsi="Cambria Math" w:cs="Arial"/>
                   </w:rPr>
                   <m:t>1</m:t>
                 </m:r>
@@ -3662,9 +3036,7 @@
           <w:p>
             <w:pPr>
               <w:rPr>
-                <w:rFonts w:ascii="Arial" w:hAnsi="Arial"/>
-                <w:sz w:val="22"/>
-                <w:szCs w:val="22"/>
+                <w:rFonts w:ascii="Arial" w:hAnsi="Arial" w:cs="Arial"/>
               </w:rPr>
             </w:pPr>
           </w:p>
@@ -3684,16 +3056,12 @@
             <w:pPr>
               <w:jc w:val="center"/>
               <w:rPr>
-                <w:rFonts w:ascii="Arial" w:hAnsi="Arial"/>
-                <w:sz w:val="18"/>
-                <w:szCs w:val="18"/>
+                <w:rFonts w:ascii="Arial" w:hAnsi="Arial" w:cs="Arial"/>
               </w:rPr>
             </w:pPr>
             <w:r>
               <w:rPr>
-                <w:rFonts w:ascii="Arial" w:hAnsi="Arial"/>
-                <w:sz w:val="18"/>
-                <w:szCs w:val="18"/>
+                <w:rFonts w:ascii="Arial" w:hAnsi="Arial" w:cs="Arial"/>
               </w:rPr>
               <w:t>6</w:t>
             </w:r>
@@ -3707,9 +3075,7 @@
           <w:p>
             <w:pPr>
               <w:rPr>
-                <w:rFonts w:ascii="Arial" w:hAnsi="Arial"/>
-                <w:sz w:val="22"/>
-                <w:szCs w:val="22"/>
+                <w:rFonts w:ascii="Arial" w:hAnsi="Arial" w:cs="Arial"/>
               </w:rPr>
             </w:pPr>
             <m:oMathPara>
@@ -3718,7 +3084,7 @@
                   <m:funcPr>
                     <m:ctrlPr>
                       <w:rPr>
-                        <w:rFonts w:ascii="Cambria Math" w:hAnsi="Cambria Math"/>
+                        <w:rFonts w:ascii="Cambria Math" w:hAnsi="Cambria Math" w:cs="Arial"/>
                         <w:i/>
                       </w:rPr>
                     </m:ctrlPr>
@@ -3728,7 +3094,7 @@
                       <m:limLowPr>
                         <m:ctrlPr>
                           <w:rPr>
-                            <w:rFonts w:ascii="Cambria Math" w:hAnsi="Cambria Math"/>
+                            <w:rFonts w:ascii="Cambria Math" w:hAnsi="Cambria Math" w:cs="Arial"/>
                             <w:i/>
                           </w:rPr>
                         </m:ctrlPr>
@@ -3739,34 +3105,28 @@
                             <m:sty m:val="p"/>
                           </m:rPr>
                           <w:rPr>
-                            <w:rFonts w:ascii="Cambria Math" w:hAnsi="Cambria Math"/>
+                            <w:rFonts w:ascii="Cambria Math" w:hAnsi="Cambria Math" w:cs="Arial"/>
                           </w:rPr>
                           <m:t>lim</m:t>
                         </m:r>
                         <m:ctrlPr>
                           <w:rPr>
-                            <w:rFonts w:ascii="Cambria Math" w:hAnsi="Cambria Math"/>
+                            <w:rFonts w:ascii="Cambria Math" w:hAnsi="Cambria Math" w:cs="Arial"/>
                           </w:rPr>
                         </m:ctrlPr>
                       </m:e>
                       <m:lim>
                         <m:r>
                           <w:rPr>
-                            <w:rFonts w:ascii="Cambria Math" w:hAnsi="Cambria Math"/>
-                          </w:rPr>
-                          <m:t>x</m:t>
-                        </m:r>
-                        <m:r>
-                          <w:rPr>
-                            <w:rFonts w:ascii="Cambria Math" w:hAnsi="Cambria Math" w:hint="eastAsia"/>
-                          </w:rPr>
-                          <m:t>→</m:t>
+                            <w:rFonts w:ascii="Cambria Math" w:hAnsi="Cambria Math" w:cs="Arial"/>
+                          </w:rPr>
+                          <m:t>x→</m:t>
                         </m:r>
                         <m:sSup>
                           <m:sSupPr>
                             <m:ctrlPr>
                               <w:rPr>
-                                <w:rFonts w:ascii="Cambria Math" w:hAnsi="Cambria Math"/>
+                                <w:rFonts w:ascii="Cambria Math" w:hAnsi="Cambria Math" w:cs="Arial"/>
                                 <w:i/>
                               </w:rPr>
                             </m:ctrlPr>
@@ -3774,7 +3134,7 @@
                           <m:e>
                             <m:r>
                               <w:rPr>
-                                <w:rFonts w:ascii="Cambria Math" w:hAnsi="Cambria Math"/>
+                                <w:rFonts w:ascii="Cambria Math" w:hAnsi="Cambria Math" w:cs="Arial"/>
                               </w:rPr>
                               <m:t>2</m:t>
                             </m:r>
@@ -3782,7 +3142,7 @@
                           <m:sup>
                             <m:r>
                               <w:rPr>
-                                <w:rFonts w:ascii="Cambria Math" w:hAnsi="Cambria Math"/>
+                                <w:rFonts w:ascii="Cambria Math" w:hAnsi="Cambria Math" w:cs="Arial"/>
                               </w:rPr>
                               <m:t>-</m:t>
                             </m:r>
@@ -3790,7 +3150,7 @@
                         </m:sSup>
                         <m:ctrlPr>
                           <w:rPr>
-                            <w:rFonts w:ascii="Cambria Math" w:hAnsi="Cambria Math"/>
+                            <w:rFonts w:ascii="Cambria Math" w:hAnsi="Cambria Math" w:cs="Arial"/>
                           </w:rPr>
                         </m:ctrlPr>
                       </m:lim>
@@ -3801,7 +3161,7 @@
                       <m:fPr>
                         <m:ctrlPr>
                           <w:rPr>
-                            <w:rFonts w:ascii="Cambria Math" w:hAnsi="Cambria Math"/>
+                            <w:rFonts w:ascii="Cambria Math" w:hAnsi="Cambria Math" w:cs="Arial"/>
                             <w:i/>
                           </w:rPr>
                         </m:ctrlPr>
@@ -3809,7 +3169,7 @@
                       <m:num>
                         <m:r>
                           <w:rPr>
-                            <w:rFonts w:ascii="Cambria Math" w:hAnsi="Cambria Math"/>
+                            <w:rFonts w:ascii="Cambria Math" w:hAnsi="Cambria Math" w:cs="Arial"/>
                           </w:rPr>
                           <m:t>-4x</m:t>
                         </m:r>
@@ -3817,7 +3177,7 @@
                       <m:den>
                         <m:r>
                           <w:rPr>
-                            <w:rFonts w:ascii="Cambria Math" w:hAnsi="Cambria Math"/>
+                            <w:rFonts w:ascii="Cambria Math" w:hAnsi="Cambria Math" w:cs="Arial"/>
                           </w:rPr>
                           <m:t>x+2</m:t>
                         </m:r>
@@ -3835,11 +3195,16 @@
             <w:vAlign w:val="center"/>
           </w:tcPr>
           <w:p>
+            <w:pPr>
+              <w:rPr>
+                <w:rFonts w:ascii="Arial" w:hAnsi="Arial" w:cs="Arial"/>
+              </w:rPr>
+            </w:pPr>
             <m:oMathPara>
               <m:oMath>
                 <m:r>
                   <w:rPr>
-                    <w:rFonts w:ascii="Cambria Math" w:hAnsi="Cambria Math"/>
+                    <w:rFonts w:ascii="Cambria Math" w:hAnsi="Cambria Math" w:cs="Arial"/>
                   </w:rPr>
                   <m:t>-2</m:t>
                 </m:r>
@@ -3852,7 +3217,7 @@
     <w:p>
       <w:pPr>
         <w:rPr>
-          <w:rFonts w:ascii="Arial" w:hAnsi="Arial"/>
+          <w:rFonts w:ascii="Arial" w:hAnsi="Arial" w:cs="Arial"/>
         </w:rPr>
       </w:pPr>
     </w:p>
@@ -3867,7 +3232,7 @@
 </file>
 
 <file path=word/styles.xml><?xml version="1.0" encoding="utf-8"?>
-<w:styles xmlns:mc="http://schemas.openxmlformats.org/markup-compatibility/2006" xmlns:r="http://schemas.openxmlformats.org/officeDocument/2006/relationships" xmlns:w="http://schemas.openxmlformats.org/wordprocessingml/2006/main" xmlns:w14="http://schemas.microsoft.com/office/word/2010/wordml" mc:Ignorable="w14">
+<w:styles xmlns:mc="http://schemas.openxmlformats.org/markup-compatibility/2006" xmlns:r="http://schemas.openxmlformats.org/officeDocument/2006/relationships" xmlns:w="http://schemas.openxmlformats.org/wordprocessingml/2006/main" xmlns:w14="http://schemas.microsoft.com/office/word/2010/wordml" xmlns:w15="http://schemas.microsoft.com/office/word/2012/wordml" mc:Ignorable="w14 w15">
   <w:docDefaults>
     <w:rPrDefault>
       <w:rPr>
@@ -3879,404 +3244,369 @@
     </w:rPrDefault>
     <w:pPrDefault/>
   </w:docDefaults>
-  <w:latentStyles w:defLockedState="0" w:defUIPriority="99" w:defSemiHidden="1" w:defUnhideWhenUsed="1" w:defQFormat="0" w:count="276">
-    <w:lsdException w:name="Normal" w:semiHidden="0" w:uiPriority="0" w:unhideWhenUsed="0" w:qFormat="1"/>
-    <w:lsdException w:name="heading 1" w:semiHidden="0" w:uiPriority="9" w:unhideWhenUsed="0" w:qFormat="1"/>
-    <w:lsdException w:name="heading 2" w:uiPriority="9" w:qFormat="1"/>
-    <w:lsdException w:name="heading 3" w:uiPriority="9" w:qFormat="1"/>
-    <w:lsdException w:name="heading 4" w:uiPriority="9" w:qFormat="1"/>
-    <w:lsdException w:name="heading 5" w:uiPriority="9" w:qFormat="1"/>
-    <w:lsdException w:name="heading 6" w:uiPriority="9" w:qFormat="1"/>
-    <w:lsdException w:name="heading 7" w:uiPriority="9" w:qFormat="1"/>
-    <w:lsdException w:name="heading 8" w:uiPriority="9" w:qFormat="1"/>
-    <w:lsdException w:name="heading 9" w:uiPriority="9" w:qFormat="1"/>
-    <w:lsdException w:name="toc 1" w:uiPriority="39"/>
-    <w:lsdException w:name="toc 2" w:uiPriority="39"/>
-    <w:lsdException w:name="toc 3" w:uiPriority="39"/>
-    <w:lsdException w:name="toc 4" w:uiPriority="39"/>
-    <w:lsdException w:name="toc 5" w:uiPriority="39"/>
-    <w:lsdException w:name="toc 6" w:uiPriority="39"/>
-    <w:lsdException w:name="toc 7" w:uiPriority="39"/>
-    <w:lsdException w:name="toc 8" w:uiPriority="39"/>
-    <w:lsdException w:name="toc 9" w:uiPriority="39"/>
-    <w:lsdException w:name="caption" w:uiPriority="35" w:qFormat="1"/>
-    <w:lsdException w:name="Title" w:semiHidden="0" w:uiPriority="10" w:unhideWhenUsed="0" w:qFormat="1"/>
-    <w:lsdException w:name="Default Paragraph Font" w:uiPriority="1"/>
-    <w:lsdException w:name="Subtitle" w:semiHidden="0" w:uiPriority="11" w:unhideWhenUsed="0" w:qFormat="1"/>
-    <w:lsdException w:name="Strong" w:semiHidden="0" w:uiPriority="22" w:unhideWhenUsed="0" w:qFormat="1"/>
-    <w:lsdException w:name="Emphasis" w:semiHidden="0" w:uiPriority="20" w:unhideWhenUsed="0" w:qFormat="1"/>
-    <w:lsdException w:name="Table Grid" w:semiHidden="0" w:uiPriority="59" w:unhideWhenUsed="0"/>
-    <w:lsdException w:name="Placeholder Text" w:unhideWhenUsed="0"/>
-    <w:lsdException w:name="No Spacing" w:semiHidden="0" w:uiPriority="1" w:unhideWhenUsed="0" w:qFormat="1"/>
-    <w:lsdException w:name="Light Shading" w:semiHidden="0" w:uiPriority="60" w:unhideWhenUsed="0"/>
-    <w:lsdException w:name="Light List" w:semiHidden="0" w:uiPriority="61" w:unhideWhenUsed="0"/>
-    <w:lsdException w:name="Light Grid" w:semiHidden="0" w:uiPriority="62" w:unhideWhenUsed="0"/>
-    <w:lsdException w:name="Medium Shading 1" w:semiHidden="0" w:uiPriority="63" w:unhideWhenUsed="0"/>
-    <w:lsdException w:name="Medium Shading 2" w:semiHidden="0" w:uiPriority="64" w:unhideWhenUsed="0"/>
-    <w:lsdException w:name="Medium List 1" w:semiHidden="0" w:uiPriority="65" w:unhideWhenUsed="0"/>
-    <w:lsdException w:name="Medium List 2" w:semiHidden="0" w:uiPriority="66" w:unhideWhenUsed="0"/>
-    <w:lsdException w:name="Medium Grid 1" w:semiHidden="0" w:uiPriority="67" w:unhideWhenUsed="0"/>
-    <w:lsdException w:name="Medium Grid 2" w:semiHidden="0" w:uiPriority="68" w:unhideWhenUsed="0"/>
-    <w:lsdException w:name="Medium Grid 3" w:semiHidden="0" w:uiPriority="69" w:unhideWhenUsed="0"/>
-    <w:lsdException w:name="Dark List" w:semiHidden="0" w:uiPriority="70" w:unhideWhenUsed="0"/>
-    <w:lsdException w:name="Colorful Shading" w:semiHidden="0" w:uiPriority="71" w:unhideWhenUsed="0"/>
-    <w:lsdException w:name="Colorful List" w:semiHidden="0" w:uiPriority="72" w:unhideWhenUsed="0"/>
-    <w:lsdException w:name="Colorful Grid" w:semiHidden="0" w:uiPriority="73" w:unhideWhenUsed="0"/>
-    <w:lsdException w:name="Light Shading Accent 1" w:semiHidden="0" w:uiPriority="60" w:unhideWhenUsed="0"/>
-    <w:lsdException w:name="Light List Accent 1" w:semiHidden="0" w:uiPriority="61" w:unhideWhenUsed="0"/>
-    <w:lsdException w:name="Light Grid Accent 1" w:semiHidden="0" w:uiPriority="62" w:unhideWhenUsed="0"/>
-    <w:lsdException w:name="Medium Shading 1 Accent 1" w:semiHidden="0" w:uiPriority="63" w:unhideWhenUsed="0"/>
-    <w:lsdException w:name="Medium Shading 2 Accent 1" w:semiHidden="0" w:uiPriority="64" w:unhideWhenUsed="0"/>
-    <w:lsdException w:name="Medium List 1 Accent 1" w:semiHidden="0" w:uiPriority="65" w:unhideWhenUsed="0"/>
-    <w:lsdException w:name="Revision" w:unhideWhenUsed="0"/>
-    <w:lsdException w:name="List Paragraph" w:semiHidden="0" w:uiPriority="34" w:unhideWhenUsed="0" w:qFormat="1"/>
-    <w:lsdException w:name="Quote" w:semiHidden="0" w:uiPriority="29" w:unhideWhenUsed="0" w:qFormat="1"/>
-    <w:lsdException w:name="Intense Quote" w:semiHidden="0" w:uiPriority="30" w:unhideWhenUsed="0" w:qFormat="1"/>
-    <w:lsdException w:name="Medium List 2 Accent 1" w:semiHidden="0" w:uiPriority="66" w:unhideWhenUsed="0"/>
-    <w:lsdException w:name="Medium Grid 1 Accent 1" w:semiHidden="0" w:uiPriority="67" w:unhideWhenUsed="0"/>
-    <w:lsdException w:name="Medium Grid 2 Accent 1" w:semiHidden="0" w:uiPriority="68" w:unhideWhenUsed="0"/>
-    <w:lsdException w:name="Medium Grid 3 Accent 1" w:semiHidden="0" w:uiPriority="69" w:unhideWhenUsed="0"/>
-    <w:lsdException w:name="Dark List Accent 1" w:semiHidden="0" w:uiPriority="70" w:unhideWhenUsed="0"/>
-    <w:lsdException w:name="Colorful Shading Accent 1" w:semiHidden="0" w:uiPriority="71" w:unhideWhenUsed="0"/>
-    <w:lsdException w:name="Colorful List Accent 1" w:semiHidden="0" w:uiPriority="72" w:unhideWhenUsed="0"/>
-    <w:lsdException w:name="Colorful Grid Accent 1" w:semiHidden="0" w:uiPriority="73" w:unhideWhenUsed="0"/>
-    <w:lsdException w:name="Light Shading Accent 2" w:semiHidden="0" w:uiPriority="60" w:unhideWhenUsed="0"/>
-    <w:lsdException w:name="Light List Accent 2" w:semiHidden="0" w:uiPriority="61" w:unhideWhenUsed="0"/>
-    <w:lsdException w:name="Light Grid Accent 2" w:semiHidden="0" w:uiPriority="62" w:unhideWhenUsed="0"/>
-    <w:lsdException w:name="Medium Shading 1 Accent 2" w:semiHidden="0" w:uiPriority="63" w:unhideWhenUsed="0"/>
-    <w:lsdException w:name="Medium Shading 2 Accent 2" w:semiHidden="0" w:uiPriority="64" w:unhideWhenUsed="0"/>
-    <w:lsdException w:name="Medium List 1 Accent 2" w:semiHidden="0" w:uiPriority="65" w:unhideWhenUsed="0"/>
-    <w:lsdException w:name="Medium List 2 Accent 2" w:semiHidden="0" w:uiPriority="66" w:unhideWhenUsed="0"/>
-    <w:lsdException w:name="Medium Grid 1 Accent 2" w:semiHidden="0" w:uiPriority="67" w:unhideWhenUsed="0"/>
-    <w:lsdException w:name="Medium Grid 2 Accent 2" w:semiHidden="0" w:uiPriority="68" w:unhideWhenUsed="0"/>
-    <w:lsdException w:name="Medium Grid 3 Accent 2" w:semiHidden="0" w:uiPriority="69" w:unhideWhenUsed="0"/>
-    <w:lsdException w:name="Dark List Accent 2" w:semiHidden="0" w:uiPriority="70" w:unhideWhenUsed="0"/>
-    <w:lsdException w:name="Colorful Shading Accent 2" w:semiHidden="0" w:uiPriority="71" w:unhideWhenUsed="0"/>
-    <w:lsdException w:name="Colorful List Accent 2" w:semiHidden="0" w:uiPriority="72" w:unhideWhenUsed="0"/>
-    <w:lsdException w:name="Colorful Grid Accent 2" w:semiHidden="0" w:uiPriority="73" w:unhideWhenUsed="0"/>
-    <w:lsdException w:name="Light Shading Accent 3" w:semiHidden="0" w:uiPriority="60" w:unhideWhenUsed="0"/>
-    <w:lsdException w:name="Light List Accent 3" w:semiHidden="0" w:uiPriority="61" w:unhideWhenUsed="0"/>
-    <w:lsdException w:name="Light Grid Accent 3" w:semiHidden="0" w:uiPriority="62" w:unhideWhenUsed="0"/>
-    <w:lsdException w:name="Medium Shading 1 Accent 3" w:semiHidden="0" w:uiPriority="63" w:unhideWhenUsed="0"/>
-    <w:lsdException w:name="Medium Shading 2 Accent 3" w:semiHidden="0" w:uiPriority="64" w:unhideWhenUsed="0"/>
-    <w:lsdException w:name="Medium List 1 Accent 3" w:semiHidden="0" w:uiPriority="65" w:unhideWhenUsed="0"/>
-    <w:lsdException w:name="Medium List 2 Accent 3" w:semiHidden="0" w:uiPriority="66" w:unhideWhenUsed="0"/>
-    <w:lsdException w:name="Medium Grid 1 Accent 3" w:semiHidden="0" w:uiPriority="67" w:unhideWhenUsed="0"/>
-    <w:lsdException w:name="Medium Grid 2 Accent 3" w:semiHidden="0" w:uiPriority="68" w:unhideWhenUsed="0"/>
-    <w:lsdException w:name="Medium Grid 3 Accent 3" w:semiHidden="0" w:uiPriority="69" w:unhideWhenUsed="0"/>
-    <w:lsdException w:name="Dark List Accent 3" w:semiHidden="0" w:uiPriority="70" w:unhideWhenUsed="0"/>
-    <w:lsdException w:name="Colorful Shading Accent 3" w:semiHidden="0" w:uiPriority="71" w:unhideWhenUsed="0"/>
-    <w:lsdException w:name="Colorful List Accent 3" w:semiHidden="0" w:uiPriority="72" w:unhideWhenUsed="0"/>
-    <w:lsdException w:name="Colorful Grid Accent 3" w:semiHidden="0" w:uiPriority="73" w:unhideWhenUsed="0"/>
-    <w:lsdException w:name="Light Shading Accent 4" w:semiHidden="0" w:uiPriority="60" w:unhideWhenUsed="0"/>
-    <w:lsdException w:name="Light List Accent 4" w:semiHidden="0" w:uiPriority="61" w:unhideWhenUsed="0"/>
-    <w:lsdException w:name="Light Grid Accent 4" w:semiHidden="0" w:uiPriority="62" w:unhideWhenUsed="0"/>
-    <w:lsdException w:name="Medium Shading 1 Accent 4" w:semiHidden="0" w:uiPriority="63" w:unhideWhenUsed="0"/>
-    <w:lsdException w:name="Medium Shading 2 Accent 4" w:semiHidden="0" w:uiPriority="64" w:unhideWhenUsed="0"/>
-    <w:lsdException w:name="Medium List 1 Accent 4" w:semiHidden="0" w:uiPriority="65" w:unhideWhenUsed="0"/>
-    <w:lsdException w:name="Medium List 2 Accent 4" w:semiHidden="0" w:uiPriority="66" w:unhideWhenUsed="0"/>
-    <w:lsdException w:name="Medium Grid 1 Accent 4" w:semiHidden="0" w:uiPriority="67" w:unhideWhenUsed="0"/>
-    <w:lsdException w:name="Medium Grid 2 Accent 4" w:semiHidden="0" w:uiPriority="68" w:unhideWhenUsed="0"/>
-    <w:lsdException w:name="Medium Grid 3 Accent 4" w:semiHidden="0" w:uiPriority="69" w:unhideWhenUsed="0"/>
-    <w:lsdException w:name="Dark List Accent 4" w:semiHidden="0" w:uiPriority="70" w:unhideWhenUsed="0"/>
-    <w:lsdException w:name="Colorful Shading Accent 4" w:semiHidden="0" w:uiPriority="71" w:unhideWhenUsed="0"/>
-    <w:lsdException w:name="Colorful List Accent 4" w:semiHidden="0" w:uiPriority="72" w:unhideWhenUsed="0"/>
-    <w:lsdException w:name="Colorful Grid Accent 4" w:semiHidden="0" w:uiPriority="73" w:unhideWhenUsed="0"/>
-    <w:lsdException w:name="Light Shading Accent 5" w:semiHidden="0" w:uiPriority="60" w:unhideWhenUsed="0"/>
-    <w:lsdException w:name="Light List Accent 5" w:semiHidden="0" w:uiPriority="61" w:unhideWhenUsed="0"/>
-    <w:lsdException w:name="Light Grid Accent 5" w:semiHidden="0" w:uiPriority="62" w:unhideWhenUsed="0"/>
-    <w:lsdException w:name="Medium Shading 1 Accent 5" w:semiHidden="0" w:uiPriority="63" w:unhideWhenUsed="0"/>
-    <w:lsdException w:name="Medium Shading 2 Accent 5" w:semiHidden="0" w:uiPriority="64" w:unhideWhenUsed="0"/>
-    <w:lsdException w:name="Medium List 1 Accent 5" w:semiHidden="0" w:uiPriority="65" w:unhideWhenUsed="0"/>
-    <w:lsdException w:name="Medium List 2 Accent 5" w:semiHidden="0" w:uiPriority="66" w:unhideWhenUsed="0"/>
-    <w:lsdException w:name="Medium Grid 1 Accent 5" w:semiHidden="0" w:uiPriority="67" w:unhideWhenUsed="0"/>
-    <w:lsdException w:name="Medium Grid 2 Accent 5" w:semiHidden="0" w:uiPriority="68" w:unhideWhenUsed="0"/>
-    <w:lsdException w:name="Medium Grid 3 Accent 5" w:semiHidden="0" w:uiPriority="69" w:unhideWhenUsed="0"/>
-    <w:lsdException w:name="Dark List Accent 5" w:semiHidden="0" w:uiPriority="70" w:unhideWhenUsed="0"/>
-    <w:lsdException w:name="Colorful Shading Accent 5" w:semiHidden="0" w:uiPriority="71" w:unhideWhenUsed="0"/>
-    <w:lsdException w:name="Colorful List Accent 5" w:semiHidden="0" w:uiPriority="72" w:unhideWhenUsed="0"/>
-    <w:lsdException w:name="Colorful Grid Accent 5" w:semiHidden="0" w:uiPriority="73" w:unhideWhenUsed="0"/>
-    <w:lsdException w:name="Light Shading Accent 6" w:semiHidden="0" w:uiPriority="60" w:unhideWhenUsed="0"/>
-    <w:lsdException w:name="Light List Accent 6" w:semiHidden="0" w:uiPriority="61" w:unhideWhenUsed="0"/>
-    <w:lsdException w:name="Light Grid Accent 6" w:semiHidden="0" w:uiPriority="62" w:unhideWhenUsed="0"/>
-    <w:lsdException w:name="Medium Shading 1 Accent 6" w:semiHidden="0" w:uiPriority="63" w:unhideWhenUsed="0"/>
-    <w:lsdException w:name="Medium Shading 2 Accent 6" w:semiHidden="0" w:uiPriority="64" w:unhideWhenUsed="0"/>
-    <w:lsdException w:name="Medium List 1 Accent 6" w:semiHidden="0" w:uiPriority="65" w:unhideWhenUsed="0"/>
-    <w:lsdException w:name="Medium List 2 Accent 6" w:semiHidden="0" w:uiPriority="66" w:unhideWhenUsed="0"/>
-    <w:lsdException w:name="Medium Grid 1 Accent 6" w:semiHidden="0" w:uiPriority="67" w:unhideWhenUsed="0"/>
-    <w:lsdException w:name="Medium Grid 2 Accent 6" w:semiHidden="0" w:uiPriority="68" w:unhideWhenUsed="0"/>
-    <w:lsdException w:name="Medium Grid 3 Accent 6" w:semiHidden="0" w:uiPriority="69" w:unhideWhenUsed="0"/>
-    <w:lsdException w:name="Dark List Accent 6" w:semiHidden="0" w:uiPriority="70" w:unhideWhenUsed="0"/>
-    <w:lsdException w:name="Colorful Shading Accent 6" w:semiHidden="0" w:uiPriority="71" w:unhideWhenUsed="0"/>
-    <w:lsdException w:name="Colorful List Accent 6" w:semiHidden="0" w:uiPriority="72" w:unhideWhenUsed="0"/>
-    <w:lsdException w:name="Colorful Grid Accent 6" w:semiHidden="0" w:uiPriority="73" w:unhideWhenUsed="0"/>
-    <w:lsdException w:name="Subtle Emphasis" w:semiHidden="0" w:uiPriority="19" w:unhideWhenUsed="0" w:qFormat="1"/>
-    <w:lsdException w:name="Intense Emphasis" w:semiHidden="0" w:uiPriority="21" w:unhideWhenUsed="0" w:qFormat="1"/>
-    <w:lsdException w:name="Subtle Reference" w:semiHidden="0" w:uiPriority="31" w:unhideWhenUsed="0" w:qFormat="1"/>
-    <w:lsdException w:name="Intense Reference" w:semiHidden="0" w:uiPriority="32" w:unhideWhenUsed="0" w:qFormat="1"/>
-    <w:lsdException w:name="Book Title" w:semiHidden="0" w:uiPriority="33" w:unhideWhenUsed="0" w:qFormat="1"/>
-    <w:lsdException w:name="Bibliography" w:uiPriority="37"/>
-    <w:lsdException w:name="TOC Heading" w:uiPriority="39" w:qFormat="1"/>
-  </w:latentStyles>
-  <w:style w:type="paragraph" w:default="1" w:styleId="Normal">
-    <w:name w:val="Normal"/>
-    <w:qFormat/>
-    <w:rPr>
-      <w:lang w:val="es-ES_tradnl"/>
-    </w:rPr>
-  </w:style>
-  <w:style w:type="character" w:default="1" w:styleId="Fuentedeprrafopredeter">
-    <w:name w:val="Default Paragraph Font"/>
-    <w:uiPriority w:val="1"/>
-    <w:semiHidden/>
-    <w:unhideWhenUsed/>
-  </w:style>
-  <w:style w:type="table" w:default="1" w:styleId="Tablanormal">
-    <w:name w:val="Normal Table"/>
-    <w:uiPriority w:val="99"/>
-    <w:semiHidden/>
-    <w:unhideWhenUsed/>
-    <w:tblPr>
-      <w:tblInd w:w="0" w:type="dxa"/>
-      <w:tblCellMar>
-        <w:top w:w="0" w:type="dxa"/>
-        <w:left w:w="108" w:type="dxa"/>
-        <w:bottom w:w="0" w:type="dxa"/>
-        <w:right w:w="108" w:type="dxa"/>
-      </w:tblCellMar>
-    </w:tblPr>
-  </w:style>
-  <w:style w:type="numbering" w:default="1" w:styleId="Sinlista">
-    <w:name w:val="No List"/>
-    <w:uiPriority w:val="99"/>
-    <w:semiHidden/>
-    <w:unhideWhenUsed/>
-  </w:style>
-  <w:style w:type="table" w:styleId="Tablaconcuadrcula">
-    <w:name w:val="Table Grid"/>
-    <w:basedOn w:val="Tablanormal"/>
-    <w:uiPriority w:val="59"/>
-    <w:rsid w:val="006907A4"/>
-    <w:tblPr>
-      <w:tblInd w:w="0" w:type="dxa"/>
-      <w:tblBorders>
-        <w:top w:val="single" w:sz="4" w:space="0" w:color="auto"/>
-        <w:left w:val="single" w:sz="4" w:space="0" w:color="auto"/>
-        <w:bottom w:val="single" w:sz="4" w:space="0" w:color="auto"/>
-        <w:right w:val="single" w:sz="4" w:space="0" w:color="auto"/>
-        <w:insideH w:val="single" w:sz="4" w:space="0" w:color="auto"/>
-        <w:insideV w:val="single" w:sz="4" w:space="0" w:color="auto"/>
-      </w:tblBorders>
-      <w:tblCellMar>
-        <w:top w:w="0" w:type="dxa"/>
-        <w:left w:w="108" w:type="dxa"/>
-        <w:bottom w:w="0" w:type="dxa"/>
-        <w:right w:w="108" w:type="dxa"/>
-      </w:tblCellMar>
-    </w:tblPr>
-  </w:style>
-  <w:style w:type="paragraph" w:styleId="Prrafodelista">
-    <w:name w:val="List Paragraph"/>
-    <w:basedOn w:val="Normal"/>
-    <w:uiPriority w:val="34"/>
-    <w:qFormat/>
-    <w:rsid w:val="00054002"/>
-    <w:pPr>
-      <w:ind w:left="720"/>
-      <w:contextualSpacing/>
-    </w:pPr>
-  </w:style>
-  <w:style w:type="character" w:styleId="Textodelmarcadordeposicin">
-    <w:name w:val="Placeholder Text"/>
-    <w:basedOn w:val="Fuentedeprrafopredeter"/>
-    <w:uiPriority w:val="99"/>
-    <w:semiHidden/>
-    <w:rsid w:val="009B11E4"/>
-    <w:rPr>
-      <w:color w:val="808080"/>
-    </w:rPr>
-  </w:style>
-  <w:style w:type="paragraph" w:styleId="Textodeglobo">
-    <w:name w:val="Balloon Text"/>
-    <w:basedOn w:val="Normal"/>
-    <w:link w:val="TextodegloboCar"/>
-    <w:uiPriority w:val="99"/>
-    <w:semiHidden/>
-    <w:unhideWhenUsed/>
-    <w:rsid w:val="009B11E4"/>
-    <w:rPr>
-      <w:rFonts w:ascii="Lucida Grande" w:hAnsi="Lucida Grande" w:cs="Lucida Grande"/>
-      <w:sz w:val="18"/>
-      <w:szCs w:val="18"/>
-    </w:rPr>
-  </w:style>
-  <w:style w:type="character" w:customStyle="1" w:styleId="TextodegloboCar">
-    <w:name w:val="Texto de globo Car"/>
-    <w:basedOn w:val="Fuentedeprrafopredeter"/>
-    <w:link w:val="Textodeglobo"/>
-    <w:uiPriority w:val="99"/>
-    <w:semiHidden/>
-    <w:rsid w:val="009B11E4"/>
-    <w:rPr>
-      <w:rFonts w:ascii="Lucida Grande" w:hAnsi="Lucida Grande" w:cs="Lucida Grande"/>
-      <w:sz w:val="18"/>
-      <w:szCs w:val="18"/>
-    </w:rPr>
-  </w:style>
-</w:styles>
-</file>
-
-<file path=word/stylesWithEffects.xml><?xml version="1.0" encoding="utf-8"?>
-<w:styles xmlns:wpc="http://schemas.microsoft.com/office/word/2010/wordprocessingCanvas" xmlns:mo="http://schemas.microsoft.com/office/mac/office/2008/main" xmlns:mc="http://schemas.openxmlformats.org/markup-compatibility/2006" xmlns:mv="urn:schemas-microsoft-com:mac:vml" xmlns:o="urn:schemas-microsoft-com:office:office" xmlns:r="http://schemas.openxmlformats.org/officeDocument/2006/relationships" xmlns:m="http://schemas.openxmlformats.org/officeDocument/2006/math" xmlns:v="urn:schemas-microsoft-com:vml" xmlns:wp14="http://schemas.microsoft.com/office/word/2010/wordprocessingDrawing" xmlns:wp="http://schemas.openxmlformats.org/drawingml/2006/wordprocessingDrawing" xmlns:w10="urn:schemas-microsoft-com:office:word" xmlns:w="http://schemas.openxmlformats.org/wordprocessingml/2006/main" xmlns:w14="http://schemas.microsoft.com/office/word/2010/wordml" xmlns:wpg="http://schemas.microsoft.com/office/word/2010/wordprocessingGroup" xmlns:wpi="http://schemas.microsoft.com/office/word/2010/wordprocessingInk" xmlns:wne="http://schemas.microsoft.com/office/word/2006/wordml" xmlns:wps="http://schemas.microsoft.com/office/word/2010/wordprocessingShape" mc:Ignorable="w14 wp14">
-  <w:docDefaults>
-    <w:rPrDefault>
-      <w:rPr>
-        <w:rFonts w:asciiTheme="minorHAnsi" w:eastAsiaTheme="minorEastAsia" w:hAnsiTheme="minorHAnsi" w:cstheme="minorBidi"/>
-        <w:sz w:val="24"/>
-        <w:szCs w:val="24"/>
-        <w:lang w:val="en-US" w:eastAsia="en-US" w:bidi="ar-SA"/>
-      </w:rPr>
-    </w:rPrDefault>
-    <w:pPrDefault/>
-  </w:docDefaults>
-  <w:latentStyles w:defLockedState="0" w:defUIPriority="99" w:defSemiHidden="1" w:defUnhideWhenUsed="1" w:defQFormat="0" w:count="276">
-    <w:lsdException w:name="Normal" w:semiHidden="0" w:uiPriority="0" w:unhideWhenUsed="0" w:qFormat="1"/>
-    <w:lsdException w:name="heading 1" w:semiHidden="0" w:uiPriority="9" w:unhideWhenUsed="0" w:qFormat="1"/>
-    <w:lsdException w:name="heading 2" w:uiPriority="9" w:qFormat="1"/>
-    <w:lsdException w:name="heading 3" w:uiPriority="9" w:qFormat="1"/>
-    <w:lsdException w:name="heading 4" w:uiPriority="9" w:qFormat="1"/>
-    <w:lsdException w:name="heading 5" w:uiPriority="9" w:qFormat="1"/>
-    <w:lsdException w:name="heading 6" w:uiPriority="9" w:qFormat="1"/>
-    <w:lsdException w:name="heading 7" w:uiPriority="9" w:qFormat="1"/>
-    <w:lsdException w:name="heading 8" w:uiPriority="9" w:qFormat="1"/>
-    <w:lsdException w:name="heading 9" w:uiPriority="9" w:qFormat="1"/>
-    <w:lsdException w:name="toc 1" w:uiPriority="39"/>
-    <w:lsdException w:name="toc 2" w:uiPriority="39"/>
-    <w:lsdException w:name="toc 3" w:uiPriority="39"/>
-    <w:lsdException w:name="toc 4" w:uiPriority="39"/>
-    <w:lsdException w:name="toc 5" w:uiPriority="39"/>
-    <w:lsdException w:name="toc 6" w:uiPriority="39"/>
-    <w:lsdException w:name="toc 7" w:uiPriority="39"/>
-    <w:lsdException w:name="toc 8" w:uiPriority="39"/>
-    <w:lsdException w:name="toc 9" w:uiPriority="39"/>
-    <w:lsdException w:name="caption" w:uiPriority="35" w:qFormat="1"/>
-    <w:lsdException w:name="Title" w:semiHidden="0" w:uiPriority="10" w:unhideWhenUsed="0" w:qFormat="1"/>
-    <w:lsdException w:name="Default Paragraph Font" w:uiPriority="1"/>
-    <w:lsdException w:name="Subtitle" w:semiHidden="0" w:uiPriority="11" w:unhideWhenUsed="0" w:qFormat="1"/>
-    <w:lsdException w:name="Strong" w:semiHidden="0" w:uiPriority="22" w:unhideWhenUsed="0" w:qFormat="1"/>
-    <w:lsdException w:name="Emphasis" w:semiHidden="0" w:uiPriority="20" w:unhideWhenUsed="0" w:qFormat="1"/>
-    <w:lsdException w:name="Table Grid" w:semiHidden="0" w:uiPriority="59" w:unhideWhenUsed="0"/>
-    <w:lsdException w:name="Placeholder Text" w:unhideWhenUsed="0"/>
-    <w:lsdException w:name="No Spacing" w:semiHidden="0" w:uiPriority="1" w:unhideWhenUsed="0" w:qFormat="1"/>
-    <w:lsdException w:name="Light Shading" w:semiHidden="0" w:uiPriority="60" w:unhideWhenUsed="0"/>
-    <w:lsdException w:name="Light List" w:semiHidden="0" w:uiPriority="61" w:unhideWhenUsed="0"/>
-    <w:lsdException w:name="Light Grid" w:semiHidden="0" w:uiPriority="62" w:unhideWhenUsed="0"/>
-    <w:lsdException w:name="Medium Shading 1" w:semiHidden="0" w:uiPriority="63" w:unhideWhenUsed="0"/>
-    <w:lsdException w:name="Medium Shading 2" w:semiHidden="0" w:uiPriority="64" w:unhideWhenUsed="0"/>
-    <w:lsdException w:name="Medium List 1" w:semiHidden="0" w:uiPriority="65" w:unhideWhenUsed="0"/>
-    <w:lsdException w:name="Medium List 2" w:semiHidden="0" w:uiPriority="66" w:unhideWhenUsed="0"/>
-    <w:lsdException w:name="Medium Grid 1" w:semiHidden="0" w:uiPriority="67" w:unhideWhenUsed="0"/>
-    <w:lsdException w:name="Medium Grid 2" w:semiHidden="0" w:uiPriority="68" w:unhideWhenUsed="0"/>
-    <w:lsdException w:name="Medium Grid 3" w:semiHidden="0" w:uiPriority="69" w:unhideWhenUsed="0"/>
-    <w:lsdException w:name="Dark List" w:semiHidden="0" w:uiPriority="70" w:unhideWhenUsed="0"/>
-    <w:lsdException w:name="Colorful Shading" w:semiHidden="0" w:uiPriority="71" w:unhideWhenUsed="0"/>
-    <w:lsdException w:name="Colorful List" w:semiHidden="0" w:uiPriority="72" w:unhideWhenUsed="0"/>
-    <w:lsdException w:name="Colorful Grid" w:semiHidden="0" w:uiPriority="73" w:unhideWhenUsed="0"/>
-    <w:lsdException w:name="Light Shading Accent 1" w:semiHidden="0" w:uiPriority="60" w:unhideWhenUsed="0"/>
-    <w:lsdException w:name="Light List Accent 1" w:semiHidden="0" w:uiPriority="61" w:unhideWhenUsed="0"/>
-    <w:lsdException w:name="Light Grid Accent 1" w:semiHidden="0" w:uiPriority="62" w:unhideWhenUsed="0"/>
-    <w:lsdException w:name="Medium Shading 1 Accent 1" w:semiHidden="0" w:uiPriority="63" w:unhideWhenUsed="0"/>
-    <w:lsdException w:name="Medium Shading 2 Accent 1" w:semiHidden="0" w:uiPriority="64" w:unhideWhenUsed="0"/>
-    <w:lsdException w:name="Medium List 1 Accent 1" w:semiHidden="0" w:uiPriority="65" w:unhideWhenUsed="0"/>
-    <w:lsdException w:name="Revision" w:unhideWhenUsed="0"/>
-    <w:lsdException w:name="List Paragraph" w:semiHidden="0" w:uiPriority="34" w:unhideWhenUsed="0" w:qFormat="1"/>
-    <w:lsdException w:name="Quote" w:semiHidden="0" w:uiPriority="29" w:unhideWhenUsed="0" w:qFormat="1"/>
-    <w:lsdException w:name="Intense Quote" w:semiHidden="0" w:uiPriority="30" w:unhideWhenUsed="0" w:qFormat="1"/>
-    <w:lsdException w:name="Medium List 2 Accent 1" w:semiHidden="0" w:uiPriority="66" w:unhideWhenUsed="0"/>
-    <w:lsdException w:name="Medium Grid 1 Accent 1" w:semiHidden="0" w:uiPriority="67" w:unhideWhenUsed="0"/>
-    <w:lsdException w:name="Medium Grid 2 Accent 1" w:semiHidden="0" w:uiPriority="68" w:unhideWhenUsed="0"/>
-    <w:lsdException w:name="Medium Grid 3 Accent 1" w:semiHidden="0" w:uiPriority="69" w:unhideWhenUsed="0"/>
-    <w:lsdException w:name="Dark List Accent 1" w:semiHidden="0" w:uiPriority="70" w:unhideWhenUsed="0"/>
-    <w:lsdException w:name="Colorful Shading Accent 1" w:semiHidden="0" w:uiPriority="71" w:unhideWhenUsed="0"/>
-    <w:lsdException w:name="Colorful List Accent 1" w:semiHidden="0" w:uiPriority="72" w:unhideWhenUsed="0"/>
-    <w:lsdException w:name="Colorful Grid Accent 1" w:semiHidden="0" w:uiPriority="73" w:unhideWhenUsed="0"/>
-    <w:lsdException w:name="Light Shading Accent 2" w:semiHidden="0" w:uiPriority="60" w:unhideWhenUsed="0"/>
-    <w:lsdException w:name="Light List Accent 2" w:semiHidden="0" w:uiPriority="61" w:unhideWhenUsed="0"/>
-    <w:lsdException w:name="Light Grid Accent 2" w:semiHidden="0" w:uiPriority="62" w:unhideWhenUsed="0"/>
-    <w:lsdException w:name="Medium Shading 1 Accent 2" w:semiHidden="0" w:uiPriority="63" w:unhideWhenUsed="0"/>
-    <w:lsdException w:name="Medium Shading 2 Accent 2" w:semiHidden="0" w:uiPriority="64" w:unhideWhenUsed="0"/>
-    <w:lsdException w:name="Medium List 1 Accent 2" w:semiHidden="0" w:uiPriority="65" w:unhideWhenUsed="0"/>
-    <w:lsdException w:name="Medium List 2 Accent 2" w:semiHidden="0" w:uiPriority="66" w:unhideWhenUsed="0"/>
-    <w:lsdException w:name="Medium Grid 1 Accent 2" w:semiHidden="0" w:uiPriority="67" w:unhideWhenUsed="0"/>
-    <w:lsdException w:name="Medium Grid 2 Accent 2" w:semiHidden="0" w:uiPriority="68" w:unhideWhenUsed="0"/>
-    <w:lsdException w:name="Medium Grid 3 Accent 2" w:semiHidden="0" w:uiPriority="69" w:unhideWhenUsed="0"/>
-    <w:lsdException w:name="Dark List Accent 2" w:semiHidden="0" w:uiPriority="70" w:unhideWhenUsed="0"/>
-    <w:lsdException w:name="Colorful Shading Accent 2" w:semiHidden="0" w:uiPriority="71" w:unhideWhenUsed="0"/>
-    <w:lsdException w:name="Colorful List Accent 2" w:semiHidden="0" w:uiPriority="72" w:unhideWhenUsed="0"/>
-    <w:lsdException w:name="Colorful Grid Accent 2" w:semiHidden="0" w:uiPriority="73" w:unhideWhenUsed="0"/>
-    <w:lsdException w:name="Light Shading Accent 3" w:semiHidden="0" w:uiPriority="60" w:unhideWhenUsed="0"/>
-    <w:lsdException w:name="Light List Accent 3" w:semiHidden="0" w:uiPriority="61" w:unhideWhenUsed="0"/>
-    <w:lsdException w:name="Light Grid Accent 3" w:semiHidden="0" w:uiPriority="62" w:unhideWhenUsed="0"/>
-    <w:lsdException w:name="Medium Shading 1 Accent 3" w:semiHidden="0" w:uiPriority="63" w:unhideWhenUsed="0"/>
-    <w:lsdException w:name="Medium Shading 2 Accent 3" w:semiHidden="0" w:uiPriority="64" w:unhideWhenUsed="0"/>
-    <w:lsdException w:name="Medium List 1 Accent 3" w:semiHidden="0" w:uiPriority="65" w:unhideWhenUsed="0"/>
-    <w:lsdException w:name="Medium List 2 Accent 3" w:semiHidden="0" w:uiPriority="66" w:unhideWhenUsed="0"/>
-    <w:lsdException w:name="Medium Grid 1 Accent 3" w:semiHidden="0" w:uiPriority="67" w:unhideWhenUsed="0"/>
-    <w:lsdException w:name="Medium Grid 2 Accent 3" w:semiHidden="0" w:uiPriority="68" w:unhideWhenUsed="0"/>
-    <w:lsdException w:name="Medium Grid 3 Accent 3" w:semiHidden="0" w:uiPriority="69" w:unhideWhenUsed="0"/>
-    <w:lsdException w:name="Dark List Accent 3" w:semiHidden="0" w:uiPriority="70" w:unhideWhenUsed="0"/>
-    <w:lsdException w:name="Colorful Shading Accent 3" w:semiHidden="0" w:uiPriority="71" w:unhideWhenUsed="0"/>
-    <w:lsdException w:name="Colorful List Accent 3" w:semiHidden="0" w:uiPriority="72" w:unhideWhenUsed="0"/>
-    <w:lsdException w:name="Colorful Grid Accent 3" w:semiHidden="0" w:uiPriority="73" w:unhideWhenUsed="0"/>
-    <w:lsdException w:name="Light Shading Accent 4" w:semiHidden="0" w:uiPriority="60" w:unhideWhenUsed="0"/>
-    <w:lsdException w:name="Light List Accent 4" w:semiHidden="0" w:uiPriority="61" w:unhideWhenUsed="0"/>
-    <w:lsdException w:name="Light Grid Accent 4" w:semiHidden="0" w:uiPriority="62" w:unhideWhenUsed="0"/>
-    <w:lsdException w:name="Medium Shading 1 Accent 4" w:semiHidden="0" w:uiPriority="63" w:unhideWhenUsed="0"/>
-    <w:lsdException w:name="Medium Shading 2 Accent 4" w:semiHidden="0" w:uiPriority="64" w:unhideWhenUsed="0"/>
-    <w:lsdException w:name="Medium List 1 Accent 4" w:semiHidden="0" w:uiPriority="65" w:unhideWhenUsed="0"/>
-    <w:lsdException w:name="Medium List 2 Accent 4" w:semiHidden="0" w:uiPriority="66" w:unhideWhenUsed="0"/>
-    <w:lsdException w:name="Medium Grid 1 Accent 4" w:semiHidden="0" w:uiPriority="67" w:unhideWhenUsed="0"/>
-    <w:lsdException w:name="Medium Grid 2 Accent 4" w:semiHidden="0" w:uiPriority="68" w:unhideWhenUsed="0"/>
-    <w:lsdException w:name="Medium Grid 3 Accent 4" w:semiHidden="0" w:uiPriority="69" w:unhideWhenUsed="0"/>
-    <w:lsdException w:name="Dark List Accent 4" w:semiHidden="0" w:uiPriority="70" w:unhideWhenUsed="0"/>
-    <w:lsdException w:name="Colorful Shading Accent 4" w:semiHidden="0" w:uiPriority="71" w:unhideWhenUsed="0"/>
-    <w:lsdException w:name="Colorful List Accent 4" w:semiHidden="0" w:uiPriority="72" w:unhideWhenUsed="0"/>
-    <w:lsdException w:name="Colorful Grid Accent 4" w:semiHidden="0" w:uiPriority="73" w:unhideWhenUsed="0"/>
-    <w:lsdException w:name="Light Shading Accent 5" w:semiHidden="0" w:uiPriority="60" w:unhideWhenUsed="0"/>
-    <w:lsdException w:name="Light List Accent 5" w:semiHidden="0" w:uiPriority="61" w:unhideWhenUsed="0"/>
-    <w:lsdException w:name="Light Grid Accent 5" w:semiHidden="0" w:uiPriority="62" w:unhideWhenUsed="0"/>
-    <w:lsdException w:name="Medium Shading 1 Accent 5" w:semiHidden="0" w:uiPriority="63" w:unhideWhenUsed="0"/>
-    <w:lsdException w:name="Medium Shading 2 Accent 5" w:semiHidden="0" w:uiPriority="64" w:unhideWhenUsed="0"/>
-    <w:lsdException w:name="Medium List 1 Accent 5" w:semiHidden="0" w:uiPriority="65" w:unhideWhenUsed="0"/>
-    <w:lsdException w:name="Medium List 2 Accent 5" w:semiHidden="0" w:uiPriority="66" w:unhideWhenUsed="0"/>
-    <w:lsdException w:name="Medium Grid 1 Accent 5" w:semiHidden="0" w:uiPriority="67" w:unhideWhenUsed="0"/>
-    <w:lsdException w:name="Medium Grid 2 Accent 5" w:semiHidden="0" w:uiPriority="68" w:unhideWhenUsed="0"/>
-    <w:lsdException w:name="Medium Grid 3 Accent 5" w:semiHidden="0" w:uiPriority="69" w:unhideWhenUsed="0"/>
-    <w:lsdException w:name="Dark List Accent 5" w:semiHidden="0" w:uiPriority="70" w:unhideWhenUsed="0"/>
-    <w:lsdException w:name="Colorful Shading Accent 5" w:semiHidden="0" w:uiPriority="71" w:unhideWhenUsed="0"/>
-    <w:lsdException w:name="Colorful List Accent 5" w:semiHidden="0" w:uiPriority="72" w:unhideWhenUsed="0"/>
-    <w:lsdException w:name="Colorful Grid Accent 5" w:semiHidden="0" w:uiPriority="73" w:unhideWhenUsed="0"/>
-    <w:lsdException w:name="Light Shading Accent 6" w:semiHidden="0" w:uiPriority="60" w:unhideWhenUsed="0"/>
-    <w:lsdException w:name="Light List Accent 6" w:semiHidden="0" w:uiPriority="61" w:unhideWhenUsed="0"/>
-    <w:lsdException w:name="Light Grid Accent 6" w:semiHidden="0" w:uiPriority="62" w:unhideWhenUsed="0"/>
-    <w:lsdException w:name="Medium Shading 1 Accent 6" w:semiHidden="0" w:uiPriority="63" w:unhideWhenUsed="0"/>
-    <w:lsdException w:name="Medium Shading 2 Accent 6" w:semiHidden="0" w:uiPriority="64" w:unhideWhenUsed="0"/>
-    <w:lsdException w:name="Medium List 1 Accent 6" w:semiHidden="0" w:uiPriority="65" w:unhideWhenUsed="0"/>
-    <w:lsdException w:name="Medium List 2 Accent 6" w:semiHidden="0" w:uiPriority="66" w:unhideWhenUsed="0"/>
-    <w:lsdException w:name="Medium Grid 1 Accent 6" w:semiHidden="0" w:uiPriority="67" w:unhideWhenUsed="0"/>
-    <w:lsdException w:name="Medium Grid 2 Accent 6" w:semiHidden="0" w:uiPriority="68" w:unhideWhenUsed="0"/>
-    <w:lsdException w:name="Medium Grid 3 Accent 6" w:semiHidden="0" w:uiPriority="69" w:unhideWhenUsed="0"/>
-    <w:lsdException w:name="Dark List Accent 6" w:semiHidden="0" w:uiPriority="70" w:unhideWhenUsed="0"/>
-    <w:lsdException w:name="Colorful Shading Accent 6" w:semiHidden="0" w:uiPriority="71" w:unhideWhenUsed="0"/>
-    <w:lsdException w:name="Colorful List Accent 6" w:semiHidden="0" w:uiPriority="72" w:unhideWhenUsed="0"/>
-    <w:lsdException w:name="Colorful Grid Accent 6" w:semiHidden="0" w:uiPriority="73" w:unhideWhenUsed="0"/>
-    <w:lsdException w:name="Subtle Emphasis" w:semiHidden="0" w:uiPriority="19" w:unhideWhenUsed="0" w:qFormat="1"/>
-    <w:lsdException w:name="Intense Emphasis" w:semiHidden="0" w:uiPriority="21" w:unhideWhenUsed="0" w:qFormat="1"/>
-    <w:lsdException w:name="Subtle Reference" w:semiHidden="0" w:uiPriority="31" w:unhideWhenUsed="0" w:qFormat="1"/>
-    <w:lsdException w:name="Intense Reference" w:semiHidden="0" w:uiPriority="32" w:unhideWhenUsed="0" w:qFormat="1"/>
-    <w:lsdException w:name="Book Title" w:semiHidden="0" w:uiPriority="33" w:unhideWhenUsed="0" w:qFormat="1"/>
-    <w:lsdException w:name="Bibliography" w:uiPriority="37"/>
-    <w:lsdException w:name="TOC Heading" w:uiPriority="39" w:qFormat="1"/>
+  <w:latentStyles w:defLockedState="0" w:defUIPriority="99" w:defSemiHidden="0" w:defUnhideWhenUsed="0" w:defQFormat="0" w:count="371">
+    <w:lsdException w:name="Normal" w:uiPriority="0" w:qFormat="1"/>
+    <w:lsdException w:name="heading 1" w:uiPriority="9" w:qFormat="1"/>
+    <w:lsdException w:name="heading 2" w:semiHidden="1" w:uiPriority="9" w:unhideWhenUsed="1" w:qFormat="1"/>
+    <w:lsdException w:name="heading 3" w:semiHidden="1" w:uiPriority="9" w:unhideWhenUsed="1" w:qFormat="1"/>
+    <w:lsdException w:name="heading 4" w:semiHidden="1" w:uiPriority="9" w:unhideWhenUsed="1" w:qFormat="1"/>
+    <w:lsdException w:name="heading 5" w:semiHidden="1" w:uiPriority="9" w:unhideWhenUsed="1" w:qFormat="1"/>
+    <w:lsdException w:name="heading 6" w:semiHidden="1" w:uiPriority="9" w:unhideWhenUsed="1" w:qFormat="1"/>
+    <w:lsdException w:name="heading 7" w:semiHidden="1" w:uiPriority="9" w:unhideWhenUsed="1" w:qFormat="1"/>
+    <w:lsdException w:name="heading 8" w:semiHidden="1" w:uiPriority="9" w:unhideWhenUsed="1" w:qFormat="1"/>
+    <w:lsdException w:name="heading 9" w:semiHidden="1" w:uiPriority="9" w:unhideWhenUsed="1" w:qFormat="1"/>
+    <w:lsdException w:name="index 1" w:semiHidden="1" w:unhideWhenUsed="1"/>
+    <w:lsdException w:name="index 2" w:semiHidden="1" w:unhideWhenUsed="1"/>
+    <w:lsdException w:name="index 3" w:semiHidden="1" w:unhideWhenUsed="1"/>
+    <w:lsdException w:name="index 4" w:semiHidden="1" w:unhideWhenUsed="1"/>
+    <w:lsdException w:name="index 5" w:semiHidden="1" w:unhideWhenUsed="1"/>
+    <w:lsdException w:name="index 6" w:semiHidden="1" w:unhideWhenUsed="1"/>
+    <w:lsdException w:name="index 7" w:semiHidden="1" w:unhideWhenUsed="1"/>
+    <w:lsdException w:name="index 8" w:semiHidden="1" w:unhideWhenUsed="1"/>
+    <w:lsdException w:name="index 9" w:semiHidden="1" w:unhideWhenUsed="1"/>
+    <w:lsdException w:name="toc 1" w:semiHidden="1" w:uiPriority="39" w:unhideWhenUsed="1"/>
+    <w:lsdException w:name="toc 2" w:semiHidden="1" w:uiPriority="39" w:unhideWhenUsed="1"/>
+    <w:lsdException w:name="toc 3" w:semiHidden="1" w:uiPriority="39" w:unhideWhenUsed="1"/>
+    <w:lsdException w:name="toc 4" w:semiHidden="1" w:uiPriority="39" w:unhideWhenUsed="1"/>
+    <w:lsdException w:name="toc 5" w:semiHidden="1" w:uiPriority="39" w:unhideWhenUsed="1"/>
+    <w:lsdException w:name="toc 6" w:semiHidden="1" w:uiPriority="39" w:unhideWhenUsed="1"/>
+    <w:lsdException w:name="toc 7" w:semiHidden="1" w:uiPriority="39" w:unhideWhenUsed="1"/>
+    <w:lsdException w:name="toc 8" w:semiHidden="1" w:uiPriority="39" w:unhideWhenUsed="1"/>
+    <w:lsdException w:name="toc 9" w:semiHidden="1" w:uiPriority="39" w:unhideWhenUsed="1"/>
+    <w:lsdException w:name="Normal Indent" w:semiHidden="1" w:unhideWhenUsed="1"/>
+    <w:lsdException w:name="footnote text" w:semiHidden="1" w:unhideWhenUsed="1"/>
+    <w:lsdException w:name="annotation text" w:semiHidden="1" w:unhideWhenUsed="1"/>
+    <w:lsdException w:name="header" w:semiHidden="1" w:unhideWhenUsed="1"/>
+    <w:lsdException w:name="footer" w:semiHidden="1" w:unhideWhenUsed="1"/>
+    <w:lsdException w:name="index heading" w:semiHidden="1" w:unhideWhenUsed="1"/>
+    <w:lsdException w:name="caption" w:semiHidden="1" w:uiPriority="35" w:unhideWhenUsed="1" w:qFormat="1"/>
+    <w:lsdException w:name="table of figures" w:semiHidden="1" w:unhideWhenUsed="1"/>
+    <w:lsdException w:name="envelope address" w:semiHidden="1" w:unhideWhenUsed="1"/>
+    <w:lsdException w:name="envelope return" w:semiHidden="1" w:unhideWhenUsed="1"/>
+    <w:lsdException w:name="footnote reference" w:semiHidden="1" w:unhideWhenUsed="1"/>
+    <w:lsdException w:name="annotation reference" w:semiHidden="1" w:unhideWhenUsed="1"/>
+    <w:lsdException w:name="line number" w:semiHidden="1" w:unhideWhenUsed="1"/>
+    <w:lsdException w:name="page number" w:semiHidden="1" w:unhideWhenUsed="1"/>
+    <w:lsdException w:name="endnote reference" w:semiHidden="1" w:unhideWhenUsed="1"/>
+    <w:lsdException w:name="endnote text" w:semiHidden="1" w:unhideWhenUsed="1"/>
+    <w:lsdException w:name="table of authorities" w:semiHidden="1" w:unhideWhenUsed="1"/>
+    <w:lsdException w:name="macro" w:semiHidden="1" w:unhideWhenUsed="1"/>
+    <w:lsdException w:name="toa heading" w:semiHidden="1" w:unhideWhenUsed="1"/>
+    <w:lsdException w:name="List" w:semiHidden="1" w:unhideWhenUsed="1"/>
+    <w:lsdException w:name="List Bullet" w:semiHidden="1" w:unhideWhenUsed="1"/>
+    <w:lsdException w:name="List Number" w:semiHidden="1" w:unhideWhenUsed="1"/>
+    <w:lsdException w:name="List 2" w:semiHidden="1" w:unhideWhenUsed="1"/>
+    <w:lsdException w:name="List 3" w:semiHidden="1" w:unhideWhenUsed="1"/>
+    <w:lsdException w:name="List 4" w:semiHidden="1" w:unhideWhenUsed="1"/>
+    <w:lsdException w:name="List 5" w:semiHidden="1" w:unhideWhenUsed="1"/>
+    <w:lsdException w:name="List Bullet 2" w:semiHidden="1" w:unhideWhenUsed="1"/>
+    <w:lsdException w:name="List Bullet 3" w:semiHidden="1" w:unhideWhenUsed="1"/>
+    <w:lsdException w:name="List Bullet 4" w:semiHidden="1" w:unhideWhenUsed="1"/>
+    <w:lsdException w:name="List Bullet 5" w:semiHidden="1" w:unhideWhenUsed="1"/>
+    <w:lsdException w:name="List Number 2" w:semiHidden="1" w:unhideWhenUsed="1"/>
+    <w:lsdException w:name="List Number 3" w:semiHidden="1" w:unhideWhenUsed="1"/>
+    <w:lsdException w:name="List Number 4" w:semiHidden="1" w:unhideWhenUsed="1"/>
+    <w:lsdException w:name="List Number 5" w:semiHidden="1" w:unhideWhenUsed="1"/>
+    <w:lsdException w:name="Title" w:uiPriority="10" w:qFormat="1"/>
+    <w:lsdException w:name="Closing" w:semiHidden="1" w:unhideWhenUsed="1"/>
+    <w:lsdException w:name="Signature" w:semiHidden="1" w:unhideWhenUsed="1"/>
+    <w:lsdException w:name="Default Paragraph Font" w:semiHidden="1" w:uiPriority="1" w:unhideWhenUsed="1"/>
+    <w:lsdException w:name="Body Text" w:semiHidden="1" w:unhideWhenUsed="1"/>
+    <w:lsdException w:name="Body Text Indent" w:semiHidden="1" w:unhideWhenUsed="1"/>
+    <w:lsdException w:name="List Continue" w:semiHidden="1" w:unhideWhenUsed="1"/>
+    <w:lsdException w:name="List Continue 2" w:semiHidden="1" w:unhideWhenUsed="1"/>
+    <w:lsdException w:name="List Continue 3" w:semiHidden="1" w:unhideWhenUsed="1"/>
+    <w:lsdException w:name="List Continue 4" w:semiHidden="1" w:unhideWhenUsed="1"/>
+    <w:lsdException w:name="List Continue 5" w:semiHidden="1" w:unhideWhenUsed="1"/>
+    <w:lsdException w:name="Message Header" w:semiHidden="1" w:unhideWhenUsed="1"/>
+    <w:lsdException w:name="Subtitle" w:uiPriority="11" w:qFormat="1"/>
+    <w:lsdException w:name="Salutation" w:semiHidden="1" w:unhideWhenUsed="1"/>
+    <w:lsdException w:name="Date" w:semiHidden="1" w:unhideWhenUsed="1"/>
+    <w:lsdException w:name="Body Text First Indent" w:semiHidden="1" w:unhideWhenUsed="1"/>
+    <w:lsdException w:name="Body Text First Indent 2" w:semiHidden="1" w:unhideWhenUsed="1"/>
+    <w:lsdException w:name="Note Heading" w:semiHidden="1" w:unhideWhenUsed="1"/>
+    <w:lsdException w:name="Body Text 2" w:semiHidden="1" w:unhideWhenUsed="1"/>
+    <w:lsdException w:name="Body Text 3" w:semiHidden="1" w:unhideWhenUsed="1"/>
+    <w:lsdException w:name="Body Text Indent 2" w:semiHidden="1" w:unhideWhenUsed="1"/>
+    <w:lsdException w:name="Body Text Indent 3" w:semiHidden="1" w:unhideWhenUsed="1"/>
+    <w:lsdException w:name="Block Text" w:semiHidden="1" w:unhideWhenUsed="1"/>
+    <w:lsdException w:name="Hyperlink" w:semiHidden="1" w:unhideWhenUsed="1"/>
+    <w:lsdException w:name="FollowedHyperlink" w:semiHidden="1" w:unhideWhenUsed="1"/>
+    <w:lsdException w:name="Strong" w:uiPriority="22" w:qFormat="1"/>
+    <w:lsdException w:name="Emphasis" w:uiPriority="20" w:qFormat="1"/>
+    <w:lsdException w:name="Document Map" w:semiHidden="1" w:unhideWhenUsed="1"/>
+    <w:lsdException w:name="Plain Text" w:semiHidden="1" w:unhideWhenUsed="1"/>
+    <w:lsdException w:name="E-mail Signature" w:semiHidden="1" w:unhideWhenUsed="1"/>
+    <w:lsdException w:name="HTML Top of Form" w:semiHidden="1" w:unhideWhenUsed="1"/>
+    <w:lsdException w:name="HTML Bottom of Form" w:semiHidden="1" w:unhideWhenUsed="1"/>
+    <w:lsdException w:name="Normal (Web)" w:semiHidden="1" w:unhideWhenUsed="1"/>
+    <w:lsdException w:name="HTML Acronym" w:semiHidden="1" w:unhideWhenUsed="1"/>
+    <w:lsdException w:name="HTML Address" w:semiHidden="1" w:unhideWhenUsed="1"/>
+    <w:lsdException w:name="HTML Cite" w:semiHidden="1" w:unhideWhenUsed="1"/>
+    <w:lsdException w:name="HTML Code" w:semiHidden="1" w:unhideWhenUsed="1"/>
+    <w:lsdException w:name="HTML Definition" w:semiHidden="1" w:unhideWhenUsed="1"/>
+    <w:lsdException w:name="HTML Keyboard" w:semiHidden="1" w:unhideWhenUsed="1"/>
+    <w:lsdException w:name="HTML Preformatted" w:semiHidden="1" w:unhideWhenUsed="1"/>
+    <w:lsdException w:name="HTML Sample" w:semiHidden="1" w:unhideWhenUsed="1"/>
+    <w:lsdException w:name="HTML Typewriter" w:semiHidden="1" w:unhideWhenUsed="1"/>
+    <w:lsdException w:name="HTML Variable" w:semiHidden="1" w:unhideWhenUsed="1"/>
+    <w:lsdException w:name="Normal Table" w:semiHidden="1" w:unhideWhenUsed="1"/>
+    <w:lsdException w:name="annotation subject" w:semiHidden="1" w:unhideWhenUsed="1"/>
+    <w:lsdException w:name="No List" w:semiHidden="1" w:unhideWhenUsed="1"/>
+    <w:lsdException w:name="Outline List 1" w:semiHidden="1" w:unhideWhenUsed="1"/>
+    <w:lsdException w:name="Outline List 2" w:semiHidden="1" w:unhideWhenUsed="1"/>
+    <w:lsdException w:name="Outline List 3" w:semiHidden="1" w:unhideWhenUsed="1"/>
+    <w:lsdException w:name="Table Simple 1" w:semiHidden="1" w:unhideWhenUsed="1"/>
+    <w:lsdException w:name="Table Simple 2" w:semiHidden="1" w:unhideWhenUsed="1"/>
+    <w:lsdException w:name="Table Simple 3" w:semiHidden="1" w:unhideWhenUsed="1"/>
+    <w:lsdException w:name="Table Classic 1" w:semiHidden="1" w:unhideWhenUsed="1"/>
+    <w:lsdException w:name="Table Classic 2" w:semiHidden="1" w:unhideWhenUsed="1"/>
+    <w:lsdException w:name="Table Classic 3" w:semiHidden="1" w:unhideWhenUsed="1"/>
+    <w:lsdException w:name="Table Classic 4" w:semiHidden="1" w:unhideWhenUsed="1"/>
+    <w:lsdException w:name="Table Colorful 1" w:semiHidden="1" w:unhideWhenUsed="1"/>
+    <w:lsdException w:name="Table Colorful 2" w:semiHidden="1" w:unhideWhenUsed="1"/>
+    <w:lsdException w:name="Table Colorful 3" w:semiHidden="1" w:unhideWhenUsed="1"/>
+    <w:lsdException w:name="Table Columns 1" w:semiHidden="1" w:unhideWhenUsed="1"/>
+    <w:lsdException w:name="Table Columns 2" w:semiHidden="1" w:unhideWhenUsed="1"/>
+    <w:lsdException w:name="Table Columns 3" w:semiHidden="1" w:unhideWhenUsed="1"/>
+    <w:lsdException w:name="Table Columns 4" w:semiHidden="1" w:unhideWhenUsed="1"/>
+    <w:lsdException w:name="Table Columns 5" w:semiHidden="1" w:unhideWhenUsed="1"/>
+    <w:lsdException w:name="Table Grid 1" w:semiHidden="1" w:unhideWhenUsed="1"/>
+    <w:lsdException w:name="Table Grid 2" w:semiHidden="1" w:unhideWhenUsed="1"/>
+    <w:lsdException w:name="Table Grid 3" w:semiHidden="1" w:unhideWhenUsed="1"/>
+    <w:lsdException w:name="Table Grid 4" w:semiHidden="1" w:unhideWhenUsed="1"/>
+    <w:lsdException w:name="Table Grid 5" w:semiHidden="1" w:unhideWhenUsed="1"/>
+    <w:lsdException w:name="Table Grid 6" w:semiHidden="1" w:unhideWhenUsed="1"/>
+    <w:lsdException w:name="Table Grid 7" w:semiHidden="1" w:unhideWhenUsed="1"/>
+    <w:lsdException w:name="Table Grid 8" w:semiHidden="1" w:unhideWhenUsed="1"/>
+    <w:lsdException w:name="Table List 1" w:semiHidden="1" w:unhideWhenUsed="1"/>
+    <w:lsdException w:name="Table List 2" w:semiHidden="1" w:unhideWhenUsed="1"/>
+    <w:lsdException w:name="Table List 3" w:semiHidden="1" w:unhideWhenUsed="1"/>
+    <w:lsdException w:name="Table List 4" w:semiHidden="1" w:unhideWhenUsed="1"/>
+    <w:lsdException w:name="Table List 5" w:semiHidden="1" w:unhideWhenUsed="1"/>
+    <w:lsdException w:name="Table List 6" w:semiHidden="1" w:unhideWhenUsed="1"/>
+    <w:lsdException w:name="Table List 7" w:semiHidden="1" w:unhideWhenUsed="1"/>
+    <w:lsdException w:name="Table List 8" w:semiHidden="1" w:unhideWhenUsed="1"/>
+    <w:lsdException w:name="Table 3D effects 1" w:semiHidden="1" w:unhideWhenUsed="1"/>
+    <w:lsdException w:name="Table 3D effects 2" w:semiHidden="1" w:unhideWhenUsed="1"/>
+    <w:lsdException w:name="Table 3D effects 3" w:semiHidden="1" w:unhideWhenUsed="1"/>
+    <w:lsdException w:name="Table Contemporary" w:semiHidden="1" w:unhideWhenUsed="1"/>
+    <w:lsdException w:name="Table Elegant" w:semiHidden="1" w:unhideWhenUsed="1"/>
+    <w:lsdException w:name="Table Professional" w:semiHidden="1" w:unhideWhenUsed="1"/>
+    <w:lsdException w:name="Table Subtle 1" w:semiHidden="1" w:unhideWhenUsed="1"/>
+    <w:lsdException w:name="Table Subtle 2" w:semiHidden="1" w:unhideWhenUsed="1"/>
+    <w:lsdException w:name="Table Web 1" w:semiHidden="1" w:unhideWhenUsed="1"/>
+    <w:lsdException w:name="Table Web 2" w:semiHidden="1" w:unhideWhenUsed="1"/>
+    <w:lsdException w:name="Table Web 3" w:semiHidden="1" w:unhideWhenUsed="1"/>
+    <w:lsdException w:name="Balloon Text" w:semiHidden="1" w:unhideWhenUsed="1"/>
+    <w:lsdException w:name="Table Grid" w:uiPriority="59"/>
+    <w:lsdException w:name="Table Theme" w:semiHidden="1" w:unhideWhenUsed="1"/>
+    <w:lsdException w:name="Placeholder Text" w:semiHidden="1"/>
+    <w:lsdException w:name="No Spacing" w:uiPriority="1" w:qFormat="1"/>
+    <w:lsdException w:name="Light Shading" w:uiPriority="60"/>
+    <w:lsdException w:name="Light List" w:uiPriority="61"/>
+    <w:lsdException w:name="Light Grid" w:uiPriority="62"/>
+    <w:lsdException w:name="Medium Shading 1" w:uiPriority="63"/>
+    <w:lsdException w:name="Medium Shading 2" w:uiPriority="64"/>
+    <w:lsdException w:name="Medium List 1" w:uiPriority="65"/>
+    <w:lsdException w:name="Medium List 2" w:uiPriority="66"/>
+    <w:lsdException w:name="Medium Grid 1" w:uiPriority="67"/>
+    <w:lsdException w:name="Medium Grid 2" w:uiPriority="68"/>
+    <w:lsdException w:name="Medium Grid 3" w:uiPriority="69"/>
+    <w:lsdException w:name="Dark List" w:uiPriority="70"/>
+    <w:lsdException w:name="Colorful Shading" w:uiPriority="71"/>
+    <w:lsdException w:name="Colorful List" w:uiPriority="72"/>
+    <w:lsdException w:name="Colorful Grid" w:uiPriority="73"/>
+    <w:lsdException w:name="Light Shading Accent 1" w:uiPriority="60"/>
+    <w:lsdException w:name="Light List Accent 1" w:uiPriority="61"/>
+    <w:lsdException w:name="Light Grid Accent 1" w:uiPriority="62"/>
+    <w:lsdException w:name="Medium Shading 1 Accent 1" w:uiPriority="63"/>
+    <w:lsdException w:name="Medium Shading 2 Accent 1" w:uiPriority="64"/>
+    <w:lsdException w:name="Medium List 1 Accent 1" w:uiPriority="65"/>
+    <w:lsdException w:name="Revision" w:semiHidden="1"/>
+    <w:lsdException w:name="List Paragraph" w:uiPriority="34" w:qFormat="1"/>
+    <w:lsdException w:name="Quote" w:uiPriority="29" w:qFormat="1"/>
+    <w:lsdException w:name="Intense Quote" w:uiPriority="30" w:qFormat="1"/>
+    <w:lsdException w:name="Medium List 2 Accent 1" w:uiPriority="66"/>
+    <w:lsdException w:name="Medium Grid 1 Accent 1" w:uiPriority="67"/>
+    <w:lsdException w:name="Medium Grid 2 Accent 1" w:uiPriority="68"/>
+    <w:lsdException w:name="Medium Grid 3 Accent 1" w:uiPriority="69"/>
+    <w:lsdException w:name="Dark List Accent 1" w:uiPriority="70"/>
+    <w:lsdException w:name="Colorful Shading Accent 1" w:uiPriority="71"/>
+    <w:lsdException w:name="Colorful List Accent 1" w:uiPriority="72"/>
+    <w:lsdException w:name="Colorful Grid Accent 1" w:uiPriority="73"/>
+    <w:lsdException w:name="Light Shading Accent 2" w:uiPriority="60"/>
+    <w:lsdException w:name="Light List Accent 2" w:uiPriority="61"/>
+    <w:lsdException w:name="Light Grid Accent 2" w:uiPriority="62"/>
+    <w:lsdException w:name="Medium Shading 1 Accent 2" w:uiPriority="63"/>
+    <w:lsdException w:name="Medium Shading 2 Accent 2" w:uiPriority="64"/>
+    <w:lsdException w:name="Medium List 1 Accent 2" w:uiPriority="65"/>
+    <w:lsdException w:name="Medium List 2 Accent 2" w:uiPriority="66"/>
+    <w:lsdException w:name="Medium Grid 1 Accent 2" w:uiPriority="67"/>
+    <w:lsdException w:name="Medium Grid 2 Accent 2" w:uiPriority="68"/>
+    <w:lsdException w:name="Medium Grid 3 Accent 2" w:uiPriority="69"/>
+    <w:lsdException w:name="Dark List Accent 2" w:uiPriority="70"/>
+    <w:lsdException w:name="Colorful Shading Accent 2" w:uiPriority="71"/>
+    <w:lsdException w:name="Colorful List Accent 2" w:uiPriority="72"/>
+    <w:lsdException w:name="Colorful Grid Accent 2" w:uiPriority="73"/>
+    <w:lsdException w:name="Light Shading Accent 3" w:uiPriority="60"/>
+    <w:lsdException w:name="Light List Accent 3" w:uiPriority="61"/>
+    <w:lsdException w:name="Light Grid Accent 3" w:uiPriority="62"/>
+    <w:lsdException w:name="Medium Shading 1 Accent 3" w:uiPriority="63"/>
+    <w:lsdException w:name="Medium Shading 2 Accent 3" w:uiPriority="64"/>
+    <w:lsdException w:name="Medium List 1 Accent 3" w:uiPriority="65"/>
+    <w:lsdException w:name="Medium List 2 Accent 3" w:uiPriority="66"/>
+    <w:lsdException w:name="Medium Grid 1 Accent 3" w:uiPriority="67"/>
+    <w:lsdException w:name="Medium Grid 2 Accent 3" w:uiPriority="68"/>
+    <w:lsdException w:name="Medium Grid 3 Accent 3" w:uiPriority="69"/>
+    <w:lsdException w:name="Dark List Accent 3" w:uiPriority="70"/>
+    <w:lsdException w:name="Colorful Shading Accent 3" w:uiPriority="71"/>
+    <w:lsdException w:name="Colorful List Accent 3" w:uiPriority="72"/>
+    <w:lsdException w:name="Colorful Grid Accent 3" w:uiPriority="73"/>
+    <w:lsdException w:name="Light Shading Accent 4" w:uiPriority="60"/>
+    <w:lsdException w:name="Light List Accent 4" w:uiPriority="61"/>
+    <w:lsdException w:name="Light Grid Accent 4" w:uiPriority="62"/>
+    <w:lsdException w:name="Medium Shading 1 Accent 4" w:uiPriority="63"/>
+    <w:lsdException w:name="Medium Shading 2 Accent 4" w:uiPriority="64"/>
+    <w:lsdException w:name="Medium List 1 Accent 4" w:uiPriority="65"/>
+    <w:lsdException w:name="Medium List 2 Accent 4" w:uiPriority="66"/>
+    <w:lsdException w:name="Medium Grid 1 Accent 4" w:uiPriority="67"/>
+    <w:lsdException w:name="Medium Grid 2 Accent 4" w:uiPriority="68"/>
+    <w:lsdException w:name="Medium Grid 3 Accent 4" w:uiPriority="69"/>
+    <w:lsdException w:name="Dark List Accent 4" w:uiPriority="70"/>
+    <w:lsdException w:name="Colorful Shading Accent 4" w:uiPriority="71"/>
+    <w:lsdException w:name="Colorful List Accent 4" w:uiPriority="72"/>
+    <w:lsdException w:name="Colorful Grid Accent 4" w:uiPriority="73"/>
+    <w:lsdException w:name="Light Shading Accent 5" w:uiPriority="60"/>
+    <w:lsdException w:name="Light List Accent 5" w:uiPriority="61"/>
+    <w:lsdException w:name="Light Grid Accent 5" w:uiPriority="62"/>
+    <w:lsdException w:name="Medium Shading 1 Accent 5" w:uiPriority="63"/>
+    <w:lsdException w:name="Medium Shading 2 Accent 5" w:uiPriority="64"/>
+    <w:lsdException w:name="Medium List 1 Accent 5" w:uiPriority="65"/>
+    <w:lsdException w:name="Medium List 2 Accent 5" w:uiPriority="66"/>
+    <w:lsdException w:name="Medium Grid 1 Accent 5" w:uiPriority="67"/>
+    <w:lsdException w:name="Medium Grid 2 Accent 5" w:uiPriority="68"/>
+    <w:lsdException w:name="Medium Grid 3 Accent 5" w:uiPriority="69"/>
+    <w:lsdException w:name="Dark List Accent 5" w:uiPriority="70"/>
+    <w:lsdException w:name="Colorful Shading Accent 5" w:uiPriority="71"/>
+    <w:lsdException w:name="Colorful List Accent 5" w:uiPriority="72"/>
+    <w:lsdException w:name="Colorful Grid Accent 5" w:uiPriority="73"/>
+    <w:lsdException w:name="Light Shading Accent 6" w:uiPriority="60"/>
+    <w:lsdException w:name="Light List Accent 6" w:uiPriority="61"/>
+    <w:lsdException w:name="Light Grid Accent 6" w:uiPriority="62"/>
+    <w:lsdException w:name="Medium Shading 1 Accent 6" w:uiPriority="63"/>
+    <w:lsdException w:name="Medium Shading 2 Accent 6" w:uiPriority="64"/>
+    <w:lsdException w:name="Medium List 1 Accent 6" w:uiPriority="65"/>
+    <w:lsdException w:name="Medium List 2 Accent 6" w:uiPriority="66"/>
+    <w:lsdException w:name="Medium Grid 1 Accent 6" w:uiPriority="67"/>
+    <w:lsdException w:name="Medium Grid 2 Accent 6" w:uiPriority="68"/>
+    <w:lsdException w:name="Medium Grid 3 Accent 6" w:uiPriority="69"/>
+    <w:lsdException w:name="Dark List Accent 6" w:uiPriority="70"/>
+    <w:lsdException w:name="Colorful Shading Accent 6" w:uiPriority="71"/>
+    <w:lsdException w:name="Colorful List Accent 6" w:uiPriority="72"/>
+    <w:lsdException w:name="Colorful Grid Accent 6" w:uiPriority="73"/>
+    <w:lsdException w:name="Subtle Emphasis" w:uiPriority="19" w:qFormat="1"/>
+    <w:lsdException w:name="Intense Emphasis" w:uiPriority="21" w:qFormat="1"/>
+    <w:lsdException w:name="Subtle Reference" w:uiPriority="31" w:qFormat="1"/>
+    <w:lsdException w:name="Intense Reference" w:uiPriority="32" w:qFormat="1"/>
+    <w:lsdException w:name="Book Title" w:uiPriority="33" w:qFormat="1"/>
+    <w:lsdException w:name="Bibliography" w:semiHidden="1" w:uiPriority="37" w:unhideWhenUsed="1"/>
+    <w:lsdException w:name="TOC Heading" w:semiHidden="1" w:uiPriority="39" w:unhideWhenUsed="1" w:qFormat="1"/>
+    <w:lsdException w:name="Grid Table 4" w:uiPriority="49"/>
+    <w:lsdException w:name="Grid Table 5 Dark" w:uiPriority="50"/>
+    <w:lsdException w:name="Grid Table 6 Colorful" w:uiPriority="51"/>
+    <w:lsdException w:name="Grid Table 7 Colorful" w:uiPriority="52"/>
+    <w:lsdException w:name="Grid Table 1 Light Accent 1" w:uiPriority="46"/>
+    <w:lsdException w:name="Grid Table 2 Accent 1" w:uiPriority="47"/>
+    <w:lsdException w:name="Grid Table 3 Accent 1" w:uiPriority="48"/>
+    <w:lsdException w:name="Grid Table 4 Accent 1" w:uiPriority="49"/>
+    <w:lsdException w:name="Grid Table 5 Dark Accent 1" w:uiPriority="50"/>
+    <w:lsdException w:name="Grid Table 6 Colorful Accent 1" w:uiPriority="51"/>
+    <w:lsdException w:name="Grid Table 7 Colorful Accent 1" w:uiPriority="52"/>
+    <w:lsdException w:name="Grid Table 1 Light Accent 2" w:uiPriority="46"/>
+    <w:lsdException w:name="Grid Table 2 Accent 2" w:uiPriority="47"/>
+    <w:lsdException w:name="Grid Table 3 Accent 2" w:uiPriority="48"/>
+    <w:lsdException w:name="Grid Table 4 Accent 2" w:uiPriority="49"/>
+    <w:lsdException w:name="Grid Table 5 Dark Accent 2" w:uiPriority="50"/>
+    <w:lsdException w:name="Grid Table 6 Colorful Accent 2" w:uiPriority="51"/>
+    <w:lsdException w:name="Grid Table 7 Colorful Accent 2" w:uiPriority="52"/>
+    <w:lsdException w:name="Grid Table 1 Light Accent 3" w:uiPriority="46"/>
+    <w:lsdException w:name="Grid Table 2 Accent 3" w:uiPriority="47"/>
+    <w:lsdException w:name="Grid Table 3 Accent 3" w:uiPriority="48"/>
+    <w:lsdException w:name="Grid Table 4 Accent 3" w:uiPriority="49"/>
+    <w:lsdException w:name="Grid Table 5 Dark Accent 3" w:uiPriority="50"/>
+    <w:lsdException w:name="Grid Table 6 Colorful Accent 3" w:uiPriority="51"/>
+    <w:lsdException w:name="Grid Table 7 Colorful Accent 3" w:uiPriority="52"/>
+    <w:lsdException w:name="Grid Table 1 Light Accent 4" w:uiPriority="46"/>
+    <w:lsdException w:name="Grid Table 2 Accent 4" w:uiPriority="47"/>
+    <w:lsdException w:name="Grid Table 3 Accent 4" w:uiPriority="48"/>
+    <w:lsdException w:name="Grid Table 4 Accent 4" w:uiPriority="49"/>
+    <w:lsdException w:name="Grid Table 5 Dark Accent 4" w:uiPriority="50"/>
+    <w:lsdException w:name="Grid Table 6 Colorful Accent 4" w:uiPriority="51"/>
+    <w:lsdException w:name="Grid Table 7 Colorful Accent 4" w:uiPriority="52"/>
+    <w:lsdException w:name="Grid Table 1 Light Accent 5" w:uiPriority="46"/>
+    <w:lsdException w:name="Grid Table 2 Accent 5" w:uiPriority="47"/>
+    <w:lsdException w:name="Grid Table 3 Accent 5" w:uiPriority="48"/>
+    <w:lsdException w:name="Grid Table 4 Accent 5" w:uiPriority="49"/>
+    <w:lsdException w:name="Grid Table 5 Dark Accent 5" w:uiPriority="50"/>
+    <w:lsdException w:name="Grid Table 6 Colorful Accent 5" w:uiPriority="51"/>
+    <w:lsdException w:name="Grid Table 7 Colorful Accent 5" w:uiPriority="52"/>
+    <w:lsdException w:name="Grid Table 1 Light Accent 6" w:uiPriority="46"/>
+    <w:lsdException w:name="Grid Table 2 Accent 6" w:uiPriority="47"/>
+    <w:lsdException w:name="Grid Table 3 Accent 6" w:uiPriority="48"/>
+    <w:lsdException w:name="Grid Table 4 Accent 6" w:uiPriority="49"/>
+    <w:lsdException w:name="Grid Table 5 Dark Accent 6" w:uiPriority="50"/>
+    <w:lsdException w:name="Grid Table 6 Colorful Accent 6" w:uiPriority="51"/>
+    <w:lsdException w:name="Grid Table 7 Colorful Accent 6" w:uiPriority="52"/>
+    <w:lsdException w:name="List Table 1 Light" w:uiPriority="46"/>
+    <w:lsdException w:name="List Table 2" w:uiPriority="47"/>
+    <w:lsdException w:name="List Table 3" w:uiPriority="48"/>
+    <w:lsdException w:name="List Table 4" w:uiPriority="49"/>
+    <w:lsdException w:name="List Table 5 Dark" w:uiPriority="50"/>
+    <w:lsdException w:name="List Table 6 Colorful" w:uiPriority="51"/>
+    <w:lsdException w:name="List Table 7 Colorful" w:uiPriority="52"/>
+    <w:lsdException w:name="List Table 1 Light Accent 1" w:uiPriority="46"/>
+    <w:lsdException w:name="List Table 2 Accent 1" w:uiPriority="47"/>
+    <w:lsdException w:name="List Table 3 Accent 1" w:uiPriority="48"/>
+    <w:lsdException w:name="List Table 4 Accent 1" w:uiPriority="49"/>
+    <w:lsdException w:name="List Table 5 Dark Accent 1" w:uiPriority="50"/>
+    <w:lsdException w:name="List Table 6 Colorful Accent 1" w:uiPriority="51"/>
+    <w:lsdException w:name="List Table 7 Colorful Accent 1" w:uiPriority="52"/>
+    <w:lsdException w:name="List Table 1 Light Accent 2" w:uiPriority="46"/>
+    <w:lsdException w:name="List Table 2 Accent 2" w:uiPriority="47"/>
+    <w:lsdException w:name="List Table 3 Accent 2" w:uiPriority="48"/>
+    <w:lsdException w:name="List Table 4 Accent 2" w:uiPriority="49"/>
+    <w:lsdException w:name="List Table 5 Dark Accent 2" w:uiPriority="50"/>
+    <w:lsdException w:name="List Table 6 Colorful Accent 2" w:uiPriority="51"/>
+    <w:lsdException w:name="List Table 7 Colorful Accent 2" w:uiPriority="52"/>
+    <w:lsdException w:name="List Table 1 Light Accent 3" w:uiPriority="46"/>
+    <w:lsdException w:name="List Table 2 Accent 3" w:uiPriority="47"/>
+    <w:lsdException w:name="List Table 3 Accent 3" w:uiPriority="48"/>
+    <w:lsdException w:name="List Table 4 Accent 3" w:uiPriority="49"/>
+    <w:lsdException w:name="List Table 5 Dark Accent 3" w:uiPriority="50"/>
+    <w:lsdException w:name="List Table 6 Colorful Accent 3" w:uiPriority="51"/>
+    <w:lsdException w:name="List Table 7 Colorful Accent 3" w:uiPriority="52"/>
+    <w:lsdException w:name="List Table 1 Light Accent 4" w:uiPriority="46"/>
+    <w:lsdException w:name="List Table 2 Accent 4" w:uiPriority="47"/>
+    <w:lsdException w:name="List Table 3 Accent 4" w:uiPriority="48"/>
+    <w:lsdException w:name="List Table 4 Accent 4" w:uiPriority="49"/>
+    <w:lsdException w:name="List Table 5 Dark Accent 4" w:uiPriority="50"/>
+    <w:lsdException w:name="List Table 6 Colorful Accent 4" w:uiPriority="51"/>
+    <w:lsdException w:name="List Table 7 Colorful Accent 4" w:uiPriority="52"/>
+    <w:lsdException w:name="List Table 1 Light Accent 5" w:uiPriority="46"/>
+    <w:lsdException w:name="List Table 2 Accent 5" w:uiPriority="47"/>
+    <w:lsdException w:name="List Table 3 Accent 5" w:uiPriority="48"/>
+    <w:lsdException w:name="List Table 4 Accent 5" w:uiPriority="49"/>
+    <w:lsdException w:name="List Table 5 Dark Accent 5" w:uiPriority="50"/>
+    <w:lsdException w:name="List Table 6 Colorful Accent 5" w:uiPriority="51"/>
+    <w:lsdException w:name="List Table 7 Colorful Accent 5" w:uiPriority="52"/>
+    <w:lsdException w:name="List Table 1 Light Accent 6" w:uiPriority="46"/>
+    <w:lsdException w:name="List Table 2 Accent 6" w:uiPriority="47"/>
+    <w:lsdException w:name="List Table 3 Accent 6" w:uiPriority="48"/>
+    <w:lsdException w:name="List Table 4 Accent 6" w:uiPriority="49"/>
+    <w:lsdException w:name="List Table 5 Dark Accent 6" w:uiPriority="50"/>
+    <w:lsdException w:name="List Table 6 Colorful Accent 6" w:uiPriority="51"/>
+    <w:lsdException w:name="List Table 7 Colorful Accent 6" w:uiPriority="52"/>
   </w:latentStyles>
   <w:style w:type="paragraph" w:default="1" w:styleId="Normal">
     <w:name w:val="Normal"/>
@@ -4704,4 +4034,16 @@
   </a:objectDefaults>
   <a:extraClrSchemeLst/>
 </a:theme>
+</file>
+
+<file path=customXml/item1.xml><?xml version="1.0" encoding="utf-8"?>
+<b:Sources xmlns:b="http://schemas.openxmlformats.org/officeDocument/2006/bibliography" xmlns="http://schemas.openxmlformats.org/officeDocument/2006/bibliography" SelectedStyle="\APASixthEditionOfficeOnline.xsl" StyleName="APA" Version="6"/>
+</file>
+
+<file path=customXml/itemProps1.xml><?xml version="1.0" encoding="utf-8"?>
+<ds:datastoreItem xmlns:ds="http://schemas.openxmlformats.org/officeDocument/2006/customXml" ds:itemID="{DD1D93EA-1B67-4583-9267-3B2196AF50B5}">
+  <ds:schemaRefs>
+    <ds:schemaRef ds:uri="http://schemas.openxmlformats.org/officeDocument/2006/bibliography"/>
+  </ds:schemaRefs>
+</ds:datastoreItem>
 </file>
</xml_diff>